<commit_message>
C4 Model of Architecture with 3 levels, Project Plan updated, files clean up
</commit_message>
<xml_diff>
--- a/QS - Project plan.docx
+++ b/QS - Project plan.docx
@@ -54,7 +54,7 @@
           <w:lang w:val="en-GB"/>
         </w:rPr>
         <w:drawing>
-          <wp:anchor distT="114300" distB="114300" distL="114300" distR="114300" simplePos="0" relativeHeight="251658240" behindDoc="0" locked="0" layoutInCell="1" hidden="0" allowOverlap="1" wp14:anchorId="4EF33B9D" wp14:editId="6442D544">
+          <wp:anchor distT="114300" distB="114300" distL="114300" distR="114300" simplePos="0" relativeHeight="251659264" behindDoc="0" locked="0" layoutInCell="1" hidden="0" allowOverlap="1" wp14:anchorId="3313F0A4" wp14:editId="1F039241">
             <wp:simplePos x="0" y="0"/>
             <wp:positionH relativeFrom="column">
               <wp:posOffset>1104900</wp:posOffset>
@@ -75,7 +75,7 @@
                     <pic:cNvPicPr preferRelativeResize="0"/>
                   </pic:nvPicPr>
                   <pic:blipFill>
-                    <a:blip r:embed="rId8"/>
+                    <a:blip r:embed="rId5"/>
                     <a:srcRect/>
                     <a:stretch>
                       <a:fillRect/>
@@ -119,8 +119,17 @@
           <w:rFonts w:ascii="Calibri" w:hAnsi="Calibri" w:cs="Calibri"/>
           <w:lang w:val="en-GB"/>
         </w:rPr>
-        <w:t>Created by N.Geilen</w:t>
-      </w:r>
+        <w:t xml:space="preserve">Created by </w:t>
+      </w:r>
+      <w:proofErr w:type="spellStart"/>
+      <w:r>
+        <w:rPr>
+          <w:rFonts w:ascii="Calibri" w:hAnsi="Calibri" w:cs="Calibri"/>
+          <w:lang w:val="en-GB"/>
+        </w:rPr>
+        <w:t>N.Geilen</w:t>
+      </w:r>
+      <w:proofErr w:type="spellEnd"/>
     </w:p>
     <w:p>
       <w:pPr>
@@ -156,8 +165,17 @@
           <w:rFonts w:ascii="Calibri" w:hAnsi="Calibri" w:cs="Calibri"/>
           <w:lang w:val="en-GB"/>
         </w:rPr>
-        <w:t xml:space="preserve"> &amp; J.Maas</w:t>
-      </w:r>
+        <w:t xml:space="preserve"> &amp; </w:t>
+      </w:r>
+      <w:proofErr w:type="spellStart"/>
+      <w:r>
+        <w:rPr>
+          <w:rFonts w:ascii="Calibri" w:hAnsi="Calibri" w:cs="Calibri"/>
+          <w:lang w:val="en-GB"/>
+        </w:rPr>
+        <w:t>J.Maas</w:t>
+      </w:r>
+      <w:proofErr w:type="spellEnd"/>
       <w:r>
         <w:rPr>
           <w:rFonts w:ascii="Calibri" w:hAnsi="Calibri" w:cs="Calibri"/>
@@ -169,17 +187,10 @@
     <w:p>
       <w:pPr>
         <w:pStyle w:val="Nagwek1"/>
-        <w:rPr>
-          <w:rFonts w:ascii="Calibri" w:hAnsi="Calibri" w:cs="Calibri"/>
-          <w:lang w:val="en-GB"/>
-        </w:rPr>
-      </w:pPr>
-      <w:bookmarkStart w:id="2" w:name="_Toc129212502"/>
-      <w:r>
-        <w:rPr>
-          <w:rFonts w:ascii="Calibri" w:hAnsi="Calibri" w:cs="Calibri"/>
-          <w:lang w:val="en-GB"/>
-        </w:rPr>
+        <w:jc w:val="center"/>
+      </w:pPr>
+      <w:bookmarkStart w:id="2" w:name="_Toc129620648"/>
+      <w:r>
         <w:lastRenderedPageBreak/>
         <w:t>Content</w:t>
       </w:r>
@@ -233,13 +244,11 @@
             </w:rPr>
             <w:fldChar w:fldCharType="separate"/>
           </w:r>
-          <w:hyperlink w:anchor="_Toc129212502" w:history="1">
+          <w:hyperlink w:anchor="_Toc129620648" w:history="1">
             <w:r>
               <w:rPr>
                 <w:rStyle w:val="Hipercze"/>
-                <w:rFonts w:cs="Calibri"/>
-                <w:noProof/>
-                <w:lang w:val="en-GB"/>
+                <w:noProof/>
               </w:rPr>
               <w:t>Content</w:t>
             </w:r>
@@ -262,7 +271,7 @@
                 <w:noProof/>
                 <w:webHidden/>
               </w:rPr>
-              <w:instrText xml:space="preserve"> PAGEREF _Toc129212502 \h </w:instrText>
+              <w:instrText xml:space="preserve"> PAGEREF _Toc129620648 \h </w:instrText>
             </w:r>
             <w:r>
               <w:rPr>
@@ -307,13 +316,11 @@
               <w:lang w:val="pl-PL"/>
             </w:rPr>
           </w:pPr>
-          <w:hyperlink w:anchor="_Toc129212503" w:history="1">
+          <w:hyperlink w:anchor="_Toc129620649" w:history="1">
             <w:r>
               <w:rPr>
                 <w:rStyle w:val="Hipercze"/>
-                <w:rFonts w:cs="Calibri"/>
-                <w:noProof/>
-                <w:lang w:val="en-GB"/>
+                <w:noProof/>
               </w:rPr>
               <w:t>Version History</w:t>
             </w:r>
@@ -336,7 +343,7 @@
                 <w:noProof/>
                 <w:webHidden/>
               </w:rPr>
-              <w:instrText xml:space="preserve"> PAGEREF _Toc129212503 \h </w:instrText>
+              <w:instrText xml:space="preserve"> PAGEREF _Toc129620649 \h </w:instrText>
             </w:r>
             <w:r>
               <w:rPr>
@@ -371,7 +378,7 @@
           <w:pPr>
             <w:pStyle w:val="Spistreci1"/>
             <w:tabs>
-              <w:tab w:val="left" w:pos="480"/>
+              <w:tab w:val="left" w:pos="440"/>
               <w:tab w:val="right" w:leader="dot" w:pos="9019"/>
             </w:tabs>
             <w:rPr>
@@ -382,13 +389,11 @@
               <w:lang w:val="pl-PL"/>
             </w:rPr>
           </w:pPr>
-          <w:hyperlink w:anchor="_Toc129212504" w:history="1">
+          <w:hyperlink w:anchor="_Toc129620650" w:history="1">
             <w:r>
               <w:rPr>
                 <w:rStyle w:val="Hipercze"/>
-                <w:rFonts w:cs="Calibri"/>
-                <w:noProof/>
-                <w:lang w:val="en-GB"/>
+                <w:noProof/>
               </w:rPr>
               <w:t>1.</w:t>
             </w:r>
@@ -405,9 +410,7 @@
             <w:r>
               <w:rPr>
                 <w:rStyle w:val="Hipercze"/>
-                <w:rFonts w:cs="Calibri"/>
-                <w:noProof/>
-                <w:lang w:val="en-GB"/>
+                <w:noProof/>
               </w:rPr>
               <w:t>Introduction</w:t>
             </w:r>
@@ -430,7 +433,7 @@
                 <w:noProof/>
                 <w:webHidden/>
               </w:rPr>
-              <w:instrText xml:space="preserve"> PAGEREF _Toc129212504 \h </w:instrText>
+              <w:instrText xml:space="preserve"> PAGEREF _Toc129620650 \h </w:instrText>
             </w:r>
             <w:r>
               <w:rPr>
@@ -450,7 +453,7 @@
                 <w:noProof/>
                 <w:webHidden/>
               </w:rPr>
-              <w:t>3</w:t>
+              <w:t>2</w:t>
             </w:r>
             <w:r>
               <w:rPr>
@@ -465,7 +468,7 @@
           <w:pPr>
             <w:pStyle w:val="Spistreci1"/>
             <w:tabs>
-              <w:tab w:val="left" w:pos="480"/>
+              <w:tab w:val="left" w:pos="440"/>
               <w:tab w:val="right" w:leader="dot" w:pos="9019"/>
             </w:tabs>
             <w:rPr>
@@ -476,13 +479,11 @@
               <w:lang w:val="pl-PL"/>
             </w:rPr>
           </w:pPr>
-          <w:hyperlink w:anchor="_Toc129212505" w:history="1">
+          <w:hyperlink w:anchor="_Toc129620651" w:history="1">
             <w:r>
               <w:rPr>
                 <w:rStyle w:val="Hipercze"/>
-                <w:rFonts w:cs="Calibri"/>
-                <w:noProof/>
-                <w:lang w:val="en-GB"/>
+                <w:noProof/>
               </w:rPr>
               <w:t>2.</w:t>
             </w:r>
@@ -499,9 +500,7 @@
             <w:r>
               <w:rPr>
                 <w:rStyle w:val="Hipercze"/>
-                <w:rFonts w:cs="Calibri"/>
-                <w:noProof/>
-                <w:lang w:val="en-GB"/>
+                <w:noProof/>
               </w:rPr>
               <w:t>Stakeholders</w:t>
             </w:r>
@@ -524,7 +523,7 @@
                 <w:noProof/>
                 <w:webHidden/>
               </w:rPr>
-              <w:instrText xml:space="preserve"> PAGEREF _Toc129212505 \h </w:instrText>
+              <w:instrText xml:space="preserve"> PAGEREF _Toc129620651 \h </w:instrText>
             </w:r>
             <w:r>
               <w:rPr>
@@ -544,7 +543,7 @@
                 <w:noProof/>
                 <w:webHidden/>
               </w:rPr>
-              <w:t>4</w:t>
+              <w:t>3</w:t>
             </w:r>
             <w:r>
               <w:rPr>
@@ -559,7 +558,7 @@
           <w:pPr>
             <w:pStyle w:val="Spistreci1"/>
             <w:tabs>
-              <w:tab w:val="left" w:pos="480"/>
+              <w:tab w:val="left" w:pos="440"/>
               <w:tab w:val="right" w:leader="dot" w:pos="9019"/>
             </w:tabs>
             <w:rPr>
@@ -570,13 +569,11 @@
               <w:lang w:val="pl-PL"/>
             </w:rPr>
           </w:pPr>
-          <w:hyperlink w:anchor="_Toc129212506" w:history="1">
+          <w:hyperlink w:anchor="_Toc129620652" w:history="1">
             <w:r>
               <w:rPr>
                 <w:rStyle w:val="Hipercze"/>
-                <w:rFonts w:cs="Calibri"/>
-                <w:noProof/>
-                <w:lang w:val="en-GB"/>
+                <w:noProof/>
               </w:rPr>
               <w:t>3.</w:t>
             </w:r>
@@ -593,9 +590,7 @@
             <w:r>
               <w:rPr>
                 <w:rStyle w:val="Hipercze"/>
-                <w:rFonts w:cs="Calibri"/>
-                <w:noProof/>
-                <w:lang w:val="en-GB"/>
+                <w:noProof/>
               </w:rPr>
               <w:t>Team</w:t>
             </w:r>
@@ -618,7 +613,7 @@
                 <w:noProof/>
                 <w:webHidden/>
               </w:rPr>
-              <w:instrText xml:space="preserve"> PAGEREF _Toc129212506 \h </w:instrText>
+              <w:instrText xml:space="preserve"> PAGEREF _Toc129620652 \h </w:instrText>
             </w:r>
             <w:r>
               <w:rPr>
@@ -638,7 +633,7 @@
                 <w:noProof/>
                 <w:webHidden/>
               </w:rPr>
-              <w:t>4</w:t>
+              <w:t>3</w:t>
             </w:r>
             <w:r>
               <w:rPr>
@@ -653,7 +648,7 @@
           <w:pPr>
             <w:pStyle w:val="Spistreci1"/>
             <w:tabs>
-              <w:tab w:val="left" w:pos="480"/>
+              <w:tab w:val="left" w:pos="440"/>
               <w:tab w:val="right" w:leader="dot" w:pos="9019"/>
             </w:tabs>
             <w:rPr>
@@ -664,13 +659,11 @@
               <w:lang w:val="pl-PL"/>
             </w:rPr>
           </w:pPr>
-          <w:hyperlink w:anchor="_Toc129212507" w:history="1">
+          <w:hyperlink w:anchor="_Toc129620653" w:history="1">
             <w:r>
               <w:rPr>
                 <w:rStyle w:val="Hipercze"/>
-                <w:rFonts w:cs="Calibri"/>
-                <w:noProof/>
-                <w:lang w:val="en-GB"/>
+                <w:noProof/>
               </w:rPr>
               <w:t>4.</w:t>
             </w:r>
@@ -687,9 +680,7 @@
             <w:r>
               <w:rPr>
                 <w:rStyle w:val="Hipercze"/>
-                <w:rFonts w:cs="Calibri"/>
-                <w:noProof/>
-                <w:lang w:val="en-GB"/>
+                <w:noProof/>
               </w:rPr>
               <w:t>Goal</w:t>
             </w:r>
@@ -712,7 +703,7 @@
                 <w:noProof/>
                 <w:webHidden/>
               </w:rPr>
-              <w:instrText xml:space="preserve"> PAGEREF _Toc129212507 \h </w:instrText>
+              <w:instrText xml:space="preserve"> PAGEREF _Toc129620653 \h </w:instrText>
             </w:r>
             <w:r>
               <w:rPr>
@@ -732,7 +723,7 @@
                 <w:noProof/>
                 <w:webHidden/>
               </w:rPr>
-              <w:t>5</w:t>
+              <w:t>3</w:t>
             </w:r>
             <w:r>
               <w:rPr>
@@ -758,12 +749,11 @@
               <w:lang w:val="pl-PL"/>
             </w:rPr>
           </w:pPr>
-          <w:hyperlink w:anchor="_Toc129212508" w:history="1">
+          <w:hyperlink w:anchor="_Toc129620654" w:history="1">
             <w:r>
               <w:rPr>
                 <w:rStyle w:val="Hipercze"/>
                 <w:noProof/>
-                <w:lang w:val="en-GB"/>
               </w:rPr>
               <w:t>4.1.</w:t>
             </w:r>
@@ -781,7 +771,6 @@
               <w:rPr>
                 <w:rStyle w:val="Hipercze"/>
                 <w:noProof/>
-                <w:lang w:val="en-GB"/>
               </w:rPr>
               <w:t>Project Goal</w:t>
             </w:r>
@@ -804,7 +793,7 @@
                 <w:noProof/>
                 <w:webHidden/>
               </w:rPr>
-              <w:instrText xml:space="preserve"> PAGEREF _Toc129212508 \h </w:instrText>
+              <w:instrText xml:space="preserve"> PAGEREF _Toc129620654 \h </w:instrText>
             </w:r>
             <w:r>
               <w:rPr>
@@ -824,7 +813,7 @@
                 <w:noProof/>
                 <w:webHidden/>
               </w:rPr>
-              <w:t>5</w:t>
+              <w:t>3</w:t>
             </w:r>
             <w:r>
               <w:rPr>
@@ -850,12 +839,11 @@
               <w:lang w:val="pl-PL"/>
             </w:rPr>
           </w:pPr>
-          <w:hyperlink w:anchor="_Toc129212509" w:history="1">
+          <w:hyperlink w:anchor="_Toc129620655" w:history="1">
             <w:r>
               <w:rPr>
                 <w:rStyle w:val="Hipercze"/>
                 <w:noProof/>
-                <w:lang w:val="en-GB"/>
               </w:rPr>
               <w:t>4.2.</w:t>
             </w:r>
@@ -873,7 +861,6 @@
               <w:rPr>
                 <w:rStyle w:val="Hipercze"/>
                 <w:noProof/>
-                <w:lang w:val="en-GB"/>
               </w:rPr>
               <w:t>Semester Goal</w:t>
             </w:r>
@@ -896,7 +883,7 @@
                 <w:noProof/>
                 <w:webHidden/>
               </w:rPr>
-              <w:instrText xml:space="preserve"> PAGEREF _Toc129212509 \h </w:instrText>
+              <w:instrText xml:space="preserve"> PAGEREF _Toc129620655 \h </w:instrText>
             </w:r>
             <w:r>
               <w:rPr>
@@ -916,7 +903,7 @@
                 <w:noProof/>
                 <w:webHidden/>
               </w:rPr>
-              <w:t>5</w:t>
+              <w:t>3</w:t>
             </w:r>
             <w:r>
               <w:rPr>
@@ -931,7 +918,7 @@
           <w:pPr>
             <w:pStyle w:val="Spistreci1"/>
             <w:tabs>
-              <w:tab w:val="left" w:pos="480"/>
+              <w:tab w:val="left" w:pos="440"/>
               <w:tab w:val="right" w:leader="dot" w:pos="9019"/>
             </w:tabs>
             <w:rPr>
@@ -942,15 +929,13 @@
               <w:lang w:val="pl-PL"/>
             </w:rPr>
           </w:pPr>
-          <w:hyperlink w:anchor="_Toc129212510" w:history="1">
+          <w:hyperlink w:anchor="_Toc129620656" w:history="1">
             <w:r>
               <w:rPr>
                 <w:rStyle w:val="Hipercze"/>
-                <w:rFonts w:cs="Calibri"/>
-                <w:noProof/>
-                <w:lang w:val="en-GB"/>
-              </w:rPr>
-              <w:t>1.</w:t>
+                <w:noProof/>
+              </w:rPr>
+              <w:t>5.</w:t>
             </w:r>
             <w:r>
               <w:rPr>
@@ -965,11 +950,9 @@
             <w:r>
               <w:rPr>
                 <w:rStyle w:val="Hipercze"/>
-                <w:rFonts w:cs="Calibri"/>
-                <w:noProof/>
-                <w:lang w:val="en-GB"/>
-              </w:rPr>
-              <w:t>Sub-projects</w:t>
+                <w:noProof/>
+              </w:rPr>
+              <w:t>[REWORK]Sub-projects</w:t>
             </w:r>
             <w:r>
               <w:rPr>
@@ -990,7 +973,7 @@
                 <w:noProof/>
                 <w:webHidden/>
               </w:rPr>
-              <w:instrText xml:space="preserve"> PAGEREF _Toc129212510 \h </w:instrText>
+              <w:instrText xml:space="preserve"> PAGEREF _Toc129620656 \h </w:instrText>
             </w:r>
             <w:r>
               <w:rPr>
@@ -1010,7 +993,7 @@
                 <w:noProof/>
                 <w:webHidden/>
               </w:rPr>
-              <w:t>6</w:t>
+              <w:t>4</w:t>
             </w:r>
             <w:r>
               <w:rPr>
@@ -1036,15 +1019,13 @@
               <w:lang w:val="pl-PL"/>
             </w:rPr>
           </w:pPr>
-          <w:hyperlink w:anchor="_Toc129212511" w:history="1">
+          <w:hyperlink w:anchor="_Toc129620657" w:history="1">
             <w:r>
               <w:rPr>
                 <w:rStyle w:val="Hipercze"/>
-                <w:rFonts w:cs="Calibri"/>
-                <w:noProof/>
-                <w:lang w:val="en-GB"/>
-              </w:rPr>
-              <w:t>1.1.</w:t>
+                <w:noProof/>
+              </w:rPr>
+              <w:t>5.1.</w:t>
             </w:r>
             <w:r>
               <w:rPr>
@@ -1059,11 +1040,9 @@
             <w:r>
               <w:rPr>
                 <w:rStyle w:val="Hipercze"/>
-                <w:rFonts w:cs="Calibri"/>
-                <w:noProof/>
-                <w:lang w:val="en-GB"/>
-              </w:rPr>
-              <w:t>Gateway</w:t>
+                <w:noProof/>
+              </w:rPr>
+              <w:t>DataAnalyse-microservice</w:t>
             </w:r>
             <w:r>
               <w:rPr>
@@ -1084,7 +1063,7 @@
                 <w:noProof/>
                 <w:webHidden/>
               </w:rPr>
-              <w:instrText xml:space="preserve"> PAGEREF _Toc129212511 \h </w:instrText>
+              <w:instrText xml:space="preserve"> PAGEREF _Toc129620657 \h </w:instrText>
             </w:r>
             <w:r>
               <w:rPr>
@@ -1104,7 +1083,7 @@
                 <w:noProof/>
                 <w:webHidden/>
               </w:rPr>
-              <w:t>6</w:t>
+              <w:t>4</w:t>
             </w:r>
             <w:r>
               <w:rPr>
@@ -1130,15 +1109,13 @@
               <w:lang w:val="pl-PL"/>
             </w:rPr>
           </w:pPr>
-          <w:hyperlink w:anchor="_Toc129212512" w:history="1">
+          <w:hyperlink w:anchor="_Toc129620658" w:history="1">
             <w:r>
               <w:rPr>
                 <w:rStyle w:val="Hipercze"/>
-                <w:rFonts w:cs="Calibri"/>
-                <w:noProof/>
-                <w:lang w:val="en-GB"/>
-              </w:rPr>
-              <w:t>1.2.</w:t>
+                <w:noProof/>
+              </w:rPr>
+              <w:t>5.2.</w:t>
             </w:r>
             <w:r>
               <w:rPr>
@@ -1153,9 +1130,7 @@
             <w:r>
               <w:rPr>
                 <w:rStyle w:val="Hipercze"/>
-                <w:rFonts w:cs="Calibri"/>
-                <w:noProof/>
-                <w:lang w:val="en-GB"/>
+                <w:noProof/>
               </w:rPr>
               <w:t>Data sources</w:t>
             </w:r>
@@ -1178,7 +1153,7 @@
                 <w:noProof/>
                 <w:webHidden/>
               </w:rPr>
-              <w:instrText xml:space="preserve"> PAGEREF _Toc129212512 \h </w:instrText>
+              <w:instrText xml:space="preserve"> PAGEREF _Toc129620658 \h </w:instrText>
             </w:r>
             <w:r>
               <w:rPr>
@@ -1198,7 +1173,7 @@
                 <w:noProof/>
                 <w:webHidden/>
               </w:rPr>
-              <w:t>6</w:t>
+              <w:t>4</w:t>
             </w:r>
             <w:r>
               <w:rPr>
@@ -1224,15 +1199,13 @@
               <w:lang w:val="pl-PL"/>
             </w:rPr>
           </w:pPr>
-          <w:hyperlink w:anchor="_Toc129212513" w:history="1">
+          <w:hyperlink w:anchor="_Toc129620659" w:history="1">
             <w:r>
               <w:rPr>
                 <w:rStyle w:val="Hipercze"/>
-                <w:rFonts w:cs="Calibri"/>
-                <w:noProof/>
-                <w:lang w:val="en-GB"/>
-              </w:rPr>
-              <w:t>1.3.</w:t>
+                <w:noProof/>
+              </w:rPr>
+              <w:t>5.3.</w:t>
             </w:r>
             <w:r>
               <w:rPr>
@@ -1247,9 +1220,7 @@
             <w:r>
               <w:rPr>
                 <w:rStyle w:val="Hipercze"/>
-                <w:rFonts w:cs="Calibri"/>
-                <w:noProof/>
-                <w:lang w:val="en-GB"/>
+                <w:noProof/>
               </w:rPr>
               <w:t>Dashboard</w:t>
             </w:r>
@@ -1272,7 +1243,7 @@
                 <w:noProof/>
                 <w:webHidden/>
               </w:rPr>
-              <w:instrText xml:space="preserve"> PAGEREF _Toc129212513 \h </w:instrText>
+              <w:instrText xml:space="preserve"> PAGEREF _Toc129620659 \h </w:instrText>
             </w:r>
             <w:r>
               <w:rPr>
@@ -1292,7 +1263,7 @@
                 <w:noProof/>
                 <w:webHidden/>
               </w:rPr>
-              <w:t>6</w:t>
+              <w:t>4</w:t>
             </w:r>
             <w:r>
               <w:rPr>
@@ -1307,7 +1278,7 @@
           <w:pPr>
             <w:pStyle w:val="Spistreci1"/>
             <w:tabs>
-              <w:tab w:val="left" w:pos="480"/>
+              <w:tab w:val="left" w:pos="440"/>
               <w:tab w:val="right" w:leader="dot" w:pos="9019"/>
             </w:tabs>
             <w:rPr>
@@ -1318,15 +1289,13 @@
               <w:lang w:val="pl-PL"/>
             </w:rPr>
           </w:pPr>
-          <w:hyperlink w:anchor="_Toc129212514" w:history="1">
+          <w:hyperlink w:anchor="_Toc129620660" w:history="1">
             <w:r>
               <w:rPr>
                 <w:rStyle w:val="Hipercze"/>
-                <w:rFonts w:cs="Calibri"/>
-                <w:noProof/>
-                <w:lang w:val="en-GB"/>
-              </w:rPr>
-              <w:t>2.</w:t>
+                <w:noProof/>
+              </w:rPr>
+              <w:t>6.</w:t>
             </w:r>
             <w:r>
               <w:rPr>
@@ -1341,9 +1310,7 @@
             <w:r>
               <w:rPr>
                 <w:rStyle w:val="Hipercze"/>
-                <w:rFonts w:cs="Calibri"/>
-                <w:noProof/>
-                <w:lang w:val="en-GB"/>
+                <w:noProof/>
               </w:rPr>
               <w:t>Team agreement</w:t>
             </w:r>
@@ -1366,7 +1333,7 @@
                 <w:noProof/>
                 <w:webHidden/>
               </w:rPr>
-              <w:instrText xml:space="preserve"> PAGEREF _Toc129212514 \h </w:instrText>
+              <w:instrText xml:space="preserve"> PAGEREF _Toc129620660 \h </w:instrText>
             </w:r>
             <w:r>
               <w:rPr>
@@ -1386,7 +1353,7 @@
                 <w:noProof/>
                 <w:webHidden/>
               </w:rPr>
-              <w:t>7</w:t>
+              <w:t>5</w:t>
             </w:r>
             <w:r>
               <w:rPr>
@@ -1399,9 +1366,9 @@
         </w:p>
         <w:p>
           <w:pPr>
-            <w:pStyle w:val="Spistreci2"/>
+            <w:pStyle w:val="Spistreci1"/>
             <w:tabs>
-              <w:tab w:val="left" w:pos="880"/>
+              <w:tab w:val="left" w:pos="440"/>
               <w:tab w:val="right" w:leader="dot" w:pos="9019"/>
             </w:tabs>
             <w:rPr>
@@ -1412,15 +1379,13 @@
               <w:lang w:val="pl-PL"/>
             </w:rPr>
           </w:pPr>
-          <w:hyperlink w:anchor="_Toc129212515" w:history="1">
+          <w:hyperlink w:anchor="_Toc129620661" w:history="1">
             <w:r>
               <w:rPr>
                 <w:rStyle w:val="Hipercze"/>
-                <w:rFonts w:cs="Calibri"/>
-                <w:noProof/>
-                <w:lang w:val="en-GB"/>
-              </w:rPr>
-              <w:t>2.1.</w:t>
+                <w:noProof/>
+              </w:rPr>
+              <w:t>7.</w:t>
             </w:r>
             <w:r>
               <w:rPr>
@@ -1435,11 +1400,9 @@
             <w:r>
               <w:rPr>
                 <w:rStyle w:val="Hipercze"/>
-                <w:rFonts w:cs="Calibri"/>
-                <w:noProof/>
-                <w:lang w:val="en-GB"/>
-              </w:rPr>
-              <w:t>Standups / Scrum Board</w:t>
+                <w:noProof/>
+              </w:rPr>
+              <w:t>Deliverables</w:t>
             </w:r>
             <w:r>
               <w:rPr>
@@ -1460,7 +1423,7 @@
                 <w:noProof/>
                 <w:webHidden/>
               </w:rPr>
-              <w:instrText xml:space="preserve"> PAGEREF _Toc129212515 \h </w:instrText>
+              <w:instrText xml:space="preserve"> PAGEREF _Toc129620661 \h </w:instrText>
             </w:r>
             <w:r>
               <w:rPr>
@@ -1480,7 +1443,7 @@
                 <w:noProof/>
                 <w:webHidden/>
               </w:rPr>
-              <w:t>7</w:t>
+              <w:t>5</w:t>
             </w:r>
             <w:r>
               <w:rPr>
@@ -1495,7 +1458,7 @@
           <w:pPr>
             <w:pStyle w:val="Spistreci1"/>
             <w:tabs>
-              <w:tab w:val="left" w:pos="480"/>
+              <w:tab w:val="left" w:pos="440"/>
               <w:tab w:val="right" w:leader="dot" w:pos="9019"/>
             </w:tabs>
             <w:rPr>
@@ -1506,15 +1469,13 @@
               <w:lang w:val="pl-PL"/>
             </w:rPr>
           </w:pPr>
-          <w:hyperlink w:anchor="_Toc129212516" w:history="1">
+          <w:hyperlink w:anchor="_Toc129620662" w:history="1">
             <w:r>
               <w:rPr>
                 <w:rStyle w:val="Hipercze"/>
-                <w:rFonts w:cs="Calibri"/>
-                <w:noProof/>
-                <w:lang w:val="en-GB"/>
-              </w:rPr>
-              <w:t>3.</w:t>
+                <w:noProof/>
+              </w:rPr>
+              <w:t>8.</w:t>
             </w:r>
             <w:r>
               <w:rPr>
@@ -1529,11 +1490,9 @@
             <w:r>
               <w:rPr>
                 <w:rStyle w:val="Hipercze"/>
-                <w:rFonts w:cs="Calibri"/>
-                <w:noProof/>
-                <w:lang w:val="en-GB"/>
-              </w:rPr>
-              <w:t>Deliverables</w:t>
+                <w:noProof/>
+              </w:rPr>
+              <w:t>Definitions, Acronyms, and Abbreviations</w:t>
             </w:r>
             <w:r>
               <w:rPr>
@@ -1554,7 +1513,7 @@
                 <w:noProof/>
                 <w:webHidden/>
               </w:rPr>
-              <w:instrText xml:space="preserve"> PAGEREF _Toc129212516 \h </w:instrText>
+              <w:instrText xml:space="preserve"> PAGEREF _Toc129620662 \h </w:instrText>
             </w:r>
             <w:r>
               <w:rPr>
@@ -1574,101 +1533,7 @@
                 <w:noProof/>
                 <w:webHidden/>
               </w:rPr>
-              <w:t>8</w:t>
-            </w:r>
-            <w:r>
-              <w:rPr>
-                <w:noProof/>
-                <w:webHidden/>
-              </w:rPr>
-              <w:fldChar w:fldCharType="end"/>
-            </w:r>
-          </w:hyperlink>
-        </w:p>
-        <w:p>
-          <w:pPr>
-            <w:pStyle w:val="Spistreci1"/>
-            <w:tabs>
-              <w:tab w:val="left" w:pos="480"/>
-              <w:tab w:val="right" w:leader="dot" w:pos="9019"/>
-            </w:tabs>
-            <w:rPr>
-              <w:rFonts w:asciiTheme="minorHAnsi" w:eastAsiaTheme="minorEastAsia" w:hAnsiTheme="minorHAnsi" w:cstheme="minorBidi"/>
-              <w:noProof/>
-              <w:sz w:val="22"/>
-              <w:szCs w:val="22"/>
-              <w:lang w:val="pl-PL"/>
-            </w:rPr>
-          </w:pPr>
-          <w:hyperlink w:anchor="_Toc129212517" w:history="1">
-            <w:r>
-              <w:rPr>
-                <w:rStyle w:val="Hipercze"/>
-                <w:rFonts w:cs="Calibri"/>
-                <w:noProof/>
-                <w:lang w:val="en-GB"/>
-              </w:rPr>
-              <w:t>4.</w:t>
-            </w:r>
-            <w:r>
-              <w:rPr>
-                <w:rFonts w:asciiTheme="minorHAnsi" w:eastAsiaTheme="minorEastAsia" w:hAnsiTheme="minorHAnsi" w:cstheme="minorBidi"/>
-                <w:noProof/>
-                <w:sz w:val="22"/>
-                <w:szCs w:val="22"/>
-                <w:lang w:val="pl-PL"/>
-              </w:rPr>
-              <w:tab/>
-            </w:r>
-            <w:r>
-              <w:rPr>
-                <w:rStyle w:val="Hipercze"/>
-                <w:rFonts w:cs="Calibri"/>
-                <w:noProof/>
-                <w:lang w:val="en-GB"/>
-              </w:rPr>
-              <w:t>Definitions, Acronyms, and Abbreviations</w:t>
-            </w:r>
-            <w:r>
-              <w:rPr>
-                <w:noProof/>
-                <w:webHidden/>
-              </w:rPr>
-              <w:tab/>
-            </w:r>
-            <w:r>
-              <w:rPr>
-                <w:noProof/>
-                <w:webHidden/>
-              </w:rPr>
-              <w:fldChar w:fldCharType="begin"/>
-            </w:r>
-            <w:r>
-              <w:rPr>
-                <w:noProof/>
-                <w:webHidden/>
-              </w:rPr>
-              <w:instrText xml:space="preserve"> PAGEREF _Toc129212517 \h </w:instrText>
-            </w:r>
-            <w:r>
-              <w:rPr>
-                <w:noProof/>
-                <w:webHidden/>
-              </w:rPr>
-            </w:r>
-            <w:r>
-              <w:rPr>
-                <w:noProof/>
-                <w:webHidden/>
-              </w:rPr>
-              <w:fldChar w:fldCharType="separate"/>
-            </w:r>
-            <w:r>
-              <w:rPr>
-                <w:noProof/>
-                <w:webHidden/>
-              </w:rPr>
-              <w:t>9</w:t>
+              <w:t>5</w:t>
             </w:r>
             <w:r>
               <w:rPr>
@@ -1700,19 +1565,22 @@
         </w:p>
       </w:sdtContent>
     </w:sdt>
+    <w:bookmarkStart w:id="3" w:name="_lbhrsw5tc0qy" w:colFirst="0" w:colLast="0" w:displacedByCustomXml="prev"/>
+    <w:bookmarkEnd w:id="3" w:displacedByCustomXml="prev"/>
     <w:p>
       <w:pPr>
-        <w:pStyle w:val="Nagwek1"/>
-        <w:rPr>
-          <w:rFonts w:ascii="Calibri" w:hAnsi="Calibri" w:cs="Calibri"/>
-          <w:lang w:val="en-GB"/>
-        </w:rPr>
-      </w:pPr>
-      <w:bookmarkStart w:id="3" w:name="_lbhrsw5tc0qy" w:colFirst="0" w:colLast="0"/>
-      <w:bookmarkEnd w:id="3"/>
-      <w:r>
-        <w:rPr>
-          <w:rFonts w:ascii="Calibri" w:hAnsi="Calibri" w:cs="Calibri"/>
+        <w:pStyle w:val="Spistreci1"/>
+        <w:tabs>
+          <w:tab w:val="right" w:pos="9019"/>
+        </w:tabs>
+        <w:rPr>
+          <w:rFonts w:cs="Calibri"/>
+          <w:lang w:val="en-GB"/>
+        </w:rPr>
+      </w:pPr>
+      <w:r>
+        <w:rPr>
+          <w:rFonts w:cs="Calibri"/>
           <w:lang w:val="en-GB"/>
         </w:rPr>
         <w:br w:type="page"/>
@@ -1722,28 +1590,13 @@
       <w:pPr>
         <w:pStyle w:val="Nagwek1"/>
         <w:jc w:val="center"/>
-        <w:rPr>
-          <w:rFonts w:ascii="Calibri" w:hAnsi="Calibri" w:cs="Calibri"/>
-          <w:lang w:val="en-GB"/>
-        </w:rPr>
-      </w:pPr>
-      <w:bookmarkStart w:id="4" w:name="_Toc129212503"/>
-      <w:r>
-        <w:rPr>
-          <w:rFonts w:ascii="Calibri" w:hAnsi="Calibri" w:cs="Calibri"/>
-          <w:lang w:val="en-GB"/>
-        </w:rPr>
+      </w:pPr>
+      <w:bookmarkStart w:id="4" w:name="_Toc129620649"/>
+      <w:r>
         <w:lastRenderedPageBreak/>
         <w:t>Version History</w:t>
       </w:r>
       <w:bookmarkEnd w:id="4"/>
-      <w:r>
-        <w:rPr>
-          <w:rFonts w:ascii="Calibri" w:hAnsi="Calibri" w:cs="Calibri"/>
-          <w:lang w:val="en-GB"/>
-        </w:rPr>
-        <w:t xml:space="preserve"> </w:t>
-      </w:r>
     </w:p>
     <w:p>
       <w:pPr>
@@ -1755,9 +1608,8 @@
     </w:p>
     <w:tbl>
       <w:tblPr>
-        <w:tblStyle w:val="a"/>
+        <w:tblpPr w:leftFromText="141" w:rightFromText="141" w:vertAnchor="text" w:horzAnchor="page" w:tblpXSpec="center" w:tblpY="163"/>
         <w:tblW w:w="9029" w:type="dxa"/>
-        <w:tblInd w:w="0" w:type="dxa"/>
         <w:tblBorders>
           <w:top w:val="single" w:sz="8" w:space="0" w:color="000000"/>
           <w:left w:val="single" w:sz="8" w:space="0" w:color="000000"/>
@@ -1781,7 +1633,7 @@
         </w:trPr>
         <w:tc>
           <w:tcPr>
-            <w:tcW w:w="2279" w:type="dxa"/>
+            <w:tcW w:w="2280" w:type="dxa"/>
             <w:shd w:val="clear" w:color="auto" w:fill="auto"/>
             <w:tcMar>
               <w:top w:w="100" w:type="dxa"/>
@@ -1927,7 +1779,7 @@
       <w:tr>
         <w:tc>
           <w:tcPr>
-            <w:tcW w:w="2279" w:type="dxa"/>
+            <w:tcW w:w="2280" w:type="dxa"/>
             <w:shd w:val="clear" w:color="auto" w:fill="auto"/>
             <w:tcMar>
               <w:top w:w="100" w:type="dxa"/>
@@ -2024,6 +1876,7 @@
                 <w:lang w:val="en-GB"/>
               </w:rPr>
             </w:pPr>
+            <w:proofErr w:type="spellStart"/>
             <w:r>
               <w:rPr>
                 <w:rFonts w:ascii="Calibri" w:hAnsi="Calibri" w:cs="Calibri"/>
@@ -2031,6 +1884,7 @@
               </w:rPr>
               <w:t>N.Geilen</w:t>
             </w:r>
+            <w:proofErr w:type="spellEnd"/>
           </w:p>
         </w:tc>
         <w:tc>
@@ -2073,7 +1927,7 @@
       <w:tr>
         <w:tc>
           <w:tcPr>
-            <w:tcW w:w="2279" w:type="dxa"/>
+            <w:tcW w:w="2280" w:type="dxa"/>
             <w:shd w:val="clear" w:color="auto" w:fill="auto"/>
             <w:tcMar>
               <w:top w:w="100" w:type="dxa"/>
@@ -2170,6 +2024,7 @@
                 <w:lang w:val="en-GB"/>
               </w:rPr>
             </w:pPr>
+            <w:proofErr w:type="spellStart"/>
             <w:r>
               <w:rPr>
                 <w:rFonts w:ascii="Calibri" w:hAnsi="Calibri" w:cs="Calibri"/>
@@ -2177,6 +2032,7 @@
               </w:rPr>
               <w:t>N.Geilen</w:t>
             </w:r>
+            <w:proofErr w:type="spellEnd"/>
           </w:p>
         </w:tc>
         <w:tc>
@@ -2219,7 +2075,7 @@
       <w:tr>
         <w:tc>
           <w:tcPr>
-            <w:tcW w:w="2279" w:type="dxa"/>
+            <w:tcW w:w="2280" w:type="dxa"/>
             <w:shd w:val="clear" w:color="auto" w:fill="auto"/>
             <w:tcMar>
               <w:top w:w="100" w:type="dxa"/>
@@ -2316,6 +2172,7 @@
                 <w:lang w:val="en-GB"/>
               </w:rPr>
             </w:pPr>
+            <w:proofErr w:type="spellStart"/>
             <w:r>
               <w:rPr>
                 <w:rFonts w:ascii="Calibri" w:hAnsi="Calibri" w:cs="Calibri"/>
@@ -2323,6 +2180,7 @@
               </w:rPr>
               <w:t>J.Maas</w:t>
             </w:r>
+            <w:proofErr w:type="spellEnd"/>
           </w:p>
         </w:tc>
         <w:tc>
@@ -2365,7 +2223,7 @@
       <w:tr>
         <w:tc>
           <w:tcPr>
-            <w:tcW w:w="2279" w:type="dxa"/>
+            <w:tcW w:w="2280" w:type="dxa"/>
             <w:shd w:val="clear" w:color="auto" w:fill="auto"/>
             <w:tcMar>
               <w:top w:w="100" w:type="dxa"/>
@@ -2520,13 +2378,44 @@
     <w:p>
       <w:pPr>
         <w:pStyle w:val="Nagwek1"/>
-        <w:rPr>
-          <w:rFonts w:ascii="Calibri" w:hAnsi="Calibri" w:cs="Calibri"/>
-          <w:lang w:val="en-GB"/>
-        </w:rPr>
+        <w:numPr>
+          <w:ilvl w:val="0"/>
+          <w:numId w:val="8"/>
+        </w:numPr>
       </w:pPr>
       <w:bookmarkStart w:id="5" w:name="_be1f2ctnobvm" w:colFirst="0" w:colLast="0"/>
+      <w:bookmarkStart w:id="6" w:name="_Toc129620650"/>
       <w:bookmarkEnd w:id="5"/>
+      <w:r>
+        <w:t>Introduction</w:t>
+      </w:r>
+      <w:bookmarkEnd w:id="6"/>
+    </w:p>
+    <w:p>
+      <w:pPr>
+        <w:rPr>
+          <w:rFonts w:ascii="Calibri" w:hAnsi="Calibri" w:cs="Calibri"/>
+          <w:lang w:val="en-GB"/>
+        </w:rPr>
+      </w:pPr>
+      <w:r>
+        <w:rPr>
+          <w:rFonts w:ascii="Calibri" w:hAnsi="Calibri" w:cs="Calibri"/>
+          <w:lang w:val="en-GB"/>
+        </w:rPr>
+        <w:t>The Quantified Student (QS for short) project focuses on helping students with their development and optimizing their performance with the help of collected data. The collected data will be shown in a dashboard where the student can see it. After which, the student can conclude where and how to improve their workflow. For example, the system can show when it is the best time to work for the student.</w:t>
+      </w:r>
+      <w:bookmarkStart w:id="7" w:name="_l5jazqi2vkz2" w:colFirst="0" w:colLast="0"/>
+      <w:bookmarkEnd w:id="7"/>
+    </w:p>
+    <w:p>
+      <w:pPr>
+        <w:ind w:firstLine="720"/>
+        <w:rPr>
+          <w:rFonts w:ascii="Calibri" w:hAnsi="Calibri" w:cs="Calibri"/>
+          <w:lang w:val="en-GB"/>
+        </w:rPr>
+      </w:pPr>
       <w:r>
         <w:rPr>
           <w:rFonts w:ascii="Calibri" w:hAnsi="Calibri" w:cs="Calibri"/>
@@ -2540,56 +2429,46 @@
         <w:pStyle w:val="Nagwek1"/>
         <w:numPr>
           <w:ilvl w:val="0"/>
-          <w:numId w:val="7"/>
+          <w:numId w:val="8"/>
         </w:numPr>
-        <w:rPr>
-          <w:rFonts w:ascii="Calibri" w:hAnsi="Calibri" w:cs="Calibri"/>
-          <w:lang w:val="en-GB"/>
-        </w:rPr>
-      </w:pPr>
-      <w:bookmarkStart w:id="6" w:name="_Toc129212504"/>
-      <w:r>
-        <w:rPr>
-          <w:rFonts w:ascii="Calibri" w:hAnsi="Calibri" w:cs="Calibri"/>
-          <w:lang w:val="en-GB"/>
-        </w:rPr>
+      </w:pPr>
+      <w:bookmarkStart w:id="8" w:name="_Toc129620651"/>
+      <w:r>
         <w:lastRenderedPageBreak/>
-        <w:t>Introduction</w:t>
-      </w:r>
-      <w:bookmarkEnd w:id="6"/>
+        <w:t>Stakeholders</w:t>
+      </w:r>
+      <w:bookmarkEnd w:id="8"/>
     </w:p>
     <w:p>
       <w:pPr>
-        <w:ind w:firstLine="720"/>
-        <w:rPr>
-          <w:rFonts w:ascii="Calibri" w:hAnsi="Calibri" w:cs="Calibri"/>
-          <w:lang w:val="en-GB"/>
-        </w:rPr>
-      </w:pPr>
-      <w:r>
-        <w:rPr>
-          <w:rFonts w:ascii="Calibri" w:hAnsi="Calibri" w:cs="Calibri"/>
-          <w:lang w:val="en-GB"/>
-        </w:rPr>
-        <w:t>The Quantified Student (QS for short) project focuses on helping students with their development and optimizing their performance with the help of collected data. The collected data will be shown in a dashboard where the student can see it. After which, the student can conclude where and how to improve their workflow. For example, the system can show when it is the best time to work for the student.</w:t>
-      </w:r>
-    </w:p>
-    <w:p>
-      <w:pPr>
-        <w:pStyle w:val="Nagwek1"/>
-        <w:rPr>
-          <w:rFonts w:ascii="Calibri" w:hAnsi="Calibri" w:cs="Calibri"/>
-          <w:lang w:val="en-GB"/>
-        </w:rPr>
-      </w:pPr>
-      <w:bookmarkStart w:id="7" w:name="_l5jazqi2vkz2" w:colFirst="0" w:colLast="0"/>
-      <w:bookmarkEnd w:id="7"/>
-      <w:r>
-        <w:rPr>
-          <w:rFonts w:ascii="Calibri" w:hAnsi="Calibri" w:cs="Calibri"/>
-          <w:lang w:val="en-GB"/>
-        </w:rPr>
-        <w:br w:type="page"/>
+        <w:rPr>
+          <w:rFonts w:ascii="Calibri" w:hAnsi="Calibri" w:cs="Calibri"/>
+          <w:lang w:val="en-GB"/>
+        </w:rPr>
+      </w:pPr>
+      <w:r>
+        <w:rPr>
+          <w:rFonts w:ascii="Calibri" w:hAnsi="Calibri" w:cs="Calibri"/>
+          <w:lang w:val="en-GB"/>
+        </w:rPr>
+        <w:tab/>
+        <w:t xml:space="preserve">Our stakeholder for this project is Eric </w:t>
+      </w:r>
+      <w:proofErr w:type="spellStart"/>
+      <w:r>
+        <w:rPr>
+          <w:rFonts w:ascii="Calibri" w:hAnsi="Calibri" w:cs="Calibri"/>
+          <w:lang w:val="en-GB"/>
+        </w:rPr>
+        <w:t>Slaats</w:t>
+      </w:r>
+      <w:proofErr w:type="spellEnd"/>
+      <w:r>
+        <w:rPr>
+          <w:rFonts w:ascii="Calibri" w:hAnsi="Calibri" w:cs="Calibri"/>
+          <w:lang w:val="en-GB"/>
+        </w:rPr>
+        <w:t>.</w:t>
       </w:r>
     </w:p>
     <w:p>
@@ -2597,91 +2476,18 @@
         <w:pStyle w:val="Nagwek1"/>
         <w:numPr>
           <w:ilvl w:val="0"/>
-          <w:numId w:val="7"/>
+          <w:numId w:val="8"/>
         </w:numPr>
-        <w:rPr>
-          <w:rFonts w:ascii="Calibri" w:hAnsi="Calibri" w:cs="Calibri"/>
-          <w:lang w:val="en-GB"/>
-        </w:rPr>
-      </w:pPr>
-      <w:bookmarkStart w:id="8" w:name="_Toc129212505"/>
-      <w:r>
-        <w:rPr>
-          <w:rFonts w:ascii="Calibri" w:hAnsi="Calibri" w:cs="Calibri"/>
-          <w:lang w:val="en-GB"/>
-        </w:rPr>
-        <w:lastRenderedPageBreak/>
-        <w:t>Stakeholders</w:t>
-      </w:r>
-      <w:bookmarkEnd w:id="8"/>
-    </w:p>
-    <w:p>
-      <w:pPr>
-        <w:rPr>
-          <w:rFonts w:ascii="Calibri" w:hAnsi="Calibri" w:cs="Calibri"/>
-          <w:lang w:val="en-GB"/>
-        </w:rPr>
-      </w:pPr>
-      <w:r>
-        <w:rPr>
-          <w:rFonts w:ascii="Calibri" w:hAnsi="Calibri" w:cs="Calibri"/>
-          <w:lang w:val="en-GB"/>
-        </w:rPr>
-        <w:tab/>
-        <w:t>Our stakeholder for this project is Eric Slaats.</w:t>
-      </w:r>
-    </w:p>
-    <w:p>
-      <w:pPr>
-        <w:pStyle w:val="Nagwek1"/>
-        <w:numPr>
-          <w:ilvl w:val="0"/>
-          <w:numId w:val="7"/>
-        </w:numPr>
-        <w:rPr>
-          <w:rFonts w:ascii="Calibri" w:hAnsi="Calibri" w:cs="Calibri"/>
-          <w:lang w:val="en-GB"/>
-        </w:rPr>
-      </w:pPr>
-      <w:bookmarkStart w:id="9" w:name="_Toc129212506"/>
-      <w:r>
-        <w:rPr>
-          <w:rFonts w:ascii="Calibri" w:hAnsi="Calibri" w:cs="Calibri"/>
-          <w:lang w:val="en-GB"/>
-        </w:rPr>
+      </w:pPr>
+      <w:bookmarkStart w:id="9" w:name="_Toc129620652"/>
+      <w:r>
         <w:t>Team</w:t>
       </w:r>
       <w:bookmarkEnd w:id="9"/>
-    </w:p>
-    <w:p>
-      <w:pPr>
-        <w:rPr>
-          <w:rFonts w:ascii="Calibri" w:hAnsi="Calibri" w:cs="Calibri"/>
-          <w:lang w:val="en-GB"/>
-        </w:rPr>
-      </w:pPr>
-      <w:r>
-        <w:rPr>
-          <w:rFonts w:ascii="Calibri" w:hAnsi="Calibri" w:cs="Calibri"/>
-          <w:lang w:val="en-GB"/>
-        </w:rPr>
-        <w:tab/>
-        <w:t>Our group representative is Jelle Maas who fills the role of scrum master during meetings. Other members of the projects are:</w:t>
-      </w:r>
-    </w:p>
-    <w:p>
-      <w:pPr>
-        <w:rPr>
-          <w:rFonts w:ascii="Calibri" w:hAnsi="Calibri" w:cs="Calibri"/>
-          <w:lang w:val="en-GB"/>
-        </w:rPr>
-      </w:pPr>
     </w:p>
     <w:tbl>
       <w:tblPr>
-        <w:tblStyle w:val="a0"/>
         <w:tblW w:w="9225" w:type="dxa"/>
-        <w:tblInd w:w="0" w:type="dxa"/>
         <w:tblBorders>
           <w:top w:val="single" w:sz="8" w:space="0" w:color="000000"/>
           <w:left w:val="single" w:sz="8" w:space="0" w:color="000000"/>
@@ -2939,13 +2745,31 @@
                 <w:lang w:val="en-GB"/>
               </w:rPr>
             </w:pPr>
-            <w:r>
-              <w:rPr>
-                <w:rFonts w:ascii="Calibri" w:hAnsi="Calibri" w:cs="Calibri"/>
-                <w:lang w:val="en-GB"/>
-              </w:rPr>
-              <w:t>Jelle Maas</w:t>
-            </w:r>
+            <w:proofErr w:type="spellStart"/>
+            <w:r>
+              <w:rPr>
+                <w:rFonts w:ascii="Calibri" w:hAnsi="Calibri" w:cs="Calibri"/>
+                <w:lang w:val="en-GB"/>
+              </w:rPr>
+              <w:t>Michał</w:t>
+            </w:r>
+            <w:proofErr w:type="spellEnd"/>
+            <w:r>
+              <w:rPr>
+                <w:rFonts w:ascii="Calibri" w:hAnsi="Calibri" w:cs="Calibri"/>
+                <w:lang w:val="en-GB"/>
+              </w:rPr>
+              <w:t xml:space="preserve"> </w:t>
+            </w:r>
+            <w:proofErr w:type="spellStart"/>
+            <w:r>
+              <w:rPr>
+                <w:rFonts w:ascii="Calibri" w:hAnsi="Calibri" w:cs="Calibri"/>
+                <w:lang w:val="en-GB"/>
+              </w:rPr>
+              <w:t>Raczkowski</w:t>
+            </w:r>
+            <w:proofErr w:type="spellEnd"/>
           </w:p>
         </w:tc>
         <w:tc>
@@ -2980,7 +2804,7 @@
                 <w:rFonts w:ascii="Calibri" w:hAnsi="Calibri" w:cs="Calibri"/>
                 <w:lang w:val="en-GB"/>
               </w:rPr>
-              <w:t>jelle.maas@student.fontys.nl</w:t>
+              <w:t>m.raczkowski@student.fontys.nl</w:t>
             </w:r>
           </w:p>
         </w:tc>
@@ -3042,12 +2866,21 @@
                 <w:lang w:val="en-GB"/>
               </w:rPr>
             </w:pPr>
-            <w:r>
-              <w:rPr>
-                <w:rFonts w:ascii="Calibri" w:hAnsi="Calibri" w:cs="Calibri"/>
-                <w:lang w:val="en-GB"/>
-              </w:rPr>
-              <w:t>Michał Raczkowski</w:t>
+            <w:proofErr w:type="spellStart"/>
+            <w:r>
+              <w:rPr>
+                <w:rFonts w:ascii="Calibri" w:hAnsi="Calibri" w:cs="Calibri"/>
+                <w:lang w:val="en-GB"/>
+              </w:rPr>
+              <w:t>Thijmen</w:t>
+            </w:r>
+            <w:proofErr w:type="spellEnd"/>
+            <w:r>
+              <w:rPr>
+                <w:rFonts w:ascii="Calibri" w:hAnsi="Calibri" w:cs="Calibri"/>
+                <w:lang w:val="en-GB"/>
+              </w:rPr>
+              <w:t xml:space="preserve"> Brand</w:t>
             </w:r>
           </w:p>
         </w:tc>
@@ -3083,7 +2916,7 @@
                 <w:rFonts w:ascii="Calibri" w:hAnsi="Calibri" w:cs="Calibri"/>
                 <w:lang w:val="en-GB"/>
               </w:rPr>
-              <w:t>m.raczkowski@student.fontys.nl</w:t>
+              <w:t>thijmen.brand@student.fontys.nl</w:t>
             </w:r>
           </w:p>
         </w:tc>
@@ -3117,169 +2950,19 @@
           </w:p>
         </w:tc>
       </w:tr>
-      <w:tr>
-        <w:tc>
-          <w:tcPr>
-            <w:tcW w:w="2542" w:type="dxa"/>
-            <w:shd w:val="clear" w:color="auto" w:fill="auto"/>
-            <w:tcMar>
-              <w:top w:w="100" w:type="dxa"/>
-              <w:left w:w="100" w:type="dxa"/>
-              <w:bottom w:w="100" w:type="dxa"/>
-              <w:right w:w="100" w:type="dxa"/>
-            </w:tcMar>
-          </w:tcPr>
-          <w:p>
-            <w:pPr>
-              <w:widowControl w:val="0"/>
-              <w:pBdr>
-                <w:top w:val="nil"/>
-                <w:left w:val="nil"/>
-                <w:bottom w:val="nil"/>
-                <w:right w:val="nil"/>
-                <w:between w:val="nil"/>
-              </w:pBdr>
-              <w:spacing w:line="240" w:lineRule="auto"/>
-              <w:rPr>
-                <w:rFonts w:ascii="Calibri" w:hAnsi="Calibri" w:cs="Calibri"/>
-                <w:lang w:val="en-GB"/>
-              </w:rPr>
-            </w:pPr>
-            <w:r>
-              <w:rPr>
-                <w:rFonts w:ascii="Calibri" w:hAnsi="Calibri" w:cs="Calibri"/>
-                <w:lang w:val="en-GB"/>
-              </w:rPr>
-              <w:t>Thijmen</w:t>
-            </w:r>
-            <w:r>
-              <w:rPr>
-                <w:rFonts w:ascii="Calibri" w:hAnsi="Calibri" w:cs="Calibri"/>
-                <w:lang w:val="en-GB"/>
-              </w:rPr>
-              <w:t xml:space="preserve"> </w:t>
-            </w:r>
-            <w:r>
-              <w:rPr>
-                <w:rFonts w:ascii="Calibri" w:hAnsi="Calibri" w:cs="Calibri"/>
-                <w:lang w:val="en-GB"/>
-              </w:rPr>
-              <w:t>Brand</w:t>
-            </w:r>
-          </w:p>
-        </w:tc>
-        <w:tc>
-          <w:tcPr>
-            <w:tcW w:w="3578" w:type="dxa"/>
-            <w:shd w:val="clear" w:color="auto" w:fill="auto"/>
-            <w:tcMar>
-              <w:top w:w="100" w:type="dxa"/>
-              <w:left w:w="100" w:type="dxa"/>
-              <w:bottom w:w="100" w:type="dxa"/>
-              <w:right w:w="100" w:type="dxa"/>
-            </w:tcMar>
-          </w:tcPr>
-          <w:p>
-            <w:pPr>
-              <w:widowControl w:val="0"/>
-              <w:pBdr>
-                <w:top w:val="nil"/>
-                <w:left w:val="nil"/>
-                <w:bottom w:val="nil"/>
-                <w:right w:val="nil"/>
-                <w:between w:val="nil"/>
-              </w:pBdr>
-              <w:spacing w:line="240" w:lineRule="auto"/>
-              <w:rPr>
-                <w:rFonts w:ascii="Calibri" w:hAnsi="Calibri" w:cs="Calibri"/>
-                <w:lang w:val="en-GB"/>
-              </w:rPr>
-            </w:pPr>
-            <w:r>
-              <w:rPr>
-                <w:rFonts w:ascii="Calibri" w:hAnsi="Calibri" w:cs="Calibri"/>
-                <w:lang w:val="en-GB"/>
-              </w:rPr>
-              <w:t>thijmen.brand@student.fontys.nl</w:t>
-            </w:r>
-          </w:p>
-        </w:tc>
-        <w:tc>
-          <w:tcPr>
-            <w:tcW w:w="3105" w:type="dxa"/>
-            <w:shd w:val="clear" w:color="auto" w:fill="auto"/>
-            <w:tcMar>
-              <w:top w:w="100" w:type="dxa"/>
-              <w:left w:w="100" w:type="dxa"/>
-              <w:bottom w:w="100" w:type="dxa"/>
-              <w:right w:w="100" w:type="dxa"/>
-            </w:tcMar>
-          </w:tcPr>
-          <w:p>
-            <w:pPr>
-              <w:widowControl w:val="0"/>
-              <w:pBdr>
-                <w:top w:val="nil"/>
-                <w:left w:val="nil"/>
-                <w:bottom w:val="nil"/>
-                <w:right w:val="nil"/>
-                <w:between w:val="nil"/>
-              </w:pBdr>
-              <w:spacing w:line="240" w:lineRule="auto"/>
-              <w:rPr>
-                <w:rFonts w:ascii="Calibri" w:hAnsi="Calibri" w:cs="Calibri"/>
-                <w:lang w:val="en-GB"/>
-              </w:rPr>
-            </w:pPr>
-          </w:p>
-        </w:tc>
-      </w:tr>
     </w:tbl>
-    <w:p>
-      <w:pPr>
-        <w:rPr>
-          <w:rFonts w:ascii="Calibri" w:hAnsi="Calibri" w:cs="Calibri"/>
-          <w:lang w:val="en-GB"/>
-        </w:rPr>
-      </w:pPr>
-    </w:p>
-    <w:p>
-      <w:pPr>
-        <w:pStyle w:val="Nagwek1"/>
-        <w:rPr>
-          <w:rFonts w:ascii="Calibri" w:hAnsi="Calibri" w:cs="Calibri"/>
-          <w:lang w:val="en-GB"/>
-        </w:rPr>
-      </w:pPr>
-      <w:bookmarkStart w:id="10" w:name="_iwhjnoeylwks" w:colFirst="0" w:colLast="0"/>
-      <w:bookmarkEnd w:id="10"/>
-      <w:r>
-        <w:rPr>
-          <w:rFonts w:ascii="Calibri" w:hAnsi="Calibri" w:cs="Calibri"/>
-          <w:lang w:val="en-GB"/>
-        </w:rPr>
-        <w:br w:type="page"/>
-      </w:r>
-    </w:p>
     <w:p>
       <w:pPr>
         <w:pStyle w:val="Nagwek1"/>
         <w:numPr>
           <w:ilvl w:val="0"/>
-          <w:numId w:val="7"/>
+          <w:numId w:val="8"/>
         </w:numPr>
-        <w:rPr>
-          <w:rFonts w:ascii="Calibri" w:hAnsi="Calibri" w:cs="Calibri"/>
-          <w:lang w:val="en-GB"/>
-        </w:rPr>
-      </w:pPr>
-      <w:bookmarkStart w:id="11" w:name="_Toc129212507"/>
-      <w:r>
-        <w:rPr>
-          <w:rFonts w:ascii="Calibri" w:hAnsi="Calibri" w:cs="Calibri"/>
-          <w:lang w:val="en-GB"/>
-        </w:rPr>
-        <w:lastRenderedPageBreak/>
+      </w:pPr>
+      <w:bookmarkStart w:id="10" w:name="_iwhjnoeylwks" w:colFirst="0" w:colLast="0"/>
+      <w:bookmarkStart w:id="11" w:name="_Toc129620653"/>
+      <w:bookmarkEnd w:id="10"/>
+      <w:r>
         <w:t>Goal</w:t>
       </w:r>
       <w:bookmarkEnd w:id="11"/>
@@ -3289,17 +2972,11 @@
         <w:pStyle w:val="Nagwek2"/>
         <w:numPr>
           <w:ilvl w:val="1"/>
-          <w:numId w:val="7"/>
+          <w:numId w:val="8"/>
         </w:numPr>
-        <w:rPr>
-          <w:lang w:val="en-GB"/>
-        </w:rPr>
-      </w:pPr>
-      <w:bookmarkStart w:id="12" w:name="_Toc129212508"/>
-      <w:r>
-        <w:rPr>
-          <w:lang w:val="en-GB"/>
-        </w:rPr>
+      </w:pPr>
+      <w:bookmarkStart w:id="12" w:name="_Toc129620654"/>
+      <w:r>
         <w:t>Project Goal</w:t>
       </w:r>
       <w:bookmarkEnd w:id="12"/>
@@ -3326,17 +3003,11 @@
         <w:pStyle w:val="Nagwek2"/>
         <w:numPr>
           <w:ilvl w:val="1"/>
-          <w:numId w:val="7"/>
+          <w:numId w:val="8"/>
         </w:numPr>
-        <w:rPr>
-          <w:lang w:val="en-GB"/>
-        </w:rPr>
-      </w:pPr>
-      <w:bookmarkStart w:id="13" w:name="_Toc129212509"/>
-      <w:r>
-        <w:rPr>
-          <w:lang w:val="en-GB"/>
-        </w:rPr>
+      </w:pPr>
+      <w:bookmarkStart w:id="13" w:name="_Toc129620655"/>
+      <w:r>
         <w:t>Semester Goal</w:t>
       </w:r>
       <w:bookmarkEnd w:id="13"/>
@@ -3354,7 +3025,7 @@
           <w:bCs/>
           <w:lang w:val="en-GB"/>
         </w:rPr>
-        <w:t>The goal of this project</w:t>
+        <w:t>The goal of this project for this semester is to</w:t>
       </w:r>
       <w:r>
         <w:rPr>
@@ -3362,7 +3033,7 @@
           <w:bCs/>
           <w:lang w:val="en-GB"/>
         </w:rPr>
-        <w:t xml:space="preserve"> for this semester is to </w:t>
+        <w:t xml:space="preserve"> </w:t>
       </w:r>
       <w:r>
         <w:rPr>
@@ -3370,7 +3041,7 @@
           <w:bCs/>
           <w:lang w:val="en-GB"/>
         </w:rPr>
-        <w:t>connect available API’s and data sources to dashboard through gateway</w:t>
+        <w:t>analyse and</w:t>
       </w:r>
       <w:r>
         <w:rPr>
@@ -3378,8 +3049,73 @@
           <w:bCs/>
           <w:lang w:val="en-GB"/>
         </w:rPr>
+        <w:t xml:space="preserve"> connect</w:t>
+      </w:r>
+      <w:r>
+        <w:rPr>
+          <w:rFonts w:ascii="Calibri" w:hAnsi="Calibri" w:cs="Calibri"/>
+          <w:bCs/>
+          <w:lang w:val="en-GB"/>
+        </w:rPr>
+        <w:t xml:space="preserve"> </w:t>
+      </w:r>
+      <w:r>
+        <w:rPr>
+          <w:rFonts w:ascii="Calibri" w:hAnsi="Calibri" w:cs="Calibri"/>
+          <w:bCs/>
+          <w:lang w:val="en-GB"/>
+        </w:rPr>
+        <w:t xml:space="preserve">available API’s and data sources to </w:t>
+      </w:r>
+      <w:r>
+        <w:rPr>
+          <w:rFonts w:ascii="Calibri" w:hAnsi="Calibri" w:cs="Calibri"/>
+          <w:bCs/>
+          <w:lang w:val="en-GB"/>
+        </w:rPr>
+        <w:t>Canvas</w:t>
+      </w:r>
+      <w:r>
+        <w:rPr>
+          <w:rFonts w:ascii="Calibri" w:hAnsi="Calibri" w:cs="Calibri"/>
+          <w:bCs/>
+          <w:lang w:val="en-GB"/>
+        </w:rPr>
         <w:t>. The data will be presented in a visual way to the end-user on a dashboard that is integrated into Canvas.</w:t>
       </w:r>
+      <w:r>
+        <w:rPr>
+          <w:rFonts w:ascii="Calibri" w:hAnsi="Calibri" w:cs="Calibri"/>
+          <w:bCs/>
+          <w:lang w:val="en-GB"/>
+        </w:rPr>
+        <w:t xml:space="preserve"> More information about structure of project in the </w:t>
+      </w:r>
+      <w:r>
+        <w:rPr>
+          <w:rFonts w:ascii="Calibri" w:hAnsi="Calibri" w:cs="Calibri"/>
+          <w:bCs/>
+          <w:i/>
+          <w:iCs/>
+          <w:lang w:val="en-GB"/>
+        </w:rPr>
+        <w:t>QS architecture.pdf</w:t>
+      </w:r>
+      <w:r>
+        <w:rPr>
+          <w:rFonts w:ascii="Calibri" w:hAnsi="Calibri" w:cs="Calibri"/>
+          <w:lang w:val="en-GB"/>
+        </w:rPr>
+        <w:t xml:space="preserve"> file</w:t>
+      </w:r>
+    </w:p>
+    <w:p>
+      <w:pPr>
+        <w:rPr>
+          <w:rFonts w:ascii="Calibri" w:hAnsi="Calibri" w:cs="Calibri"/>
+          <w:lang w:val="en-GB"/>
+        </w:rPr>
+      </w:pPr>
       <w:r>
         <w:rPr>
           <w:rFonts w:ascii="Calibri" w:hAnsi="Calibri" w:cs="Calibri"/>
@@ -3393,21 +3129,13 @@
         <w:pStyle w:val="Nagwek1"/>
         <w:numPr>
           <w:ilvl w:val="0"/>
-          <w:numId w:val="12"/>
+          <w:numId w:val="8"/>
         </w:numPr>
-        <w:rPr>
-          <w:rFonts w:ascii="Calibri" w:hAnsi="Calibri" w:cs="Calibri"/>
-          <w:lang w:val="en-GB"/>
-        </w:rPr>
-      </w:pPr>
-      <w:bookmarkStart w:id="14" w:name="_Toc129212510"/>
-      <w:r>
-        <w:rPr>
-          <w:rFonts w:ascii="Calibri" w:hAnsi="Calibri" w:cs="Calibri"/>
-          <w:lang w:val="en-GB"/>
-        </w:rPr>
+      </w:pPr>
+      <w:bookmarkStart w:id="14" w:name="_Toc129620656"/>
+      <w:r>
         <w:lastRenderedPageBreak/>
-        <w:t>Sub-projects</w:t>
+        <w:t>[REWORK]Sub-projects</w:t>
       </w:r>
       <w:bookmarkEnd w:id="14"/>
     </w:p>
@@ -3416,20 +3144,12 @@
         <w:pStyle w:val="Nagwek2"/>
         <w:numPr>
           <w:ilvl w:val="1"/>
-          <w:numId w:val="12"/>
+          <w:numId w:val="8"/>
         </w:numPr>
-        <w:rPr>
-          <w:rFonts w:ascii="Calibri" w:hAnsi="Calibri" w:cs="Calibri"/>
-          <w:lang w:val="en-GB"/>
-        </w:rPr>
-      </w:pPr>
-      <w:bookmarkStart w:id="15" w:name="_Toc129212511"/>
-      <w:r>
-        <w:rPr>
-          <w:rFonts w:ascii="Calibri" w:hAnsi="Calibri" w:cs="Calibri"/>
-          <w:lang w:val="en-GB"/>
-        </w:rPr>
-        <w:t>Gateway</w:t>
+      </w:pPr>
+      <w:bookmarkStart w:id="15" w:name="_Toc129620657"/>
+      <w:r>
+        <w:t>DataAnalyse-microservice</w:t>
       </w:r>
       <w:bookmarkEnd w:id="15"/>
     </w:p>
@@ -3448,47 +3168,42 @@
         </w:rPr>
         <w:t xml:space="preserve">The </w:t>
       </w:r>
-      <w:r>
-        <w:rPr>
-          <w:rFonts w:ascii="Calibri" w:hAnsi="Calibri" w:cs="Calibri"/>
-          <w:lang w:val="en-GB"/>
-        </w:rPr>
-        <w:t>Gateway</w:t>
-      </w:r>
-      <w:r>
-        <w:rPr>
-          <w:rFonts w:ascii="Calibri" w:hAnsi="Calibri" w:cs="Calibri"/>
-          <w:lang w:val="en-GB"/>
-        </w:rPr>
-        <w:t xml:space="preserve"> will be the brains of the QS project. It will receive all the data from all connected data sources and the dashboard can ask the </w:t>
-      </w:r>
-      <w:r>
-        <w:rPr>
-          <w:rFonts w:ascii="Calibri" w:hAnsi="Calibri" w:cs="Calibri"/>
-          <w:lang w:val="en-GB"/>
-        </w:rPr>
-        <w:t>Gateway</w:t>
-      </w:r>
-      <w:r>
-        <w:rPr>
-          <w:rFonts w:ascii="Calibri" w:hAnsi="Calibri" w:cs="Calibri"/>
-          <w:lang w:val="en-GB"/>
-        </w:rPr>
-        <w:t xml:space="preserve"> for</w:t>
-      </w:r>
-      <w:r>
-        <w:rPr>
-          <w:rFonts w:ascii="Calibri" w:hAnsi="Calibri" w:cs="Calibri"/>
-          <w:lang w:val="en-GB"/>
-        </w:rPr>
-        <w:t xml:space="preserve"> processed</w:t>
-      </w:r>
-      <w:r>
-        <w:rPr>
-          <w:rFonts w:ascii="Calibri" w:hAnsi="Calibri" w:cs="Calibri"/>
-          <w:lang w:val="en-GB"/>
-        </w:rPr>
-        <w:t xml:space="preserve"> data. </w:t>
+      <w:proofErr w:type="spellStart"/>
+      <w:r>
+        <w:rPr>
+          <w:rFonts w:ascii="Calibri" w:hAnsi="Calibri" w:cs="Calibri"/>
+          <w:lang w:val="en-GB"/>
+        </w:rPr>
+        <w:t>DataAnalyse</w:t>
+      </w:r>
+      <w:proofErr w:type="spellEnd"/>
+      <w:r>
+        <w:rPr>
+          <w:rFonts w:ascii="Calibri" w:hAnsi="Calibri" w:cs="Calibri"/>
+          <w:lang w:val="en-GB"/>
+        </w:rPr>
+        <w:t>-microservice</w:t>
+      </w:r>
+      <w:r>
+        <w:rPr>
+          <w:rFonts w:ascii="Calibri" w:hAnsi="Calibri" w:cs="Calibri"/>
+          <w:lang w:val="en-GB"/>
+        </w:rPr>
+        <w:t xml:space="preserve"> </w:t>
+      </w:r>
+      <w:r>
+        <w:rPr>
+          <w:rFonts w:ascii="Calibri" w:hAnsi="Calibri" w:cs="Calibri"/>
+          <w:lang w:val="en-GB"/>
+        </w:rPr>
+        <w:t>will be the brains of the QS project. It will receive all the data from all connected data sources</w:t>
+      </w:r>
+      <w:r>
+        <w:rPr>
+          <w:rFonts w:ascii="Calibri" w:hAnsi="Calibri" w:cs="Calibri"/>
+          <w:lang w:val="en-GB"/>
+        </w:rPr>
+        <w:t>.</w:t>
       </w:r>
     </w:p>
     <w:p>
@@ -3505,19 +3220,35 @@
         </w:rPr>
         <w:t xml:space="preserve">The most important things for the </w:t>
       </w:r>
-      <w:r>
-        <w:rPr>
-          <w:rFonts w:ascii="Calibri" w:hAnsi="Calibri" w:cs="Calibri"/>
-          <w:lang w:val="en-GB"/>
-        </w:rPr>
-        <w:t>Gateway</w:t>
-      </w:r>
-      <w:r>
-        <w:rPr>
-          <w:rFonts w:ascii="Calibri" w:hAnsi="Calibri" w:cs="Calibri"/>
-          <w:lang w:val="en-GB"/>
-        </w:rPr>
-        <w:t xml:space="preserve"> are the following. </w:t>
+      <w:proofErr w:type="spellStart"/>
+      <w:r>
+        <w:rPr>
+          <w:rFonts w:ascii="Calibri" w:hAnsi="Calibri" w:cs="Calibri"/>
+          <w:lang w:val="en-GB"/>
+        </w:rPr>
+        <w:t>DataAnalyse</w:t>
+      </w:r>
+      <w:proofErr w:type="spellEnd"/>
+      <w:r>
+        <w:rPr>
+          <w:rFonts w:ascii="Calibri" w:hAnsi="Calibri" w:cs="Calibri"/>
+          <w:lang w:val="en-GB"/>
+        </w:rPr>
+        <w:t>-microservice</w:t>
+      </w:r>
+      <w:r>
+        <w:rPr>
+          <w:rFonts w:ascii="Calibri" w:hAnsi="Calibri" w:cs="Calibri"/>
+          <w:lang w:val="en-GB"/>
+        </w:rPr>
+        <w:t xml:space="preserve"> </w:t>
+      </w:r>
+      <w:r>
+        <w:rPr>
+          <w:rFonts w:ascii="Calibri" w:hAnsi="Calibri" w:cs="Calibri"/>
+          <w:lang w:val="en-GB"/>
+        </w:rPr>
+        <w:t xml:space="preserve">are the following. </w:t>
       </w:r>
     </w:p>
     <w:p>
@@ -3546,19 +3277,35 @@
         </w:rPr>
         <w:t xml:space="preserve">: The </w:t>
       </w:r>
-      <w:r>
-        <w:rPr>
-          <w:rFonts w:ascii="Calibri" w:hAnsi="Calibri" w:cs="Calibri"/>
-          <w:lang w:val="en-GB"/>
-        </w:rPr>
-        <w:t>Gateway</w:t>
-      </w:r>
-      <w:r>
-        <w:rPr>
-          <w:rFonts w:ascii="Calibri" w:hAnsi="Calibri" w:cs="Calibri"/>
-          <w:lang w:val="en-GB"/>
-        </w:rPr>
-        <w:t xml:space="preserve"> will have multiple data sources that will provide data. It needs to be easy to add new data sources. </w:t>
+      <w:proofErr w:type="spellStart"/>
+      <w:r>
+        <w:rPr>
+          <w:rFonts w:ascii="Calibri" w:hAnsi="Calibri" w:cs="Calibri"/>
+          <w:lang w:val="en-GB"/>
+        </w:rPr>
+        <w:t>DataAnalyse</w:t>
+      </w:r>
+      <w:proofErr w:type="spellEnd"/>
+      <w:r>
+        <w:rPr>
+          <w:rFonts w:ascii="Calibri" w:hAnsi="Calibri" w:cs="Calibri"/>
+          <w:lang w:val="en-GB"/>
+        </w:rPr>
+        <w:t>-microservice</w:t>
+      </w:r>
+      <w:r>
+        <w:rPr>
+          <w:rFonts w:ascii="Calibri" w:hAnsi="Calibri" w:cs="Calibri"/>
+          <w:lang w:val="en-GB"/>
+        </w:rPr>
+        <w:t xml:space="preserve"> </w:t>
+      </w:r>
+      <w:r>
+        <w:rPr>
+          <w:rFonts w:ascii="Calibri" w:hAnsi="Calibri" w:cs="Calibri"/>
+          <w:lang w:val="en-GB"/>
+        </w:rPr>
+        <w:t xml:space="preserve">will have multiple data sources that will provide data. It needs to be easy to add new data sources. </w:t>
       </w:r>
     </w:p>
     <w:p>
@@ -3614,7 +3361,7 @@
         </w:rPr>
         <w:t xml:space="preserve">: Due to the highly sensitive data and personal data, the connected sources can generate, it is necessary to follow the </w:t>
       </w:r>
-      <w:hyperlink r:id="rId9">
+      <w:hyperlink r:id="rId6">
         <w:r>
           <w:rPr>
             <w:rFonts w:ascii="Calibri" w:hAnsi="Calibri" w:cs="Calibri"/>
@@ -3646,19 +3393,11 @@
         <w:pStyle w:val="Nagwek2"/>
         <w:numPr>
           <w:ilvl w:val="1"/>
-          <w:numId w:val="12"/>
+          <w:numId w:val="8"/>
         </w:numPr>
-        <w:rPr>
-          <w:rFonts w:ascii="Calibri" w:hAnsi="Calibri" w:cs="Calibri"/>
-          <w:lang w:val="en-GB"/>
-        </w:rPr>
-      </w:pPr>
-      <w:bookmarkStart w:id="16" w:name="_Toc129212512"/>
-      <w:r>
-        <w:rPr>
-          <w:rFonts w:ascii="Calibri" w:hAnsi="Calibri" w:cs="Calibri"/>
-          <w:lang w:val="en-GB"/>
-        </w:rPr>
+      </w:pPr>
+      <w:bookmarkStart w:id="16" w:name="_Toc129620658"/>
+      <w:r>
         <w:t>Data sources</w:t>
       </w:r>
       <w:bookmarkEnd w:id="16"/>
@@ -3784,18 +3523,16 @@
         <w:pStyle w:val="Nagwek2"/>
         <w:numPr>
           <w:ilvl w:val="1"/>
-          <w:numId w:val="12"/>
+          <w:numId w:val="8"/>
         </w:numPr>
         <w:rPr>
-          <w:rFonts w:ascii="Calibri" w:hAnsi="Calibri" w:cs="Calibri"/>
-          <w:lang w:val="en-GB"/>
-        </w:rPr>
-      </w:pPr>
-      <w:bookmarkStart w:id="18" w:name="_Toc129212513"/>
-      <w:r>
-        <w:rPr>
-          <w:rFonts w:ascii="Calibri" w:hAnsi="Calibri" w:cs="Calibri"/>
-          <w:lang w:val="en-GB"/>
+          <w:color w:val="FF0000"/>
+        </w:rPr>
+      </w:pPr>
+      <w:bookmarkStart w:id="18" w:name="_Toc129620659"/>
+      <w:r>
+        <w:rPr>
+          <w:color w:val="FF0000"/>
         </w:rPr>
         <w:t>Dashboard</w:t>
       </w:r>
@@ -3806,29 +3543,17 @@
         <w:ind w:firstLine="720"/>
         <w:rPr>
           <w:rFonts w:ascii="Calibri" w:hAnsi="Calibri" w:cs="Calibri"/>
-          <w:lang w:val="en-GB"/>
-        </w:rPr>
-      </w:pPr>
-      <w:r>
-        <w:rPr>
-          <w:rFonts w:ascii="Calibri" w:hAnsi="Calibri" w:cs="Calibri"/>
-          <w:lang w:val="en-GB"/>
-        </w:rPr>
-        <w:t xml:space="preserve">The web application that will visualize the data is going to be integrated into Canvas. This application will be placed inside canvas with the help of the LTI interaction that Canvas has. The dashboard will need to have the same three main points as the </w:t>
-      </w:r>
-      <w:r>
-        <w:rPr>
-          <w:rFonts w:ascii="Calibri" w:hAnsi="Calibri" w:cs="Calibri"/>
-          <w:lang w:val="en-GB"/>
-        </w:rPr>
-        <w:t>Gateway</w:t>
-      </w:r>
-      <w:r>
-        <w:rPr>
-          <w:rFonts w:ascii="Calibri" w:hAnsi="Calibri" w:cs="Calibri"/>
-          <w:lang w:val="en-GB"/>
-        </w:rPr>
-        <w:t xml:space="preserve">. Mainly, the scalability of the dashboard is important so that new data sources could be visually presented. </w:t>
+          <w:color w:val="FF0000"/>
+          <w:lang w:val="en-GB"/>
+        </w:rPr>
+      </w:pPr>
+      <w:r>
+        <w:rPr>
+          <w:rFonts w:ascii="Calibri" w:hAnsi="Calibri" w:cs="Calibri"/>
+          <w:color w:val="FF0000"/>
+          <w:lang w:val="en-GB"/>
+        </w:rPr>
+        <w:t xml:space="preserve">The web application that will visualize the data is going to be integrated into Canvas. This application will be placed inside canvas with the help of the LTI interaction that Canvas has. The dashboard will need to have the same three main points as the Gateway. Mainly, the scalability of the dashboard is important so that new data sources could be visually presented. </w:t>
       </w:r>
     </w:p>
     <w:p>
@@ -3841,14 +3566,48 @@
     </w:p>
     <w:p>
       <w:pPr>
-        <w:pStyle w:val="Nagwek1"/>
-        <w:rPr>
-          <w:rFonts w:ascii="Calibri" w:hAnsi="Calibri" w:cs="Calibri"/>
-          <w:lang w:val="en-GB"/>
-        </w:rPr>
-      </w:pPr>
+        <w:rPr>
+          <w:rFonts w:ascii="Calibri" w:hAnsi="Calibri" w:cs="Calibri"/>
+          <w:b/>
+          <w:lang w:val="en-GB"/>
+        </w:rPr>
+      </w:pPr>
+      <w:r>
+        <w:rPr>
+          <w:rFonts w:ascii="Calibri" w:hAnsi="Calibri" w:cs="Calibri"/>
+          <w:b/>
+          <w:lang w:val="en-GB"/>
+        </w:rPr>
+        <w:t xml:space="preserve">Detailed information about structure/architecture of project in the </w:t>
+      </w:r>
+      <w:r>
+        <w:rPr>
+          <w:rFonts w:ascii="Calibri" w:hAnsi="Calibri" w:cs="Calibri"/>
+          <w:b/>
+          <w:i/>
+          <w:iCs/>
+          <w:lang w:val="en-GB"/>
+        </w:rPr>
+        <w:t>QS architecture.pdf</w:t>
+      </w:r>
+      <w:r>
+        <w:rPr>
+          <w:rFonts w:ascii="Calibri" w:hAnsi="Calibri" w:cs="Calibri"/>
+          <w:b/>
+          <w:lang w:val="en-GB"/>
+        </w:rPr>
+        <w:t xml:space="preserve"> file</w:t>
+      </w:r>
       <w:bookmarkStart w:id="19" w:name="_2mn103mb2nft" w:colFirst="0" w:colLast="0"/>
       <w:bookmarkEnd w:id="19"/>
+    </w:p>
+    <w:p>
+      <w:pPr>
+        <w:rPr>
+          <w:rFonts w:ascii="Calibri" w:hAnsi="Calibri" w:cs="Calibri"/>
+          <w:lang w:val="en-GB"/>
+        </w:rPr>
+      </w:pPr>
       <w:r>
         <w:rPr>
           <w:rFonts w:ascii="Calibri" w:hAnsi="Calibri" w:cs="Calibri"/>
@@ -3862,19 +3621,11 @@
         <w:pStyle w:val="Nagwek1"/>
         <w:numPr>
           <w:ilvl w:val="0"/>
-          <w:numId w:val="12"/>
+          <w:numId w:val="8"/>
         </w:numPr>
-        <w:rPr>
-          <w:rFonts w:ascii="Calibri" w:hAnsi="Calibri" w:cs="Calibri"/>
-          <w:lang w:val="en-GB"/>
-        </w:rPr>
-      </w:pPr>
-      <w:bookmarkStart w:id="20" w:name="_Toc129212514"/>
-      <w:r>
-        <w:rPr>
-          <w:rFonts w:ascii="Calibri" w:hAnsi="Calibri" w:cs="Calibri"/>
-          <w:lang w:val="en-GB"/>
-        </w:rPr>
+      </w:pPr>
+      <w:bookmarkStart w:id="20" w:name="_Toc129620660"/>
+      <w:r>
         <w:lastRenderedPageBreak/>
         <w:t>Team agreement</w:t>
       </w:r>
@@ -3894,28 +3645,6 @@
         </w:rPr>
         <w:t>Within the team, we have agreed to the following:</w:t>
       </w:r>
-    </w:p>
-    <w:p>
-      <w:pPr>
-        <w:pStyle w:val="Nagwek2"/>
-        <w:numPr>
-          <w:ilvl w:val="1"/>
-          <w:numId w:val="12"/>
-        </w:numPr>
-        <w:rPr>
-          <w:rFonts w:ascii="Calibri" w:hAnsi="Calibri" w:cs="Calibri"/>
-          <w:lang w:val="en-GB"/>
-        </w:rPr>
-      </w:pPr>
-      <w:bookmarkStart w:id="21" w:name="_Toc129212515"/>
-      <w:r>
-        <w:rPr>
-          <w:rFonts w:ascii="Calibri" w:hAnsi="Calibri" w:cs="Calibri"/>
-          <w:lang w:val="en-GB"/>
-        </w:rPr>
-        <w:t>Standups / Scrum Board</w:t>
-      </w:r>
-      <w:bookmarkEnd w:id="21"/>
     </w:p>
     <w:p>
       <w:pPr>
@@ -3934,24 +3663,26 @@
           <w:rFonts w:ascii="Calibri" w:hAnsi="Calibri" w:cs="Calibri"/>
           <w:lang w:val="en-GB"/>
         </w:rPr>
-        <w:t xml:space="preserve">Standups are on location at Strijp-TQ every </w:t>
-      </w:r>
-      <w:r>
-        <w:rPr>
-          <w:rFonts w:ascii="Calibri" w:hAnsi="Calibri" w:cs="Calibri"/>
-          <w:lang w:val="en-GB"/>
-        </w:rPr>
-        <w:t>Monday</w:t>
-      </w:r>
-      <w:r>
-        <w:rPr>
-          <w:rFonts w:ascii="Calibri" w:hAnsi="Calibri" w:cs="Calibri"/>
-          <w:lang w:val="en-GB"/>
-        </w:rPr>
-        <w:t xml:space="preserve">. </w:t>
-      </w:r>
-      <w:bookmarkStart w:id="22" w:name="_5kem1d4lj7ie" w:colFirst="0" w:colLast="0"/>
-      <w:bookmarkEnd w:id="22"/>
+        <w:t xml:space="preserve">Stand-ups are on location at </w:t>
+      </w:r>
+      <w:proofErr w:type="spellStart"/>
+      <w:r>
+        <w:rPr>
+          <w:rFonts w:ascii="Calibri" w:hAnsi="Calibri" w:cs="Calibri"/>
+          <w:lang w:val="en-GB"/>
+        </w:rPr>
+        <w:t>Strijp</w:t>
+      </w:r>
+      <w:proofErr w:type="spellEnd"/>
+      <w:r>
+        <w:rPr>
+          <w:rFonts w:ascii="Calibri" w:hAnsi="Calibri" w:cs="Calibri"/>
+          <w:lang w:val="en-GB"/>
+        </w:rPr>
+        <w:t xml:space="preserve">-TQ every Monday at 10:00. </w:t>
+      </w:r>
+      <w:bookmarkStart w:id="21" w:name="_5kem1d4lj7ie" w:colFirst="0" w:colLast="0"/>
+      <w:bookmarkEnd w:id="21"/>
     </w:p>
     <w:p>
       <w:pPr>
@@ -3970,131 +3701,242 @@
           <w:rFonts w:ascii="Calibri" w:hAnsi="Calibri" w:cs="Calibri"/>
           <w:lang w:val="en-GB"/>
         </w:rPr>
-        <w:t xml:space="preserve">Kanban board on </w:t>
+        <w:t>Kanban board on GitHub</w:t>
       </w:r>
     </w:p>
     <w:p>
       <w:pPr>
-        <w:rPr>
-          <w:rFonts w:ascii="Calibri" w:hAnsi="Calibri" w:cs="Calibri"/>
-          <w:lang w:val="en-GB"/>
-        </w:rPr>
-      </w:pPr>
+        <w:pStyle w:val="Akapitzlist"/>
+        <w:numPr>
+          <w:ilvl w:val="0"/>
+          <w:numId w:val="5"/>
+        </w:numPr>
+        <w:rPr>
+          <w:rFonts w:ascii="Calibri" w:hAnsi="Calibri" w:cs="Calibri"/>
+          <w:lang w:val="en-GB"/>
+        </w:rPr>
+      </w:pPr>
+      <w:r>
+        <w:rPr>
+          <w:rFonts w:ascii="Calibri" w:hAnsi="Calibri" w:cs="Calibri"/>
+          <w:lang w:val="en-GB"/>
+        </w:rPr>
+        <w:t>Crating README.md files for projects, that operates as description of the most important information about project, such as:</w:t>
+      </w:r>
     </w:p>
     <w:p>
       <w:pPr>
-        <w:rPr>
-          <w:rFonts w:ascii="Calibri" w:hAnsi="Calibri" w:cs="Calibri"/>
-          <w:lang w:val="en-GB"/>
-        </w:rPr>
-      </w:pPr>
-      <w:r>
-        <w:rPr>
-          <w:rFonts w:ascii="Calibri" w:hAnsi="Calibri" w:cs="Calibri"/>
-          <w:lang w:val="en-GB"/>
-        </w:rPr>
-        <w:br w:type="page"/>
-      </w:r>
+        <w:pStyle w:val="Akapitzlist"/>
+        <w:numPr>
+          <w:ilvl w:val="1"/>
+          <w:numId w:val="5"/>
+        </w:numPr>
+        <w:rPr>
+          <w:rFonts w:ascii="Calibri" w:hAnsi="Calibri" w:cs="Calibri"/>
+          <w:lang w:val="en-GB"/>
+        </w:rPr>
+      </w:pPr>
+      <w:r>
+        <w:rPr>
+          <w:rFonts w:ascii="Calibri" w:hAnsi="Calibri" w:cs="Calibri"/>
+          <w:lang w:val="en-GB"/>
+        </w:rPr>
+        <w:t xml:space="preserve">Information what technologies project </w:t>
+      </w:r>
+      <w:r>
+        <w:rPr>
+          <w:rFonts w:ascii="Calibri" w:hAnsi="Calibri" w:cs="Calibri"/>
+          <w:lang w:val="en-GB"/>
+        </w:rPr>
+        <w:t>utilises</w:t>
+      </w:r>
+      <w:r>
+        <w:rPr>
+          <w:rFonts w:ascii="Calibri" w:hAnsi="Calibri" w:cs="Calibri"/>
+          <w:lang w:val="en-GB"/>
+        </w:rPr>
+        <w:t xml:space="preserve"> e.g. Type Script, </w:t>
+      </w:r>
+      <w:proofErr w:type="spellStart"/>
+      <w:r>
+        <w:rPr>
+          <w:rFonts w:ascii="Calibri" w:hAnsi="Calibri" w:cs="Calibri"/>
+          <w:lang w:val="en-GB"/>
+        </w:rPr>
+        <w:t>GraphQL</w:t>
+      </w:r>
+      <w:proofErr w:type="spellEnd"/>
+      <w:r>
+        <w:rPr>
+          <w:rFonts w:ascii="Calibri" w:hAnsi="Calibri" w:cs="Calibri"/>
+          <w:lang w:val="en-GB"/>
+        </w:rPr>
+        <w:t>,</w:t>
+      </w:r>
+    </w:p>
+    <w:p>
+      <w:pPr>
+        <w:pStyle w:val="Akapitzlist"/>
+        <w:numPr>
+          <w:ilvl w:val="1"/>
+          <w:numId w:val="5"/>
+        </w:numPr>
+        <w:rPr>
+          <w:rFonts w:ascii="Calibri" w:hAnsi="Calibri" w:cs="Calibri"/>
+          <w:lang w:val="en-GB"/>
+        </w:rPr>
+      </w:pPr>
+      <w:r>
+        <w:rPr>
+          <w:rFonts w:ascii="Calibri" w:hAnsi="Calibri" w:cs="Calibri"/>
+          <w:lang w:val="en-GB"/>
+        </w:rPr>
+        <w:t>Step by step instruction how to run the project,</w:t>
+      </w:r>
+    </w:p>
+    <w:p>
+      <w:pPr>
+        <w:pStyle w:val="Akapitzlist"/>
+        <w:numPr>
+          <w:ilvl w:val="1"/>
+          <w:numId w:val="5"/>
+        </w:numPr>
+        <w:rPr>
+          <w:rFonts w:ascii="Calibri" w:hAnsi="Calibri" w:cs="Calibri"/>
+          <w:color w:val="FF0000"/>
+          <w:lang w:val="en-GB"/>
+        </w:rPr>
+      </w:pPr>
+      <w:r>
+        <w:rPr>
+          <w:rFonts w:ascii="Calibri" w:hAnsi="Calibri" w:cs="Calibri"/>
+          <w:color w:val="FF0000"/>
+          <w:lang w:val="en-GB"/>
+        </w:rPr>
+        <w:t>Dependencies of the project</w:t>
+      </w:r>
+    </w:p>
+    <w:p>
+      <w:pPr>
+        <w:pStyle w:val="Akapitzlist"/>
+        <w:numPr>
+          <w:ilvl w:val="1"/>
+          <w:numId w:val="5"/>
+        </w:numPr>
+        <w:rPr>
+          <w:rFonts w:ascii="Calibri" w:hAnsi="Calibri" w:cs="Calibri"/>
+          <w:lang w:val="en-GB"/>
+        </w:rPr>
+      </w:pPr>
+      <w:r>
+        <w:rPr>
+          <w:rFonts w:ascii="Calibri" w:hAnsi="Calibri" w:cs="Calibri"/>
+          <w:lang w:val="en-GB"/>
+        </w:rPr>
+        <w:t>Purpose of the project</w:t>
+      </w:r>
+    </w:p>
+    <w:p>
+      <w:pPr>
+        <w:pStyle w:val="Akapitzlist"/>
+        <w:numPr>
+          <w:ilvl w:val="1"/>
+          <w:numId w:val="5"/>
+        </w:numPr>
+        <w:rPr>
+          <w:rFonts w:ascii="Calibri" w:hAnsi="Calibri" w:cs="Calibri"/>
+          <w:color w:val="FF0000"/>
+          <w:lang w:val="en-GB"/>
+        </w:rPr>
+      </w:pPr>
+      <w:r>
+        <w:rPr>
+          <w:rFonts w:ascii="Calibri" w:hAnsi="Calibri" w:cs="Calibri"/>
+          <w:color w:val="FF0000"/>
+          <w:lang w:val="en-GB"/>
+        </w:rPr>
+        <w:t xml:space="preserve">Expected results </w:t>
+      </w:r>
+      <w:r>
+        <w:rPr>
+          <w:rFonts w:ascii="Calibri" w:hAnsi="Calibri" w:cs="Calibri"/>
+          <w:color w:val="FF0000"/>
+          <w:lang w:val="en-GB"/>
+        </w:rPr>
+        <w:t>from</w:t>
+      </w:r>
+      <w:r>
+        <w:rPr>
+          <w:rFonts w:ascii="Calibri" w:hAnsi="Calibri" w:cs="Calibri"/>
+          <w:color w:val="FF0000"/>
+          <w:lang w:val="en-GB"/>
+        </w:rPr>
+        <w:t xml:space="preserve"> the project</w:t>
+      </w:r>
+    </w:p>
+    <w:p>
+      <w:pPr>
+        <w:rPr>
+          <w:rFonts w:ascii="Calibri" w:hAnsi="Calibri" w:cs="Calibri"/>
+          <w:lang w:val="en-GB"/>
+        </w:rPr>
+      </w:pPr>
     </w:p>
     <w:p>
       <w:pPr>
         <w:pStyle w:val="Nagwek1"/>
         <w:numPr>
           <w:ilvl w:val="0"/>
-          <w:numId w:val="12"/>
+          <w:numId w:val="8"/>
         </w:numPr>
-        <w:rPr>
-          <w:rFonts w:ascii="Calibri" w:hAnsi="Calibri" w:cs="Calibri"/>
-          <w:lang w:val="en-GB"/>
-        </w:rPr>
-      </w:pPr>
-      <w:bookmarkStart w:id="23" w:name="_Toc129212516"/>
-      <w:r>
-        <w:rPr>
-          <w:rFonts w:ascii="Calibri" w:hAnsi="Calibri" w:cs="Calibri"/>
-          <w:lang w:val="en-GB"/>
-        </w:rPr>
-        <w:lastRenderedPageBreak/>
+      </w:pPr>
+      <w:bookmarkStart w:id="22" w:name="_Toc129620661"/>
+      <w:r>
         <w:t>Deliverables</w:t>
       </w:r>
-      <w:bookmarkEnd w:id="23"/>
+      <w:bookmarkEnd w:id="22"/>
     </w:p>
     <w:p>
       <w:pPr>
-        <w:numPr>
-          <w:ilvl w:val="0"/>
-          <w:numId w:val="3"/>
-        </w:numPr>
-        <w:rPr>
-          <w:rFonts w:ascii="Calibri" w:hAnsi="Calibri" w:cs="Calibri"/>
-          <w:lang w:val="en-GB"/>
-        </w:rPr>
-      </w:pPr>
-      <w:r>
-        <w:rPr>
-          <w:rFonts w:ascii="Calibri" w:hAnsi="Calibri" w:cs="Calibri"/>
-          <w:lang w:val="en-GB"/>
-        </w:rPr>
-        <w:t>An application that will be the base of QS</w:t>
-      </w:r>
-      <w:r>
-        <w:rPr>
-          <w:rFonts w:ascii="Calibri" w:hAnsi="Calibri" w:cs="Calibri"/>
-          <w:lang w:val="en-GB"/>
-        </w:rPr>
-        <w:t>. It is going to gather and process data</w:t>
-      </w:r>
-      <w:r>
-        <w:rPr>
-          <w:rFonts w:ascii="Calibri" w:hAnsi="Calibri" w:cs="Calibri"/>
-          <w:lang w:val="en-GB"/>
-        </w:rPr>
-        <w:t>.</w:t>
-      </w:r>
-    </w:p>
-    <w:p>
-      <w:pPr>
-        <w:numPr>
-          <w:ilvl w:val="0"/>
-          <w:numId w:val="3"/>
-        </w:numPr>
-        <w:rPr>
-          <w:rFonts w:ascii="Calibri" w:hAnsi="Calibri" w:cs="Calibri"/>
-          <w:lang w:val="en-GB"/>
-        </w:rPr>
-      </w:pPr>
-      <w:r>
-        <w:rPr>
-          <w:rFonts w:ascii="Calibri" w:hAnsi="Calibri" w:cs="Calibri"/>
-          <w:lang w:val="en-GB"/>
-        </w:rPr>
-        <w:t xml:space="preserve">An application that can visualize the data inside Canvas with the help of LTI. </w:t>
-      </w:r>
-    </w:p>
-    <w:p>
-      <w:pPr>
-        <w:rPr>
-          <w:rFonts w:ascii="Calibri" w:hAnsi="Calibri" w:cs="Calibri"/>
-          <w:lang w:val="en-GB"/>
-        </w:rPr>
-      </w:pPr>
-    </w:p>
-    <w:p>
-      <w:pPr>
-        <w:pStyle w:val="Nagwek1"/>
-        <w:rPr>
-          <w:rFonts w:ascii="Calibri" w:hAnsi="Calibri" w:cs="Calibri"/>
-          <w:lang w:val="en-GB"/>
-        </w:rPr>
-      </w:pPr>
-      <w:bookmarkStart w:id="24" w:name="_mwnvux3w8wrn" w:colFirst="0" w:colLast="0"/>
-      <w:bookmarkEnd w:id="24"/>
-      <w:r>
-        <w:rPr>
-          <w:rFonts w:ascii="Calibri" w:hAnsi="Calibri" w:cs="Calibri"/>
-          <w:lang w:val="en-GB"/>
-        </w:rPr>
-        <w:br w:type="page"/>
+        <w:rPr>
+          <w:rFonts w:asciiTheme="majorHAnsi" w:hAnsiTheme="majorHAnsi" w:cstheme="majorBidi"/>
+        </w:rPr>
+      </w:pPr>
+      <w:r>
+        <w:rPr>
+          <w:lang w:val="en-GB"/>
+        </w:rPr>
+        <w:t>Quantified Student</w:t>
+      </w:r>
+      <w:r>
+        <w:rPr>
+          <w:lang w:val="en-GB"/>
+        </w:rPr>
+        <w:t xml:space="preserve"> application that is going to gather</w:t>
+      </w:r>
+      <w:r>
+        <w:rPr>
+          <w:lang w:val="en-GB"/>
+        </w:rPr>
+        <w:t>,</w:t>
+      </w:r>
+      <w:r>
+        <w:rPr>
+          <w:lang w:val="en-GB"/>
+        </w:rPr>
+        <w:t xml:space="preserve"> process</w:t>
+      </w:r>
+      <w:r>
+        <w:rPr>
+          <w:lang w:val="en-GB"/>
+        </w:rPr>
+        <w:t xml:space="preserve"> and display</w:t>
+      </w:r>
+      <w:r>
+        <w:rPr>
+          <w:lang w:val="en-GB"/>
+        </w:rPr>
+        <w:t xml:space="preserve"> data.</w:t>
       </w:r>
     </w:p>
     <w:p>
@@ -4102,23 +3944,16 @@
         <w:pStyle w:val="Nagwek1"/>
         <w:numPr>
           <w:ilvl w:val="0"/>
-          <w:numId w:val="12"/>
+          <w:numId w:val="8"/>
         </w:numPr>
-        <w:rPr>
-          <w:rFonts w:ascii="Calibri" w:hAnsi="Calibri" w:cs="Calibri"/>
-          <w:lang w:val="en-GB"/>
-        </w:rPr>
-      </w:pPr>
-      <w:bookmarkStart w:id="25" w:name="_Toc129212517"/>
-      <w:r>
-        <w:rPr>
-          <w:rFonts w:ascii="Calibri" w:hAnsi="Calibri" w:cs="Calibri"/>
-          <w:lang w:val="en-GB"/>
-        </w:rPr>
-        <w:lastRenderedPageBreak/>
+      </w:pPr>
+      <w:bookmarkStart w:id="23" w:name="_mwnvux3w8wrn" w:colFirst="0" w:colLast="0"/>
+      <w:bookmarkStart w:id="24" w:name="_Toc129620662"/>
+      <w:bookmarkEnd w:id="23"/>
+      <w:r>
         <w:t>Definitions, Acronyms, and Abbreviations</w:t>
       </w:r>
-      <w:bookmarkEnd w:id="25"/>
+      <w:bookmarkEnd w:id="24"/>
     </w:p>
     <w:p>
       <w:pPr>
@@ -4130,9 +3965,7 @@
     </w:p>
     <w:tbl>
       <w:tblPr>
-        <w:tblStyle w:val="a1"/>
         <w:tblW w:w="9029" w:type="dxa"/>
-        <w:tblInd w:w="0" w:type="dxa"/>
         <w:tblBorders>
           <w:top w:val="single" w:sz="8" w:space="0" w:color="000000"/>
           <w:left w:val="single" w:sz="8" w:space="0" w:color="000000"/>
@@ -4478,12 +4311,21 @@
                 <w:lang w:val="en-GB"/>
               </w:rPr>
             </w:pPr>
-            <w:r>
-              <w:rPr>
-                <w:rFonts w:ascii="Calibri" w:hAnsi="Calibri" w:cs="Calibri"/>
-                <w:lang w:val="en-GB"/>
-              </w:rPr>
-              <w:t>Gateway</w:t>
+            <w:proofErr w:type="spellStart"/>
+            <w:r>
+              <w:rPr>
+                <w:rFonts w:ascii="Calibri" w:hAnsi="Calibri" w:cs="Calibri"/>
+                <w:lang w:val="en-GB"/>
+              </w:rPr>
+              <w:t>DataAnalyse</w:t>
+            </w:r>
+            <w:proofErr w:type="spellEnd"/>
+            <w:r>
+              <w:rPr>
+                <w:rFonts w:ascii="Calibri" w:hAnsi="Calibri" w:cs="Calibri"/>
+                <w:lang w:val="en-GB"/>
+              </w:rPr>
+              <w:t>-microservice</w:t>
             </w:r>
           </w:p>
         </w:tc>
@@ -4519,58 +4361,106 @@
                 <w:rFonts w:ascii="Calibri" w:eastAsia="Arial" w:hAnsi="Calibri" w:cs="Calibri"/>
                 <w:lang w:val="en-GB"/>
               </w:rPr>
-              <w:t xml:space="preserve">Main part of QS that is </w:t>
-            </w:r>
-            <w:r>
+              <w:t>Main part of QS that is gathering and processing data</w:t>
+            </w:r>
+          </w:p>
+        </w:tc>
+      </w:tr>
+      <w:tr>
+        <w:trPr>
+          <w:trHeight w:val="432"/>
+        </w:trPr>
+        <w:tc>
+          <w:tcPr>
+            <w:tcW w:w="4514" w:type="dxa"/>
+            <w:shd w:val="clear" w:color="auto" w:fill="auto"/>
+            <w:tcMar>
+              <w:top w:w="100" w:type="dxa"/>
+              <w:left w:w="100" w:type="dxa"/>
+              <w:bottom w:w="100" w:type="dxa"/>
+              <w:right w:w="100" w:type="dxa"/>
+            </w:tcMar>
+          </w:tcPr>
+          <w:p>
+            <w:pPr>
+              <w:widowControl w:val="0"/>
+              <w:pBdr>
+                <w:top w:val="nil"/>
+                <w:left w:val="nil"/>
+                <w:bottom w:val="nil"/>
+                <w:right w:val="nil"/>
+                <w:between w:val="nil"/>
+              </w:pBdr>
+              <w:spacing w:line="240" w:lineRule="auto"/>
+              <w:rPr>
+                <w:rFonts w:ascii="Calibri" w:hAnsi="Calibri" w:cs="Calibri"/>
+                <w:lang w:val="en-GB"/>
+              </w:rPr>
+            </w:pPr>
+            <w:r>
+              <w:rPr>
+                <w:rFonts w:ascii="Calibri" w:hAnsi="Calibri" w:cs="Calibri"/>
+                <w:lang w:val="en-GB"/>
+              </w:rPr>
+              <w:t>Microservice</w:t>
+            </w:r>
+          </w:p>
+        </w:tc>
+        <w:tc>
+          <w:tcPr>
+            <w:tcW w:w="4514" w:type="dxa"/>
+            <w:shd w:val="clear" w:color="auto" w:fill="auto"/>
+            <w:tcMar>
+              <w:top w:w="100" w:type="dxa"/>
+              <w:left w:w="100" w:type="dxa"/>
+              <w:bottom w:w="100" w:type="dxa"/>
+              <w:right w:w="100" w:type="dxa"/>
+            </w:tcMar>
+          </w:tcPr>
+          <w:p>
+            <w:pPr>
+              <w:widowControl w:val="0"/>
+              <w:pBdr>
+                <w:top w:val="nil"/>
+                <w:left w:val="nil"/>
+                <w:bottom w:val="nil"/>
+                <w:right w:val="nil"/>
+                <w:between w:val="nil"/>
+              </w:pBdr>
+              <w:spacing w:line="240" w:lineRule="auto"/>
               <w:rPr>
                 <w:rFonts w:ascii="Calibri" w:eastAsia="Arial" w:hAnsi="Calibri" w:cs="Calibri"/>
                 <w:lang w:val="en-GB"/>
               </w:rPr>
-              <w:t>gather</w:t>
-            </w:r>
+            </w:pPr>
             <w:r>
               <w:rPr>
                 <w:rFonts w:ascii="Calibri" w:eastAsia="Arial" w:hAnsi="Calibri" w:cs="Calibri"/>
                 <w:lang w:val="en-GB"/>
               </w:rPr>
-              <w:t>ing</w:t>
+              <w:t>S</w:t>
             </w:r>
             <w:r>
               <w:rPr>
                 <w:rFonts w:ascii="Calibri" w:eastAsia="Arial" w:hAnsi="Calibri" w:cs="Calibri"/>
                 <w:lang w:val="en-GB"/>
               </w:rPr>
-              <w:t xml:space="preserve"> and process</w:t>
+              <w:t>mall independent services that communicate</w:t>
             </w:r>
             <w:r>
               <w:rPr>
                 <w:rFonts w:ascii="Calibri" w:eastAsia="Arial" w:hAnsi="Calibri" w:cs="Calibri"/>
                 <w:lang w:val="en-GB"/>
               </w:rPr>
-              <w:t>ing</w:t>
-            </w:r>
-            <w:r>
-              <w:rPr>
-                <w:rFonts w:ascii="Calibri" w:eastAsia="Arial" w:hAnsi="Calibri" w:cs="Calibri"/>
-                <w:lang w:val="en-GB"/>
-              </w:rPr>
-              <w:t xml:space="preserve"> data</w:t>
+              <w:t>s with Application</w:t>
             </w:r>
           </w:p>
         </w:tc>
       </w:tr>
     </w:tbl>
-    <w:p>
-      <w:pPr>
-        <w:rPr>
-          <w:rFonts w:ascii="Calibri" w:hAnsi="Calibri" w:cs="Calibri"/>
-          <w:lang w:val="en-GB"/>
-        </w:rPr>
-      </w:pPr>
-    </w:p>
+    <w:p/>
     <w:sectPr>
-      <w:headerReference w:type="default" r:id="rId13"/>
-      <w:footerReference w:type="default" r:id="rId14"/>
+      <w:footerReference w:type="default" r:id="rId10"/>
       <w:pgSz w:w="11909" w:h="16834"/>
       <w:pgMar w:top="1440" w:right="1440" w:bottom="1440" w:left="1440" w:header="720" w:footer="720" w:gutter="0"/>
       <w:pgNumType w:start="0"/>
@@ -4618,223 +4508,67 @@
 
 <file path=word/commentsExtended.xml><?xml version="1.0" encoding="utf-8"?>
 <w15:commentsEx xmlns:wpc="http://schemas.microsoft.com/office/word/2010/wordprocessingCanvas" xmlns:cx="http://schemas.microsoft.com/office/drawing/2014/chartex" xmlns:cx1="http://schemas.microsoft.com/office/drawing/2015/9/8/chartex" xmlns:cx2="http://schemas.microsoft.com/office/drawing/2015/10/21/chartex" xmlns:cx3="http://schemas.microsoft.com/office/drawing/2016/5/9/chartex" xmlns:cx4="http://schemas.microsoft.com/office/drawing/2016/5/10/chartex" xmlns:cx5="http://schemas.microsoft.com/office/drawing/2016/5/11/chartex" xmlns:cx6="http://schemas.microsoft.com/office/drawing/2016/5/12/chartex" xmlns:cx7="http://schemas.microsoft.com/office/drawing/2016/5/13/chartex" xmlns:cx8="http://schemas.microsoft.com/office/drawing/2016/5/14/chartex" xmlns:mc="http://schemas.openxmlformats.org/markup-compatibility/2006" xmlns:aink="http://schemas.microsoft.com/office/drawing/2016/ink" xmlns:am3d="http://schemas.microsoft.com/office/drawing/2017/model3d" xmlns:o="urn:schemas-microsoft-com:office:office" xmlns:oel="http://schemas.microsoft.com/office/2019/extlst" xmlns:r="http://schemas.openxmlformats.org/officeDocument/2006/relationships" xmlns:m="http://schemas.openxmlformats.org/officeDocument/2006/math" xmlns:v="urn:schemas-microsoft-com:vml" xmlns:wp14="http://schemas.microsoft.com/office/word/2010/wordprocessingDrawing" xmlns:wp="http://schemas.openxmlformats.org/drawingml/2006/wordprocessingDrawing" xmlns:w10="urn:schemas-microsoft-com:office:word" xmlns:w="http://schemas.openxmlformats.org/wordprocessingml/2006/main" xmlns:w14="http://schemas.microsoft.com/office/word/2010/wordml" xmlns:w15="http://schemas.microsoft.com/office/word/2012/wordml" xmlns:w16cex="http://schemas.microsoft.com/office/word/2018/wordml/cex" xmlns:w16cid="http://schemas.microsoft.com/office/word/2016/wordml/cid" xmlns:w16="http://schemas.microsoft.com/office/word/2018/wordml" xmlns:w16sdtdh="http://schemas.microsoft.com/office/word/2020/wordml/sdtdatahash" xmlns:w16se="http://schemas.microsoft.com/office/word/2015/wordml/symex" xmlns:wpg="http://schemas.microsoft.com/office/word/2010/wordprocessingGroup" xmlns:wpi="http://schemas.microsoft.com/office/word/2010/wordprocessingInk" xmlns:wne="http://schemas.microsoft.com/office/word/2006/wordml" xmlns:wps="http://schemas.microsoft.com/office/word/2010/wordprocessingShape" mc:Ignorable="w14 w15 w16se w16cid w16 w16cex w16sdtdh wp14">
-  <w15:commentEx w15:paraId="03A7D601" w15:done="0"/>
+  <w15:commentEx w15:paraId="1551F879" w15:done="0"/>
 </w15:commentsEx>
 </file>
 
 <file path=word/commentsIds.xml><?xml version="1.0" encoding="utf-8"?>
 <w16cid:commentsIds xmlns:wpc="http://schemas.microsoft.com/office/word/2010/wordprocessingCanvas" xmlns:cx="http://schemas.microsoft.com/office/drawing/2014/chartex" xmlns:cx1="http://schemas.microsoft.com/office/drawing/2015/9/8/chartex" xmlns:cx2="http://schemas.microsoft.com/office/drawing/2015/10/21/chartex" xmlns:cx3="http://schemas.microsoft.com/office/drawing/2016/5/9/chartex" xmlns:cx4="http://schemas.microsoft.com/office/drawing/2016/5/10/chartex" xmlns:cx5="http://schemas.microsoft.com/office/drawing/2016/5/11/chartex" xmlns:cx6="http://schemas.microsoft.com/office/drawing/2016/5/12/chartex" xmlns:cx7="http://schemas.microsoft.com/office/drawing/2016/5/13/chartex" xmlns:cx8="http://schemas.microsoft.com/office/drawing/2016/5/14/chartex" xmlns:mc="http://schemas.openxmlformats.org/markup-compatibility/2006" xmlns:aink="http://schemas.microsoft.com/office/drawing/2016/ink" xmlns:am3d="http://schemas.microsoft.com/office/drawing/2017/model3d" xmlns:o="urn:schemas-microsoft-com:office:office" xmlns:oel="http://schemas.microsoft.com/office/2019/extlst" xmlns:r="http://schemas.openxmlformats.org/officeDocument/2006/relationships" xmlns:m="http://schemas.openxmlformats.org/officeDocument/2006/math" xmlns:v="urn:schemas-microsoft-com:vml" xmlns:wp14="http://schemas.microsoft.com/office/word/2010/wordprocessingDrawing" xmlns:wp="http://schemas.openxmlformats.org/drawingml/2006/wordprocessingDrawing" xmlns:w10="urn:schemas-microsoft-com:office:word" xmlns:w="http://schemas.openxmlformats.org/wordprocessingml/2006/main" xmlns:w14="http://schemas.microsoft.com/office/word/2010/wordml" xmlns:w15="http://schemas.microsoft.com/office/word/2012/wordml" xmlns:w16cex="http://schemas.microsoft.com/office/word/2018/wordml/cex" xmlns:w16cid="http://schemas.microsoft.com/office/word/2016/wordml/cid" xmlns:w16="http://schemas.microsoft.com/office/word/2018/wordml" xmlns:w16sdtdh="http://schemas.microsoft.com/office/word/2020/wordml/sdtdatahash" xmlns:w16se="http://schemas.microsoft.com/office/word/2015/wordml/symex" xmlns:wpg="http://schemas.microsoft.com/office/word/2010/wordprocessingGroup" xmlns:wpi="http://schemas.microsoft.com/office/word/2010/wordprocessingInk" xmlns:wne="http://schemas.microsoft.com/office/word/2006/wordml" xmlns:wps="http://schemas.microsoft.com/office/word/2010/wordprocessingShape" mc:Ignorable="w14 w15 w16se w16cid w16 w16cex w16sdtdh wp14">
-  <w16cid:commentId w16cid:paraId="03A7D601" w16cid:durableId="27B39453"/>
+  <w16cid:commentId w16cid:paraId="1551F879" w16cid:durableId="27B39453"/>
 </w16cid:commentsIds>
-</file>
-
-<file path=word/endnotes.xml><?xml version="1.0" encoding="utf-8"?>
-<w:endnotes xmlns:wpc="http://schemas.microsoft.com/office/word/2010/wordprocessingCanvas" xmlns:cx="http://schemas.microsoft.com/office/drawing/2014/chartex" xmlns:cx1="http://schemas.microsoft.com/office/drawing/2015/9/8/chartex" xmlns:cx2="http://schemas.microsoft.com/office/drawing/2015/10/21/chartex" xmlns:cx3="http://schemas.microsoft.com/office/drawing/2016/5/9/chartex" xmlns:cx4="http://schemas.microsoft.com/office/drawing/2016/5/10/chartex" xmlns:cx5="http://schemas.microsoft.com/office/drawing/2016/5/11/chartex" xmlns:cx6="http://schemas.microsoft.com/office/drawing/2016/5/12/chartex" xmlns:cx7="http://schemas.microsoft.com/office/drawing/2016/5/13/chartex" xmlns:cx8="http://schemas.microsoft.com/office/drawing/2016/5/14/chartex" xmlns:mc="http://schemas.openxmlformats.org/markup-compatibility/2006" xmlns:aink="http://schemas.microsoft.com/office/drawing/2016/ink" xmlns:am3d="http://schemas.microsoft.com/office/drawing/2017/model3d" xmlns:o="urn:schemas-microsoft-com:office:office" xmlns:oel="http://schemas.microsoft.com/office/2019/extlst" xmlns:r="http://schemas.openxmlformats.org/officeDocument/2006/relationships" xmlns:m="http://schemas.openxmlformats.org/officeDocument/2006/math" xmlns:v="urn:schemas-microsoft-com:vml" xmlns:wp14="http://schemas.microsoft.com/office/word/2010/wordprocessingDrawing" xmlns:wp="http://schemas.openxmlformats.org/drawingml/2006/wordprocessingDrawing" xmlns:w10="urn:schemas-microsoft-com:office:word" xmlns:w="http://schemas.openxmlformats.org/wordprocessingml/2006/main" xmlns:w14="http://schemas.microsoft.com/office/word/2010/wordml" xmlns:w15="http://schemas.microsoft.com/office/word/2012/wordml" xmlns:w16cex="http://schemas.microsoft.com/office/word/2018/wordml/cex" xmlns:w16cid="http://schemas.microsoft.com/office/word/2016/wordml/cid" xmlns:w16="http://schemas.microsoft.com/office/word/2018/wordml" xmlns:w16sdtdh="http://schemas.microsoft.com/office/word/2020/wordml/sdtdatahash" xmlns:w16se="http://schemas.microsoft.com/office/word/2015/wordml/symex" xmlns:wpg="http://schemas.microsoft.com/office/word/2010/wordprocessingGroup" xmlns:wpi="http://schemas.microsoft.com/office/word/2010/wordprocessingInk" xmlns:wne="http://schemas.microsoft.com/office/word/2006/wordml" xmlns:wps="http://schemas.microsoft.com/office/word/2010/wordprocessingShape" mc:Ignorable="w14 w15 w16se w16cid w16 w16cex w16sdtdh wp14">
-  <w:endnote w:type="separator" w:id="-1">
-    <w:p>
-      <w:pPr>
-        <w:spacing w:line="240" w:lineRule="auto"/>
-      </w:pPr>
-      <w:r>
-        <w:separator/>
-      </w:r>
-    </w:p>
-  </w:endnote>
-  <w:endnote w:type="continuationSeparator" w:id="0">
-    <w:p>
-      <w:pPr>
-        <w:spacing w:line="240" w:lineRule="auto"/>
-      </w:pPr>
-      <w:r>
-        <w:continuationSeparator/>
-      </w:r>
-    </w:p>
-  </w:endnote>
-</w:endnotes>
 </file>
 
 <file path=word/footer1.xml><?xml version="1.0" encoding="utf-8"?>
 <w:ftr xmlns:wpc="http://schemas.microsoft.com/office/word/2010/wordprocessingCanvas" xmlns:cx="http://schemas.microsoft.com/office/drawing/2014/chartex" xmlns:cx1="http://schemas.microsoft.com/office/drawing/2015/9/8/chartex" xmlns:cx2="http://schemas.microsoft.com/office/drawing/2015/10/21/chartex" xmlns:cx3="http://schemas.microsoft.com/office/drawing/2016/5/9/chartex" xmlns:cx4="http://schemas.microsoft.com/office/drawing/2016/5/10/chartex" xmlns:cx5="http://schemas.microsoft.com/office/drawing/2016/5/11/chartex" xmlns:cx6="http://schemas.microsoft.com/office/drawing/2016/5/12/chartex" xmlns:cx7="http://schemas.microsoft.com/office/drawing/2016/5/13/chartex" xmlns:cx8="http://schemas.microsoft.com/office/drawing/2016/5/14/chartex" xmlns:mc="http://schemas.openxmlformats.org/markup-compatibility/2006" xmlns:aink="http://schemas.microsoft.com/office/drawing/2016/ink" xmlns:am3d="http://schemas.microsoft.com/office/drawing/2017/model3d" xmlns:o="urn:schemas-microsoft-com:office:office" xmlns:oel="http://schemas.microsoft.com/office/2019/extlst" xmlns:r="http://schemas.openxmlformats.org/officeDocument/2006/relationships" xmlns:m="http://schemas.openxmlformats.org/officeDocument/2006/math" xmlns:v="urn:schemas-microsoft-com:vml" xmlns:wp14="http://schemas.microsoft.com/office/word/2010/wordprocessingDrawing" xmlns:wp="http://schemas.openxmlformats.org/drawingml/2006/wordprocessingDrawing" xmlns:w10="urn:schemas-microsoft-com:office:word" xmlns:w="http://schemas.openxmlformats.org/wordprocessingml/2006/main" xmlns:w14="http://schemas.microsoft.com/office/word/2010/wordml" xmlns:w15="http://schemas.microsoft.com/office/word/2012/wordml" xmlns:w16cex="http://schemas.microsoft.com/office/word/2018/wordml/cex" xmlns:w16cid="http://schemas.microsoft.com/office/word/2016/wordml/cid" xmlns:w16="http://schemas.microsoft.com/office/word/2018/wordml" xmlns:w16sdtdh="http://schemas.microsoft.com/office/word/2020/wordml/sdtdatahash" xmlns:w16se="http://schemas.microsoft.com/office/word/2015/wordml/symex" xmlns:wpg="http://schemas.microsoft.com/office/word/2010/wordprocessingGroup" xmlns:wpi="http://schemas.microsoft.com/office/word/2010/wordprocessingInk" xmlns:wne="http://schemas.microsoft.com/office/word/2006/wordml" xmlns:wps="http://schemas.microsoft.com/office/word/2010/wordprocessingShape" mc:Ignorable="w14 w15 w16se w16cid w16 w16cex w16sdtdh wp14">
-  <w:p>
-    <w:r>
-      <w:t>Version 0.</w:t>
-    </w:r>
-    <w:r>
-      <w:t>3</w:t>
-    </w:r>
-  </w:p>
-</w:ftr>
-</file>
-
-<file path=word/footnotes.xml><?xml version="1.0" encoding="utf-8"?>
-<w:footnotes xmlns:wpc="http://schemas.microsoft.com/office/word/2010/wordprocessingCanvas" xmlns:cx="http://schemas.microsoft.com/office/drawing/2014/chartex" xmlns:cx1="http://schemas.microsoft.com/office/drawing/2015/9/8/chartex" xmlns:cx2="http://schemas.microsoft.com/office/drawing/2015/10/21/chartex" xmlns:cx3="http://schemas.microsoft.com/office/drawing/2016/5/9/chartex" xmlns:cx4="http://schemas.microsoft.com/office/drawing/2016/5/10/chartex" xmlns:cx5="http://schemas.microsoft.com/office/drawing/2016/5/11/chartex" xmlns:cx6="http://schemas.microsoft.com/office/drawing/2016/5/12/chartex" xmlns:cx7="http://schemas.microsoft.com/office/drawing/2016/5/13/chartex" xmlns:cx8="http://schemas.microsoft.com/office/drawing/2016/5/14/chartex" xmlns:mc="http://schemas.openxmlformats.org/markup-compatibility/2006" xmlns:aink="http://schemas.microsoft.com/office/drawing/2016/ink" xmlns:am3d="http://schemas.microsoft.com/office/drawing/2017/model3d" xmlns:o="urn:schemas-microsoft-com:office:office" xmlns:oel="http://schemas.microsoft.com/office/2019/extlst" xmlns:r="http://schemas.openxmlformats.org/officeDocument/2006/relationships" xmlns:m="http://schemas.openxmlformats.org/officeDocument/2006/math" xmlns:v="urn:schemas-microsoft-com:vml" xmlns:wp14="http://schemas.microsoft.com/office/word/2010/wordprocessingDrawing" xmlns:wp="http://schemas.openxmlformats.org/drawingml/2006/wordprocessingDrawing" xmlns:w10="urn:schemas-microsoft-com:office:word" xmlns:w="http://schemas.openxmlformats.org/wordprocessingml/2006/main" xmlns:w14="http://schemas.microsoft.com/office/word/2010/wordml" xmlns:w15="http://schemas.microsoft.com/office/word/2012/wordml" xmlns:w16cex="http://schemas.microsoft.com/office/word/2018/wordml/cex" xmlns:w16cid="http://schemas.microsoft.com/office/word/2016/wordml/cid" xmlns:w16="http://schemas.microsoft.com/office/word/2018/wordml" xmlns:w16sdtdh="http://schemas.microsoft.com/office/word/2020/wordml/sdtdatahash" xmlns:w16se="http://schemas.microsoft.com/office/word/2015/wordml/symex" xmlns:wpg="http://schemas.microsoft.com/office/word/2010/wordprocessingGroup" xmlns:wpi="http://schemas.microsoft.com/office/word/2010/wordprocessingInk" xmlns:wne="http://schemas.microsoft.com/office/word/2006/wordml" xmlns:wps="http://schemas.microsoft.com/office/word/2010/wordprocessingShape" mc:Ignorable="w14 w15 w16se w16cid w16 w16cex w16sdtdh wp14">
-  <w:footnote w:type="separator" w:id="-1">
-    <w:p>
-      <w:pPr>
-        <w:spacing w:line="240" w:lineRule="auto"/>
-      </w:pPr>
-      <w:r>
-        <w:separator/>
-      </w:r>
-    </w:p>
-  </w:footnote>
-  <w:footnote w:type="continuationSeparator" w:id="0">
-    <w:p>
-      <w:pPr>
-        <w:spacing w:line="240" w:lineRule="auto"/>
-      </w:pPr>
-      <w:r>
-        <w:continuationSeparator/>
-      </w:r>
-    </w:p>
-  </w:footnote>
-</w:footnotes>
-</file>
-
-<file path=word/header1.xml><?xml version="1.0" encoding="utf-8"?>
-<w:hdr xmlns:wpc="http://schemas.microsoft.com/office/word/2010/wordprocessingCanvas" xmlns:cx="http://schemas.microsoft.com/office/drawing/2014/chartex" xmlns:cx1="http://schemas.microsoft.com/office/drawing/2015/9/8/chartex" xmlns:cx2="http://schemas.microsoft.com/office/drawing/2015/10/21/chartex" xmlns:cx3="http://schemas.microsoft.com/office/drawing/2016/5/9/chartex" xmlns:cx4="http://schemas.microsoft.com/office/drawing/2016/5/10/chartex" xmlns:cx5="http://schemas.microsoft.com/office/drawing/2016/5/11/chartex" xmlns:cx6="http://schemas.microsoft.com/office/drawing/2016/5/12/chartex" xmlns:cx7="http://schemas.microsoft.com/office/drawing/2016/5/13/chartex" xmlns:cx8="http://schemas.microsoft.com/office/drawing/2016/5/14/chartex" xmlns:mc="http://schemas.openxmlformats.org/markup-compatibility/2006" xmlns:aink="http://schemas.microsoft.com/office/drawing/2016/ink" xmlns:am3d="http://schemas.microsoft.com/office/drawing/2017/model3d" xmlns:o="urn:schemas-microsoft-com:office:office" xmlns:oel="http://schemas.microsoft.com/office/2019/extlst" xmlns:r="http://schemas.openxmlformats.org/officeDocument/2006/relationships" xmlns:m="http://schemas.openxmlformats.org/officeDocument/2006/math" xmlns:v="urn:schemas-microsoft-com:vml" xmlns:wp14="http://schemas.microsoft.com/office/word/2010/wordprocessingDrawing" xmlns:wp="http://schemas.openxmlformats.org/drawingml/2006/wordprocessingDrawing" xmlns:w10="urn:schemas-microsoft-com:office:word" xmlns:w="http://schemas.openxmlformats.org/wordprocessingml/2006/main" xmlns:w14="http://schemas.microsoft.com/office/word/2010/wordml" xmlns:w15="http://schemas.microsoft.com/office/word/2012/wordml" xmlns:w16cex="http://schemas.microsoft.com/office/word/2018/wordml/cex" xmlns:w16cid="http://schemas.microsoft.com/office/word/2016/wordml/cid" xmlns:w16="http://schemas.microsoft.com/office/word/2018/wordml" xmlns:w16sdtdh="http://schemas.microsoft.com/office/word/2020/wordml/sdtdatahash" xmlns:w16se="http://schemas.microsoft.com/office/word/2015/wordml/symex" xmlns:wpg="http://schemas.microsoft.com/office/word/2010/wordprocessingGroup" xmlns:wpi="http://schemas.microsoft.com/office/word/2010/wordprocessingInk" xmlns:wne="http://schemas.microsoft.com/office/word/2006/wordml" xmlns:wps="http://schemas.microsoft.com/office/word/2010/wordprocessingShape" mc:Ignorable="w14 w15 w16se w16cid w16 w16cex w16sdtdh wp14">
-  <w:p>
-    <w:pPr>
-      <w:jc w:val="right"/>
-    </w:pPr>
-    <w:r>
-      <w:fldChar w:fldCharType="begin"/>
-    </w:r>
-    <w:r>
-      <w:instrText>PAGE</w:instrText>
-    </w:r>
-    <w:r>
-      <w:fldChar w:fldCharType="separate"/>
-    </w:r>
-    <w:r>
+  <w:sdt>
+    <w:sdtPr>
+      <w:id w:val="-684744812"/>
+      <w:docPartObj>
+        <w:docPartGallery w:val="Page Numbers (Bottom of Page)"/>
+        <w:docPartUnique/>
+      </w:docPartObj>
+    </w:sdtPr>
+    <w:sdtEndPr>
       <w:rPr>
         <w:noProof/>
       </w:rPr>
-      <w:t>1</w:t>
-    </w:r>
-    <w:r>
-      <w:fldChar w:fldCharType="end"/>
-    </w:r>
-  </w:p>
-</w:hdr>
+    </w:sdtEndPr>
+    <w:sdtContent>
+      <w:p>
+        <w:pPr>
+          <w:pStyle w:val="Stopka"/>
+          <w:jc w:val="center"/>
+        </w:pPr>
+        <w:r>
+          <w:fldChar w:fldCharType="begin"/>
+        </w:r>
+        <w:r>
+          <w:instrText xml:space="preserve"> PAGE   \* MERGEFORMAT </w:instrText>
+        </w:r>
+        <w:r>
+          <w:fldChar w:fldCharType="separate"/>
+        </w:r>
+        <w:r>
+          <w:rPr>
+            <w:noProof/>
+          </w:rPr>
+          <w:t>1</w:t>
+        </w:r>
+        <w:r>
+          <w:rPr>
+            <w:noProof/>
+          </w:rPr>
+          <w:fldChar w:fldCharType="end"/>
+        </w:r>
+      </w:p>
+    </w:sdtContent>
+  </w:sdt>
+</w:ftr>
 </file>
 
 <file path=word/numbering.xml><?xml version="1.0" encoding="utf-8"?>
 <w:numbering xmlns:wpc="http://schemas.microsoft.com/office/word/2010/wordprocessingCanvas" xmlns:cx="http://schemas.microsoft.com/office/drawing/2014/chartex" xmlns:cx1="http://schemas.microsoft.com/office/drawing/2015/9/8/chartex" xmlns:cx2="http://schemas.microsoft.com/office/drawing/2015/10/21/chartex" xmlns:cx3="http://schemas.microsoft.com/office/drawing/2016/5/9/chartex" xmlns:cx4="http://schemas.microsoft.com/office/drawing/2016/5/10/chartex" xmlns:cx5="http://schemas.microsoft.com/office/drawing/2016/5/11/chartex" xmlns:cx6="http://schemas.microsoft.com/office/drawing/2016/5/12/chartex" xmlns:cx7="http://schemas.microsoft.com/office/drawing/2016/5/13/chartex" xmlns:cx8="http://schemas.microsoft.com/office/drawing/2016/5/14/chartex" xmlns:mc="http://schemas.openxmlformats.org/markup-compatibility/2006" xmlns:aink="http://schemas.microsoft.com/office/drawing/2016/ink" xmlns:am3d="http://schemas.microsoft.com/office/drawing/2017/model3d" xmlns:o="urn:schemas-microsoft-com:office:office" xmlns:oel="http://schemas.microsoft.com/office/2019/extlst" xmlns:r="http://schemas.openxmlformats.org/officeDocument/2006/relationships" xmlns:m="http://schemas.openxmlformats.org/officeDocument/2006/math" xmlns:v="urn:schemas-microsoft-com:vml" xmlns:wp14="http://schemas.microsoft.com/office/word/2010/wordprocessingDrawing" xmlns:wp="http://schemas.openxmlformats.org/drawingml/2006/wordprocessingDrawing" xmlns:w10="urn:schemas-microsoft-com:office:word" xmlns:w="http://schemas.openxmlformats.org/wordprocessingml/2006/main" xmlns:w14="http://schemas.microsoft.com/office/word/2010/wordml" xmlns:w15="http://schemas.microsoft.com/office/word/2012/wordml" xmlns:w16cex="http://schemas.microsoft.com/office/word/2018/wordml/cex" xmlns:w16cid="http://schemas.microsoft.com/office/word/2016/wordml/cid" xmlns:w16="http://schemas.microsoft.com/office/word/2018/wordml" xmlns:w16sdtdh="http://schemas.microsoft.com/office/word/2020/wordml/sdtdatahash" xmlns:w16se="http://schemas.microsoft.com/office/word/2015/wordml/symex" xmlns:wpg="http://schemas.microsoft.com/office/word/2010/wordprocessingGroup" xmlns:wpi="http://schemas.microsoft.com/office/word/2010/wordprocessingInk" xmlns:wne="http://schemas.microsoft.com/office/word/2006/wordml" xmlns:wps="http://schemas.microsoft.com/office/word/2010/wordprocessingShape" mc:Ignorable="w14 w15 w16se w16cid w16 w16cex w16sdtdh wp14">
   <w:abstractNum w:abstractNumId="0" w15:restartNumberingAfterBreak="0">
-    <w:nsid w:val="03A4528F"/>
-    <w:multiLevelType w:val="hybridMultilevel"/>
-    <w:tmpl w:val="0B041534"/>
-    <w:lvl w:ilvl="0" w:tplc="04150001">
-      <w:start w:val="1"/>
-      <w:numFmt w:val="bullet"/>
-      <w:lvlText w:val=""/>
-      <w:lvlJc w:val="left"/>
-      <w:pPr>
-        <w:ind w:left="720" w:hanging="360"/>
-      </w:pPr>
-      <w:rPr>
-        <w:rFonts w:ascii="Symbol" w:hAnsi="Symbol" w:hint="default"/>
-      </w:rPr>
-    </w:lvl>
-    <w:lvl w:ilvl="1" w:tplc="04150003" w:tentative="1">
-      <w:start w:val="1"/>
-      <w:numFmt w:val="bullet"/>
-      <w:lvlText w:val="o"/>
-      <w:lvlJc w:val="left"/>
-      <w:pPr>
-        <w:ind w:left="1440" w:hanging="360"/>
-      </w:pPr>
-      <w:rPr>
-        <w:rFonts w:ascii="Courier New" w:hAnsi="Courier New" w:cs="Courier New" w:hint="default"/>
-      </w:rPr>
-    </w:lvl>
-    <w:lvl w:ilvl="2" w:tplc="04150005" w:tentative="1">
-      <w:start w:val="1"/>
-      <w:numFmt w:val="bullet"/>
-      <w:lvlText w:val=""/>
-      <w:lvlJc w:val="left"/>
-      <w:pPr>
-        <w:ind w:left="2160" w:hanging="360"/>
-      </w:pPr>
-      <w:rPr>
-        <w:rFonts w:ascii="Wingdings" w:hAnsi="Wingdings" w:hint="default"/>
-      </w:rPr>
-    </w:lvl>
-    <w:lvl w:ilvl="3" w:tplc="04150001" w:tentative="1">
-      <w:start w:val="1"/>
-      <w:numFmt w:val="bullet"/>
-      <w:lvlText w:val=""/>
-      <w:lvlJc w:val="left"/>
-      <w:pPr>
-        <w:ind w:left="2880" w:hanging="360"/>
-      </w:pPr>
-      <w:rPr>
-        <w:rFonts w:ascii="Symbol" w:hAnsi="Symbol" w:hint="default"/>
-      </w:rPr>
-    </w:lvl>
-    <w:lvl w:ilvl="4" w:tplc="04150003" w:tentative="1">
-      <w:start w:val="1"/>
-      <w:numFmt w:val="bullet"/>
-      <w:lvlText w:val="o"/>
-      <w:lvlJc w:val="left"/>
-      <w:pPr>
-        <w:ind w:left="3600" w:hanging="360"/>
-      </w:pPr>
-      <w:rPr>
-        <w:rFonts w:ascii="Courier New" w:hAnsi="Courier New" w:cs="Courier New" w:hint="default"/>
-      </w:rPr>
-    </w:lvl>
-    <w:lvl w:ilvl="5" w:tplc="04150005" w:tentative="1">
-      <w:start w:val="1"/>
-      <w:numFmt w:val="bullet"/>
-      <w:lvlText w:val=""/>
-      <w:lvlJc w:val="left"/>
-      <w:pPr>
-        <w:ind w:left="4320" w:hanging="360"/>
-      </w:pPr>
-      <w:rPr>
-        <w:rFonts w:ascii="Wingdings" w:hAnsi="Wingdings" w:hint="default"/>
-      </w:rPr>
-    </w:lvl>
-    <w:lvl w:ilvl="6" w:tplc="04150001" w:tentative="1">
-      <w:start w:val="1"/>
-      <w:numFmt w:val="bullet"/>
-      <w:lvlText w:val=""/>
-      <w:lvlJc w:val="left"/>
-      <w:pPr>
-        <w:ind w:left="5040" w:hanging="360"/>
-      </w:pPr>
-      <w:rPr>
-        <w:rFonts w:ascii="Symbol" w:hAnsi="Symbol" w:hint="default"/>
-      </w:rPr>
-    </w:lvl>
-    <w:lvl w:ilvl="7" w:tplc="04150003" w:tentative="1">
-      <w:start w:val="1"/>
-      <w:numFmt w:val="bullet"/>
-      <w:lvlText w:val="o"/>
-      <w:lvlJc w:val="left"/>
-      <w:pPr>
-        <w:ind w:left="5760" w:hanging="360"/>
-      </w:pPr>
-      <w:rPr>
-        <w:rFonts w:ascii="Courier New" w:hAnsi="Courier New" w:cs="Courier New" w:hint="default"/>
-      </w:rPr>
-    </w:lvl>
-    <w:lvl w:ilvl="8" w:tplc="04150005" w:tentative="1">
-      <w:start w:val="1"/>
-      <w:numFmt w:val="bullet"/>
-      <w:lvlText w:val=""/>
-      <w:lvlJc w:val="left"/>
-      <w:pPr>
-        <w:ind w:left="6480" w:hanging="360"/>
-      </w:pPr>
-      <w:rPr>
-        <w:rFonts w:ascii="Wingdings" w:hAnsi="Wingdings" w:hint="default"/>
-      </w:rPr>
-    </w:lvl>
-  </w:abstractNum>
-  <w:abstractNum w:abstractNumId="1" w15:restartNumberingAfterBreak="0">
     <w:nsid w:val="06EB1BEF"/>
     <w:multiLevelType w:val="multilevel"/>
     <w:tmpl w:val="0415001F"/>
@@ -4923,8 +4657,8 @@
       </w:pPr>
     </w:lvl>
   </w:abstractNum>
-  <w:abstractNum w:abstractNumId="2" w15:restartNumberingAfterBreak="0">
-    <w:nsid w:val="1C726FF5"/>
+  <w:abstractNum w:abstractNumId="1" w15:restartNumberingAfterBreak="0">
+    <w:nsid w:val="07CD77D7"/>
     <w:multiLevelType w:val="multilevel"/>
     <w:tmpl w:val="0415001F"/>
     <w:lvl w:ilvl="0">
@@ -5009,93 +4743,292 @@
       </w:pPr>
     </w:lvl>
   </w:abstractNum>
+  <w:abstractNum w:abstractNumId="2" w15:restartNumberingAfterBreak="0">
+    <w:nsid w:val="0A56384C"/>
+    <w:multiLevelType w:val="multilevel"/>
+    <w:tmpl w:val="0415001F"/>
+    <w:lvl w:ilvl="0">
+      <w:start w:val="1"/>
+      <w:numFmt w:val="decimal"/>
+      <w:lvlText w:val="%1."/>
+      <w:lvlJc w:val="left"/>
+      <w:pPr>
+        <w:ind w:left="360" w:hanging="360"/>
+      </w:pPr>
+    </w:lvl>
+    <w:lvl w:ilvl="1">
+      <w:start w:val="1"/>
+      <w:numFmt w:val="decimal"/>
+      <w:lvlText w:val="%1.%2."/>
+      <w:lvlJc w:val="left"/>
+      <w:pPr>
+        <w:ind w:left="792" w:hanging="432"/>
+      </w:pPr>
+    </w:lvl>
+    <w:lvl w:ilvl="2">
+      <w:start w:val="1"/>
+      <w:numFmt w:val="decimal"/>
+      <w:lvlText w:val="%1.%2.%3."/>
+      <w:lvlJc w:val="left"/>
+      <w:pPr>
+        <w:ind w:left="1224" w:hanging="504"/>
+      </w:pPr>
+    </w:lvl>
+    <w:lvl w:ilvl="3">
+      <w:start w:val="1"/>
+      <w:numFmt w:val="decimal"/>
+      <w:lvlText w:val="%1.%2.%3.%4."/>
+      <w:lvlJc w:val="left"/>
+      <w:pPr>
+        <w:ind w:left="1728" w:hanging="648"/>
+      </w:pPr>
+    </w:lvl>
+    <w:lvl w:ilvl="4">
+      <w:start w:val="1"/>
+      <w:numFmt w:val="decimal"/>
+      <w:lvlText w:val="%1.%2.%3.%4.%5."/>
+      <w:lvlJc w:val="left"/>
+      <w:pPr>
+        <w:ind w:left="2232" w:hanging="792"/>
+      </w:pPr>
+    </w:lvl>
+    <w:lvl w:ilvl="5">
+      <w:start w:val="1"/>
+      <w:numFmt w:val="decimal"/>
+      <w:lvlText w:val="%1.%2.%3.%4.%5.%6."/>
+      <w:lvlJc w:val="left"/>
+      <w:pPr>
+        <w:ind w:left="2736" w:hanging="936"/>
+      </w:pPr>
+    </w:lvl>
+    <w:lvl w:ilvl="6">
+      <w:start w:val="1"/>
+      <w:numFmt w:val="decimal"/>
+      <w:lvlText w:val="%1.%2.%3.%4.%5.%6.%7."/>
+      <w:lvlJc w:val="left"/>
+      <w:pPr>
+        <w:ind w:left="3240" w:hanging="1080"/>
+      </w:pPr>
+    </w:lvl>
+    <w:lvl w:ilvl="7">
+      <w:start w:val="1"/>
+      <w:numFmt w:val="decimal"/>
+      <w:lvlText w:val="%1.%2.%3.%4.%5.%6.%7.%8."/>
+      <w:lvlJc w:val="left"/>
+      <w:pPr>
+        <w:ind w:left="3744" w:hanging="1224"/>
+      </w:pPr>
+    </w:lvl>
+    <w:lvl w:ilvl="8">
+      <w:start w:val="1"/>
+      <w:numFmt w:val="decimal"/>
+      <w:lvlText w:val="%1.%2.%3.%4.%5.%6.%7.%8.%9."/>
+      <w:lvlJc w:val="left"/>
+      <w:pPr>
+        <w:ind w:left="4320" w:hanging="1440"/>
+      </w:pPr>
+    </w:lvl>
+  </w:abstractNum>
   <w:abstractNum w:abstractNumId="3" w15:restartNumberingAfterBreak="0">
-    <w:nsid w:val="1FCC1F63"/>
+    <w:nsid w:val="1D3A7F1F"/>
     <w:multiLevelType w:val="hybridMultilevel"/>
-    <w:tmpl w:val="BADAE3C8"/>
-    <w:lvl w:ilvl="0" w:tplc="0415000F">
-      <w:start w:val="1"/>
-      <w:numFmt w:val="decimal"/>
-      <w:lvlText w:val="%1."/>
+    <w:tmpl w:val="59801BF6"/>
+    <w:lvl w:ilvl="0" w:tplc="04150001">
+      <w:start w:val="1"/>
+      <w:numFmt w:val="bullet"/>
+      <w:lvlText w:val=""/>
       <w:lvlJc w:val="left"/>
       <w:pPr>
         <w:ind w:left="720" w:hanging="360"/>
       </w:pPr>
-    </w:lvl>
-    <w:lvl w:ilvl="1" w:tplc="04150019" w:tentative="1">
-      <w:start w:val="1"/>
-      <w:numFmt w:val="lowerLetter"/>
-      <w:lvlText w:val="%2."/>
+      <w:rPr>
+        <w:rFonts w:ascii="Symbol" w:hAnsi="Symbol" w:hint="default"/>
+      </w:rPr>
+    </w:lvl>
+    <w:lvl w:ilvl="1" w:tplc="04150003">
+      <w:start w:val="1"/>
+      <w:numFmt w:val="bullet"/>
+      <w:lvlText w:val="o"/>
       <w:lvlJc w:val="left"/>
       <w:pPr>
         <w:ind w:left="1440" w:hanging="360"/>
       </w:pPr>
-    </w:lvl>
-    <w:lvl w:ilvl="2" w:tplc="0415001B" w:tentative="1">
-      <w:start w:val="1"/>
-      <w:numFmt w:val="lowerRoman"/>
-      <w:lvlText w:val="%3."/>
-      <w:lvlJc w:val="right"/>
-      <w:pPr>
-        <w:ind w:left="2160" w:hanging="180"/>
-      </w:pPr>
-    </w:lvl>
-    <w:lvl w:ilvl="3" w:tplc="0415000F" w:tentative="1">
-      <w:start w:val="1"/>
-      <w:numFmt w:val="decimal"/>
-      <w:lvlText w:val="%4."/>
+      <w:rPr>
+        <w:rFonts w:ascii="Courier New" w:hAnsi="Courier New" w:cs="Courier New" w:hint="default"/>
+      </w:rPr>
+    </w:lvl>
+    <w:lvl w:ilvl="2" w:tplc="04150005" w:tentative="1">
+      <w:start w:val="1"/>
+      <w:numFmt w:val="bullet"/>
+      <w:lvlText w:val=""/>
+      <w:lvlJc w:val="left"/>
+      <w:pPr>
+        <w:ind w:left="2160" w:hanging="360"/>
+      </w:pPr>
+      <w:rPr>
+        <w:rFonts w:ascii="Wingdings" w:hAnsi="Wingdings" w:hint="default"/>
+      </w:rPr>
+    </w:lvl>
+    <w:lvl w:ilvl="3" w:tplc="04150001" w:tentative="1">
+      <w:start w:val="1"/>
+      <w:numFmt w:val="bullet"/>
+      <w:lvlText w:val=""/>
       <w:lvlJc w:val="left"/>
       <w:pPr>
         <w:ind w:left="2880" w:hanging="360"/>
       </w:pPr>
-    </w:lvl>
-    <w:lvl w:ilvl="4" w:tplc="04150019" w:tentative="1">
-      <w:start w:val="1"/>
-      <w:numFmt w:val="lowerLetter"/>
-      <w:lvlText w:val="%5."/>
+      <w:rPr>
+        <w:rFonts w:ascii="Symbol" w:hAnsi="Symbol" w:hint="default"/>
+      </w:rPr>
+    </w:lvl>
+    <w:lvl w:ilvl="4" w:tplc="04150003" w:tentative="1">
+      <w:start w:val="1"/>
+      <w:numFmt w:val="bullet"/>
+      <w:lvlText w:val="o"/>
       <w:lvlJc w:val="left"/>
       <w:pPr>
         <w:ind w:left="3600" w:hanging="360"/>
       </w:pPr>
-    </w:lvl>
-    <w:lvl w:ilvl="5" w:tplc="0415001B" w:tentative="1">
-      <w:start w:val="1"/>
-      <w:numFmt w:val="lowerRoman"/>
-      <w:lvlText w:val="%6."/>
-      <w:lvlJc w:val="right"/>
-      <w:pPr>
-        <w:ind w:left="4320" w:hanging="180"/>
-      </w:pPr>
-    </w:lvl>
-    <w:lvl w:ilvl="6" w:tplc="0415000F" w:tentative="1">
-      <w:start w:val="1"/>
-      <w:numFmt w:val="decimal"/>
-      <w:lvlText w:val="%7."/>
+      <w:rPr>
+        <w:rFonts w:ascii="Courier New" w:hAnsi="Courier New" w:cs="Courier New" w:hint="default"/>
+      </w:rPr>
+    </w:lvl>
+    <w:lvl w:ilvl="5" w:tplc="04150005" w:tentative="1">
+      <w:start w:val="1"/>
+      <w:numFmt w:val="bullet"/>
+      <w:lvlText w:val=""/>
+      <w:lvlJc w:val="left"/>
+      <w:pPr>
+        <w:ind w:left="4320" w:hanging="360"/>
+      </w:pPr>
+      <w:rPr>
+        <w:rFonts w:ascii="Wingdings" w:hAnsi="Wingdings" w:hint="default"/>
+      </w:rPr>
+    </w:lvl>
+    <w:lvl w:ilvl="6" w:tplc="04150001" w:tentative="1">
+      <w:start w:val="1"/>
+      <w:numFmt w:val="bullet"/>
+      <w:lvlText w:val=""/>
       <w:lvlJc w:val="left"/>
       <w:pPr>
         <w:ind w:left="5040" w:hanging="360"/>
       </w:pPr>
-    </w:lvl>
-    <w:lvl w:ilvl="7" w:tplc="04150019" w:tentative="1">
-      <w:start w:val="1"/>
-      <w:numFmt w:val="lowerLetter"/>
-      <w:lvlText w:val="%8."/>
+      <w:rPr>
+        <w:rFonts w:ascii="Symbol" w:hAnsi="Symbol" w:hint="default"/>
+      </w:rPr>
+    </w:lvl>
+    <w:lvl w:ilvl="7" w:tplc="04150003" w:tentative="1">
+      <w:start w:val="1"/>
+      <w:numFmt w:val="bullet"/>
+      <w:lvlText w:val="o"/>
       <w:lvlJc w:val="left"/>
       <w:pPr>
         <w:ind w:left="5760" w:hanging="360"/>
       </w:pPr>
-    </w:lvl>
-    <w:lvl w:ilvl="8" w:tplc="0415001B" w:tentative="1">
-      <w:start w:val="1"/>
-      <w:numFmt w:val="lowerRoman"/>
-      <w:lvlText w:val="%9."/>
-      <w:lvlJc w:val="right"/>
-      <w:pPr>
-        <w:ind w:left="6480" w:hanging="180"/>
-      </w:pPr>
+      <w:rPr>
+        <w:rFonts w:ascii="Courier New" w:hAnsi="Courier New" w:cs="Courier New" w:hint="default"/>
+      </w:rPr>
+    </w:lvl>
+    <w:lvl w:ilvl="8" w:tplc="04150005" w:tentative="1">
+      <w:start w:val="1"/>
+      <w:numFmt w:val="bullet"/>
+      <w:lvlText w:val=""/>
+      <w:lvlJc w:val="left"/>
+      <w:pPr>
+        <w:ind w:left="6480" w:hanging="360"/>
+      </w:pPr>
+      <w:rPr>
+        <w:rFonts w:ascii="Wingdings" w:hAnsi="Wingdings" w:hint="default"/>
+      </w:rPr>
     </w:lvl>
   </w:abstractNum>
   <w:abstractNum w:abstractNumId="4" w15:restartNumberingAfterBreak="0">
+    <w:nsid w:val="1E3932BE"/>
+    <w:multiLevelType w:val="multilevel"/>
+    <w:tmpl w:val="0415001F"/>
+    <w:lvl w:ilvl="0">
+      <w:start w:val="1"/>
+      <w:numFmt w:val="decimal"/>
+      <w:lvlText w:val="%1."/>
+      <w:lvlJc w:val="left"/>
+      <w:pPr>
+        <w:ind w:left="360" w:hanging="360"/>
+      </w:pPr>
+    </w:lvl>
+    <w:lvl w:ilvl="1">
+      <w:start w:val="1"/>
+      <w:numFmt w:val="decimal"/>
+      <w:lvlText w:val="%1.%2."/>
+      <w:lvlJc w:val="left"/>
+      <w:pPr>
+        <w:ind w:left="792" w:hanging="432"/>
+      </w:pPr>
+    </w:lvl>
+    <w:lvl w:ilvl="2">
+      <w:start w:val="1"/>
+      <w:numFmt w:val="decimal"/>
+      <w:lvlText w:val="%1.%2.%3."/>
+      <w:lvlJc w:val="left"/>
+      <w:pPr>
+        <w:ind w:left="1224" w:hanging="504"/>
+      </w:pPr>
+    </w:lvl>
+    <w:lvl w:ilvl="3">
+      <w:start w:val="1"/>
+      <w:numFmt w:val="decimal"/>
+      <w:lvlText w:val="%1.%2.%3.%4."/>
+      <w:lvlJc w:val="left"/>
+      <w:pPr>
+        <w:ind w:left="1728" w:hanging="648"/>
+      </w:pPr>
+    </w:lvl>
+    <w:lvl w:ilvl="4">
+      <w:start w:val="1"/>
+      <w:numFmt w:val="decimal"/>
+      <w:lvlText w:val="%1.%2.%3.%4.%5."/>
+      <w:lvlJc w:val="left"/>
+      <w:pPr>
+        <w:ind w:left="2232" w:hanging="792"/>
+      </w:pPr>
+    </w:lvl>
+    <w:lvl w:ilvl="5">
+      <w:start w:val="1"/>
+      <w:numFmt w:val="decimal"/>
+      <w:lvlText w:val="%1.%2.%3.%4.%5.%6."/>
+      <w:lvlJc w:val="left"/>
+      <w:pPr>
+        <w:ind w:left="2736" w:hanging="936"/>
+      </w:pPr>
+    </w:lvl>
+    <w:lvl w:ilvl="6">
+      <w:start w:val="1"/>
+      <w:numFmt w:val="decimal"/>
+      <w:lvlText w:val="%1.%2.%3.%4.%5.%6.%7."/>
+      <w:lvlJc w:val="left"/>
+      <w:pPr>
+        <w:ind w:left="3240" w:hanging="1080"/>
+      </w:pPr>
+    </w:lvl>
+    <w:lvl w:ilvl="7">
+      <w:start w:val="1"/>
+      <w:numFmt w:val="decimal"/>
+      <w:lvlText w:val="%1.%2.%3.%4.%5.%6.%7.%8."/>
+      <w:lvlJc w:val="left"/>
+      <w:pPr>
+        <w:ind w:left="3744" w:hanging="1224"/>
+      </w:pPr>
+    </w:lvl>
+    <w:lvl w:ilvl="8">
+      <w:start w:val="1"/>
+      <w:numFmt w:val="decimal"/>
+      <w:lvlText w:val="%1.%2.%3.%4.%5.%6.%7.%8.%9."/>
+      <w:lvlJc w:val="left"/>
+      <w:pPr>
+        <w:ind w:left="4320" w:hanging="1440"/>
+      </w:pPr>
+    </w:lvl>
+  </w:abstractNum>
+  <w:abstractNum w:abstractNumId="5" w15:restartNumberingAfterBreak="0">
     <w:nsid w:val="284B7825"/>
     <w:multiLevelType w:val="multilevel"/>
     <w:tmpl w:val="0415001F"/>
@@ -5184,8 +5117,8 @@
       </w:pPr>
     </w:lvl>
   </w:abstractNum>
-  <w:abstractNum w:abstractNumId="5" w15:restartNumberingAfterBreak="0">
-    <w:nsid w:val="31CC24D5"/>
+  <w:abstractNum w:abstractNumId="6" w15:restartNumberingAfterBreak="0">
+    <w:nsid w:val="2C847DD2"/>
     <w:multiLevelType w:val="multilevel"/>
     <w:tmpl w:val="0415001F"/>
     <w:lvl w:ilvl="0">
@@ -5270,7 +5203,93 @@
       </w:pPr>
     </w:lvl>
   </w:abstractNum>
-  <w:abstractNum w:abstractNumId="6" w15:restartNumberingAfterBreak="0">
+  <w:abstractNum w:abstractNumId="7" w15:restartNumberingAfterBreak="0">
+    <w:nsid w:val="2CCE1245"/>
+    <w:multiLevelType w:val="multilevel"/>
+    <w:tmpl w:val="0415001F"/>
+    <w:lvl w:ilvl="0">
+      <w:start w:val="1"/>
+      <w:numFmt w:val="decimal"/>
+      <w:lvlText w:val="%1."/>
+      <w:lvlJc w:val="left"/>
+      <w:pPr>
+        <w:ind w:left="360" w:hanging="360"/>
+      </w:pPr>
+    </w:lvl>
+    <w:lvl w:ilvl="1">
+      <w:start w:val="1"/>
+      <w:numFmt w:val="decimal"/>
+      <w:lvlText w:val="%1.%2."/>
+      <w:lvlJc w:val="left"/>
+      <w:pPr>
+        <w:ind w:left="792" w:hanging="432"/>
+      </w:pPr>
+    </w:lvl>
+    <w:lvl w:ilvl="2">
+      <w:start w:val="1"/>
+      <w:numFmt w:val="decimal"/>
+      <w:lvlText w:val="%1.%2.%3."/>
+      <w:lvlJc w:val="left"/>
+      <w:pPr>
+        <w:ind w:left="1224" w:hanging="504"/>
+      </w:pPr>
+    </w:lvl>
+    <w:lvl w:ilvl="3">
+      <w:start w:val="1"/>
+      <w:numFmt w:val="decimal"/>
+      <w:lvlText w:val="%1.%2.%3.%4."/>
+      <w:lvlJc w:val="left"/>
+      <w:pPr>
+        <w:ind w:left="1728" w:hanging="648"/>
+      </w:pPr>
+    </w:lvl>
+    <w:lvl w:ilvl="4">
+      <w:start w:val="1"/>
+      <w:numFmt w:val="decimal"/>
+      <w:lvlText w:val="%1.%2.%3.%4.%5."/>
+      <w:lvlJc w:val="left"/>
+      <w:pPr>
+        <w:ind w:left="2232" w:hanging="792"/>
+      </w:pPr>
+    </w:lvl>
+    <w:lvl w:ilvl="5">
+      <w:start w:val="1"/>
+      <w:numFmt w:val="decimal"/>
+      <w:lvlText w:val="%1.%2.%3.%4.%5.%6."/>
+      <w:lvlJc w:val="left"/>
+      <w:pPr>
+        <w:ind w:left="2736" w:hanging="936"/>
+      </w:pPr>
+    </w:lvl>
+    <w:lvl w:ilvl="6">
+      <w:start w:val="1"/>
+      <w:numFmt w:val="decimal"/>
+      <w:lvlText w:val="%1.%2.%3.%4.%5.%6.%7."/>
+      <w:lvlJc w:val="left"/>
+      <w:pPr>
+        <w:ind w:left="3240" w:hanging="1080"/>
+      </w:pPr>
+    </w:lvl>
+    <w:lvl w:ilvl="7">
+      <w:start w:val="1"/>
+      <w:numFmt w:val="decimal"/>
+      <w:lvlText w:val="%1.%2.%3.%4.%5.%6.%7.%8."/>
+      <w:lvlJc w:val="left"/>
+      <w:pPr>
+        <w:ind w:left="3744" w:hanging="1224"/>
+      </w:pPr>
+    </w:lvl>
+    <w:lvl w:ilvl="8">
+      <w:start w:val="1"/>
+      <w:numFmt w:val="decimal"/>
+      <w:lvlText w:val="%1.%2.%3.%4.%5.%6.%7.%8.%9."/>
+      <w:lvlJc w:val="left"/>
+      <w:pPr>
+        <w:ind w:left="4320" w:hanging="1440"/>
+      </w:pPr>
+    </w:lvl>
+  </w:abstractNum>
+  <w:abstractNum w:abstractNumId="8" w15:restartNumberingAfterBreak="0">
     <w:nsid w:val="3A3F33E5"/>
     <w:multiLevelType w:val="multilevel"/>
     <w:tmpl w:val="3CACF6F0"/>
@@ -5383,10 +5402,10 @@
       </w:rPr>
     </w:lvl>
   </w:abstractNum>
-  <w:abstractNum w:abstractNumId="7" w15:restartNumberingAfterBreak="0">
-    <w:nsid w:val="558A6250"/>
+  <w:abstractNum w:abstractNumId="9" w15:restartNumberingAfterBreak="0">
+    <w:nsid w:val="4AF67959"/>
     <w:multiLevelType w:val="hybridMultilevel"/>
-    <w:tmpl w:val="B86A51D4"/>
+    <w:tmpl w:val="DEB2D2EA"/>
     <w:lvl w:ilvl="0" w:tplc="0415000F">
       <w:start w:val="1"/>
       <w:numFmt w:val="decimal"/>
@@ -5396,179 +5415,7 @@
         <w:ind w:left="720" w:hanging="360"/>
       </w:pPr>
     </w:lvl>
-    <w:lvl w:ilvl="1" w:tplc="04150019" w:tentative="1">
-      <w:start w:val="1"/>
-      <w:numFmt w:val="lowerLetter"/>
-      <w:lvlText w:val="%2."/>
-      <w:lvlJc w:val="left"/>
-      <w:pPr>
-        <w:ind w:left="1440" w:hanging="360"/>
-      </w:pPr>
-    </w:lvl>
-    <w:lvl w:ilvl="2" w:tplc="0415001B" w:tentative="1">
-      <w:start w:val="1"/>
-      <w:numFmt w:val="lowerRoman"/>
-      <w:lvlText w:val="%3."/>
-      <w:lvlJc w:val="right"/>
-      <w:pPr>
-        <w:ind w:left="2160" w:hanging="180"/>
-      </w:pPr>
-    </w:lvl>
-    <w:lvl w:ilvl="3" w:tplc="0415000F" w:tentative="1">
-      <w:start w:val="1"/>
-      <w:numFmt w:val="decimal"/>
-      <w:lvlText w:val="%4."/>
-      <w:lvlJc w:val="left"/>
-      <w:pPr>
-        <w:ind w:left="2880" w:hanging="360"/>
-      </w:pPr>
-    </w:lvl>
-    <w:lvl w:ilvl="4" w:tplc="04150019" w:tentative="1">
-      <w:start w:val="1"/>
-      <w:numFmt w:val="lowerLetter"/>
-      <w:lvlText w:val="%5."/>
-      <w:lvlJc w:val="left"/>
-      <w:pPr>
-        <w:ind w:left="3600" w:hanging="360"/>
-      </w:pPr>
-    </w:lvl>
-    <w:lvl w:ilvl="5" w:tplc="0415001B" w:tentative="1">
-      <w:start w:val="1"/>
-      <w:numFmt w:val="lowerRoman"/>
-      <w:lvlText w:val="%6."/>
-      <w:lvlJc w:val="right"/>
-      <w:pPr>
-        <w:ind w:left="4320" w:hanging="180"/>
-      </w:pPr>
-    </w:lvl>
-    <w:lvl w:ilvl="6" w:tplc="0415000F" w:tentative="1">
-      <w:start w:val="1"/>
-      <w:numFmt w:val="decimal"/>
-      <w:lvlText w:val="%7."/>
-      <w:lvlJc w:val="left"/>
-      <w:pPr>
-        <w:ind w:left="5040" w:hanging="360"/>
-      </w:pPr>
-    </w:lvl>
-    <w:lvl w:ilvl="7" w:tplc="04150019" w:tentative="1">
-      <w:start w:val="1"/>
-      <w:numFmt w:val="lowerLetter"/>
-      <w:lvlText w:val="%8."/>
-      <w:lvlJc w:val="left"/>
-      <w:pPr>
-        <w:ind w:left="5760" w:hanging="360"/>
-      </w:pPr>
-    </w:lvl>
-    <w:lvl w:ilvl="8" w:tplc="0415001B" w:tentative="1">
-      <w:start w:val="1"/>
-      <w:numFmt w:val="lowerRoman"/>
-      <w:lvlText w:val="%9."/>
-      <w:lvlJc w:val="right"/>
-      <w:pPr>
-        <w:ind w:left="6480" w:hanging="180"/>
-      </w:pPr>
-    </w:lvl>
-  </w:abstractNum>
-  <w:abstractNum w:abstractNumId="8" w15:restartNumberingAfterBreak="0">
-    <w:nsid w:val="59C119F0"/>
-    <w:multiLevelType w:val="multilevel"/>
-    <w:tmpl w:val="0415001F"/>
-    <w:lvl w:ilvl="0">
-      <w:start w:val="1"/>
-      <w:numFmt w:val="decimal"/>
-      <w:lvlText w:val="%1."/>
-      <w:lvlJc w:val="left"/>
-      <w:pPr>
-        <w:ind w:left="360" w:hanging="360"/>
-      </w:pPr>
-    </w:lvl>
-    <w:lvl w:ilvl="1">
-      <w:start w:val="1"/>
-      <w:numFmt w:val="decimal"/>
-      <w:lvlText w:val="%1.%2."/>
-      <w:lvlJc w:val="left"/>
-      <w:pPr>
-        <w:ind w:left="792" w:hanging="432"/>
-      </w:pPr>
-    </w:lvl>
-    <w:lvl w:ilvl="2">
-      <w:start w:val="1"/>
-      <w:numFmt w:val="decimal"/>
-      <w:lvlText w:val="%1.%2.%3."/>
-      <w:lvlJc w:val="left"/>
-      <w:pPr>
-        <w:ind w:left="1224" w:hanging="504"/>
-      </w:pPr>
-    </w:lvl>
-    <w:lvl w:ilvl="3">
-      <w:start w:val="1"/>
-      <w:numFmt w:val="decimal"/>
-      <w:lvlText w:val="%1.%2.%3.%4."/>
-      <w:lvlJc w:val="left"/>
-      <w:pPr>
-        <w:ind w:left="1728" w:hanging="648"/>
-      </w:pPr>
-    </w:lvl>
-    <w:lvl w:ilvl="4">
-      <w:start w:val="1"/>
-      <w:numFmt w:val="decimal"/>
-      <w:lvlText w:val="%1.%2.%3.%4.%5."/>
-      <w:lvlJc w:val="left"/>
-      <w:pPr>
-        <w:ind w:left="2232" w:hanging="792"/>
-      </w:pPr>
-    </w:lvl>
-    <w:lvl w:ilvl="5">
-      <w:start w:val="1"/>
-      <w:numFmt w:val="decimal"/>
-      <w:lvlText w:val="%1.%2.%3.%4.%5.%6."/>
-      <w:lvlJc w:val="left"/>
-      <w:pPr>
-        <w:ind w:left="2736" w:hanging="936"/>
-      </w:pPr>
-    </w:lvl>
-    <w:lvl w:ilvl="6">
-      <w:start w:val="1"/>
-      <w:numFmt w:val="decimal"/>
-      <w:lvlText w:val="%1.%2.%3.%4.%5.%6.%7."/>
-      <w:lvlJc w:val="left"/>
-      <w:pPr>
-        <w:ind w:left="3240" w:hanging="1080"/>
-      </w:pPr>
-    </w:lvl>
-    <w:lvl w:ilvl="7">
-      <w:start w:val="1"/>
-      <w:numFmt w:val="decimal"/>
-      <w:lvlText w:val="%1.%2.%3.%4.%5.%6.%7.%8."/>
-      <w:lvlJc w:val="left"/>
-      <w:pPr>
-        <w:ind w:left="3744" w:hanging="1224"/>
-      </w:pPr>
-    </w:lvl>
-    <w:lvl w:ilvl="8">
-      <w:start w:val="1"/>
-      <w:numFmt w:val="decimal"/>
-      <w:lvlText w:val="%1.%2.%3.%4.%5.%6.%7.%8.%9."/>
-      <w:lvlJc w:val="left"/>
-      <w:pPr>
-        <w:ind w:left="4320" w:hanging="1440"/>
-      </w:pPr>
-    </w:lvl>
-  </w:abstractNum>
-  <w:abstractNum w:abstractNumId="9" w15:restartNumberingAfterBreak="0">
-    <w:nsid w:val="65BA4B14"/>
-    <w:multiLevelType w:val="hybridMultilevel"/>
-    <w:tmpl w:val="27568B18"/>
-    <w:lvl w:ilvl="0" w:tplc="0415000F">
-      <w:start w:val="1"/>
-      <w:numFmt w:val="decimal"/>
-      <w:lvlText w:val="%1."/>
-      <w:lvlJc w:val="left"/>
-      <w:pPr>
-        <w:ind w:left="720" w:hanging="360"/>
-      </w:pPr>
-    </w:lvl>
-    <w:lvl w:ilvl="1" w:tplc="04150019" w:tentative="1">
+    <w:lvl w:ilvl="1" w:tplc="04150019">
       <w:start w:val="1"/>
       <w:numFmt w:val="lowerLetter"/>
       <w:lvlText w:val="%2."/>
@@ -5755,153 +5602,242 @@
     </w:lvl>
   </w:abstractNum>
   <w:abstractNum w:abstractNumId="11" w15:restartNumberingAfterBreak="0">
-    <w:nsid w:val="735311F4"/>
+    <w:nsid w:val="682175A7"/>
     <w:multiLevelType w:val="multilevel"/>
-    <w:tmpl w:val="03482C86"/>
+    <w:tmpl w:val="0415001F"/>
     <w:lvl w:ilvl="0">
       <w:start w:val="1"/>
+      <w:numFmt w:val="decimal"/>
+      <w:lvlText w:val="%1."/>
+      <w:lvlJc w:val="left"/>
+      <w:pPr>
+        <w:ind w:left="360" w:hanging="360"/>
+      </w:pPr>
+    </w:lvl>
+    <w:lvl w:ilvl="1">
+      <w:start w:val="1"/>
+      <w:numFmt w:val="decimal"/>
+      <w:lvlText w:val="%1.%2."/>
+      <w:lvlJc w:val="left"/>
+      <w:pPr>
+        <w:ind w:left="792" w:hanging="432"/>
+      </w:pPr>
+    </w:lvl>
+    <w:lvl w:ilvl="2">
+      <w:start w:val="1"/>
+      <w:numFmt w:val="decimal"/>
+      <w:lvlText w:val="%1.%2.%3."/>
+      <w:lvlJc w:val="left"/>
+      <w:pPr>
+        <w:ind w:left="1224" w:hanging="504"/>
+      </w:pPr>
+    </w:lvl>
+    <w:lvl w:ilvl="3">
+      <w:start w:val="1"/>
+      <w:numFmt w:val="decimal"/>
+      <w:lvlText w:val="%1.%2.%3.%4."/>
+      <w:lvlJc w:val="left"/>
+      <w:pPr>
+        <w:ind w:left="1728" w:hanging="648"/>
+      </w:pPr>
+    </w:lvl>
+    <w:lvl w:ilvl="4">
+      <w:start w:val="1"/>
+      <w:numFmt w:val="decimal"/>
+      <w:lvlText w:val="%1.%2.%3.%4.%5."/>
+      <w:lvlJc w:val="left"/>
+      <w:pPr>
+        <w:ind w:left="2232" w:hanging="792"/>
+      </w:pPr>
+    </w:lvl>
+    <w:lvl w:ilvl="5">
+      <w:start w:val="1"/>
+      <w:numFmt w:val="decimal"/>
+      <w:lvlText w:val="%1.%2.%3.%4.%5.%6."/>
+      <w:lvlJc w:val="left"/>
+      <w:pPr>
+        <w:ind w:left="2736" w:hanging="936"/>
+      </w:pPr>
+    </w:lvl>
+    <w:lvl w:ilvl="6">
+      <w:start w:val="1"/>
+      <w:numFmt w:val="decimal"/>
+      <w:lvlText w:val="%1.%2.%3.%4.%5.%6.%7."/>
+      <w:lvlJc w:val="left"/>
+      <w:pPr>
+        <w:ind w:left="3240" w:hanging="1080"/>
+      </w:pPr>
+    </w:lvl>
+    <w:lvl w:ilvl="7">
+      <w:start w:val="1"/>
+      <w:numFmt w:val="decimal"/>
+      <w:lvlText w:val="%1.%2.%3.%4.%5.%6.%7.%8."/>
+      <w:lvlJc w:val="left"/>
+      <w:pPr>
+        <w:ind w:left="3744" w:hanging="1224"/>
+      </w:pPr>
+    </w:lvl>
+    <w:lvl w:ilvl="8">
+      <w:start w:val="1"/>
+      <w:numFmt w:val="decimal"/>
+      <w:lvlText w:val="%1.%2.%3.%4.%5.%6.%7.%8.%9."/>
+      <w:lvlJc w:val="left"/>
+      <w:pPr>
+        <w:ind w:left="4320" w:hanging="1440"/>
+      </w:pPr>
+    </w:lvl>
+  </w:abstractNum>
+  <w:abstractNum w:abstractNumId="12" w15:restartNumberingAfterBreak="0">
+    <w:nsid w:val="6A9C1E0C"/>
+    <w:multiLevelType w:val="hybridMultilevel"/>
+    <w:tmpl w:val="ED325EE8"/>
+    <w:lvl w:ilvl="0" w:tplc="04150001">
+      <w:start w:val="1"/>
       <w:numFmt w:val="bullet"/>
-      <w:lvlText w:val="●"/>
+      <w:lvlText w:val=""/>
+      <w:lvlJc w:val="left"/>
+      <w:pPr>
+        <w:ind w:left="720" w:hanging="360"/>
+      </w:pPr>
+      <w:rPr>
+        <w:rFonts w:ascii="Symbol" w:hAnsi="Symbol" w:hint="default"/>
+      </w:rPr>
+    </w:lvl>
+    <w:lvl w:ilvl="1" w:tplc="04150003" w:tentative="1">
+      <w:start w:val="1"/>
+      <w:numFmt w:val="bullet"/>
+      <w:lvlText w:val="o"/>
       <w:lvlJc w:val="left"/>
       <w:pPr>
         <w:ind w:left="1440" w:hanging="360"/>
       </w:pPr>
       <w:rPr>
-        <w:u w:val="none"/>
+        <w:rFonts w:ascii="Courier New" w:hAnsi="Courier New" w:cs="Courier New" w:hint="default"/>
       </w:rPr>
     </w:lvl>
-    <w:lvl w:ilvl="1">
+    <w:lvl w:ilvl="2" w:tplc="04150005" w:tentative="1">
       <w:start w:val="1"/>
       <w:numFmt w:val="bullet"/>
-      <w:lvlText w:val="○"/>
+      <w:lvlText w:val=""/>
       <w:lvlJc w:val="left"/>
       <w:pPr>
         <w:ind w:left="2160" w:hanging="360"/>
       </w:pPr>
       <w:rPr>
-        <w:u w:val="none"/>
+        <w:rFonts w:ascii="Wingdings" w:hAnsi="Wingdings" w:hint="default"/>
       </w:rPr>
     </w:lvl>
-    <w:lvl w:ilvl="2">
+    <w:lvl w:ilvl="3" w:tplc="04150001" w:tentative="1">
       <w:start w:val="1"/>
       <w:numFmt w:val="bullet"/>
-      <w:lvlText w:val="■"/>
+      <w:lvlText w:val=""/>
       <w:lvlJc w:val="left"/>
       <w:pPr>
         <w:ind w:left="2880" w:hanging="360"/>
       </w:pPr>
       <w:rPr>
-        <w:u w:val="none"/>
+        <w:rFonts w:ascii="Symbol" w:hAnsi="Symbol" w:hint="default"/>
       </w:rPr>
     </w:lvl>
-    <w:lvl w:ilvl="3">
+    <w:lvl w:ilvl="4" w:tplc="04150003" w:tentative="1">
       <w:start w:val="1"/>
       <w:numFmt w:val="bullet"/>
-      <w:lvlText w:val="●"/>
+      <w:lvlText w:val="o"/>
       <w:lvlJc w:val="left"/>
       <w:pPr>
         <w:ind w:left="3600" w:hanging="360"/>
       </w:pPr>
       <w:rPr>
-        <w:u w:val="none"/>
+        <w:rFonts w:ascii="Courier New" w:hAnsi="Courier New" w:cs="Courier New" w:hint="default"/>
       </w:rPr>
     </w:lvl>
-    <w:lvl w:ilvl="4">
+    <w:lvl w:ilvl="5" w:tplc="04150005" w:tentative="1">
       <w:start w:val="1"/>
       <w:numFmt w:val="bullet"/>
-      <w:lvlText w:val="○"/>
+      <w:lvlText w:val=""/>
       <w:lvlJc w:val="left"/>
       <w:pPr>
         <w:ind w:left="4320" w:hanging="360"/>
       </w:pPr>
       <w:rPr>
-        <w:u w:val="none"/>
+        <w:rFonts w:ascii="Wingdings" w:hAnsi="Wingdings" w:hint="default"/>
       </w:rPr>
     </w:lvl>
-    <w:lvl w:ilvl="5">
+    <w:lvl w:ilvl="6" w:tplc="04150001" w:tentative="1">
       <w:start w:val="1"/>
       <w:numFmt w:val="bullet"/>
-      <w:lvlText w:val="■"/>
+      <w:lvlText w:val=""/>
       <w:lvlJc w:val="left"/>
       <w:pPr>
         <w:ind w:left="5040" w:hanging="360"/>
       </w:pPr>
       <w:rPr>
-        <w:u w:val="none"/>
+        <w:rFonts w:ascii="Symbol" w:hAnsi="Symbol" w:hint="default"/>
       </w:rPr>
     </w:lvl>
-    <w:lvl w:ilvl="6">
+    <w:lvl w:ilvl="7" w:tplc="04150003" w:tentative="1">
       <w:start w:val="1"/>
       <w:numFmt w:val="bullet"/>
-      <w:lvlText w:val="●"/>
+      <w:lvlText w:val="o"/>
       <w:lvlJc w:val="left"/>
       <w:pPr>
         <w:ind w:left="5760" w:hanging="360"/>
       </w:pPr>
       <w:rPr>
-        <w:u w:val="none"/>
+        <w:rFonts w:ascii="Courier New" w:hAnsi="Courier New" w:cs="Courier New" w:hint="default"/>
       </w:rPr>
     </w:lvl>
-    <w:lvl w:ilvl="7">
+    <w:lvl w:ilvl="8" w:tplc="04150005" w:tentative="1">
       <w:start w:val="1"/>
       <w:numFmt w:val="bullet"/>
-      <w:lvlText w:val="○"/>
+      <w:lvlText w:val=""/>
       <w:lvlJc w:val="left"/>
       <w:pPr>
         <w:ind w:left="6480" w:hanging="360"/>
       </w:pPr>
       <w:rPr>
-        <w:u w:val="none"/>
+        <w:rFonts w:ascii="Wingdings" w:hAnsi="Wingdings" w:hint="default"/>
       </w:rPr>
     </w:lvl>
-    <w:lvl w:ilvl="8">
-      <w:start w:val="1"/>
-      <w:numFmt w:val="bullet"/>
-      <w:lvlText w:val="■"/>
-      <w:lvlJc w:val="left"/>
-      <w:pPr>
-        <w:ind w:left="7200" w:hanging="360"/>
-      </w:pPr>
-      <w:rPr>
-        <w:u w:val="none"/>
-      </w:rPr>
-    </w:lvl>
   </w:abstractNum>
-  <w:num w:numId="1" w16cid:durableId="532965415">
+  <w:num w:numId="1" w16cid:durableId="1485122706">
     <w:abstractNumId w:val="10"/>
   </w:num>
-  <w:num w:numId="2" w16cid:durableId="709066271">
+  <w:num w:numId="2" w16cid:durableId="540627873">
+    <w:abstractNumId w:val="8"/>
+  </w:num>
+  <w:num w:numId="3" w16cid:durableId="141435260">
+    <w:abstractNumId w:val="0"/>
+  </w:num>
+  <w:num w:numId="4" w16cid:durableId="1099175052">
+    <w:abstractNumId w:val="5"/>
+  </w:num>
+  <w:num w:numId="5" w16cid:durableId="1692492938">
+    <w:abstractNumId w:val="3"/>
+  </w:num>
+  <w:num w:numId="6" w16cid:durableId="1367871182">
+    <w:abstractNumId w:val="12"/>
+  </w:num>
+  <w:num w:numId="7" w16cid:durableId="1255821061">
+    <w:abstractNumId w:val="9"/>
+  </w:num>
+  <w:num w:numId="8" w16cid:durableId="1931619961">
+    <w:abstractNumId w:val="1"/>
+  </w:num>
+  <w:num w:numId="9" w16cid:durableId="767965484">
+    <w:abstractNumId w:val="2"/>
+  </w:num>
+  <w:num w:numId="10" w16cid:durableId="541988108">
+    <w:abstractNumId w:val="4"/>
+  </w:num>
+  <w:num w:numId="11" w16cid:durableId="1948468115">
     <w:abstractNumId w:val="6"/>
   </w:num>
-  <w:num w:numId="3" w16cid:durableId="1000549011">
-    <w:abstractNumId w:val="11"/>
-  </w:num>
-  <w:num w:numId="4" w16cid:durableId="104156277">
-    <w:abstractNumId w:val="9"/>
-  </w:num>
-  <w:num w:numId="5" w16cid:durableId="2127775281">
-    <w:abstractNumId w:val="0"/>
-  </w:num>
-  <w:num w:numId="6" w16cid:durableId="503016982">
-    <w:abstractNumId w:val="3"/>
-  </w:num>
-  <w:num w:numId="7" w16cid:durableId="60761565">
-    <w:abstractNumId w:val="1"/>
-  </w:num>
-  <w:num w:numId="8" w16cid:durableId="735469996">
+  <w:num w:numId="12" w16cid:durableId="477262543">
     <w:abstractNumId w:val="7"/>
   </w:num>
-  <w:num w:numId="9" w16cid:durableId="788399145">
-    <w:abstractNumId w:val="8"/>
-  </w:num>
-  <w:num w:numId="10" w16cid:durableId="1909917553">
-    <w:abstractNumId w:val="5"/>
-  </w:num>
-  <w:num w:numId="11" w16cid:durableId="834152621">
-    <w:abstractNumId w:val="2"/>
-  </w:num>
-  <w:num w:numId="12" w16cid:durableId="147719695">
-    <w:abstractNumId w:val="4"/>
+  <w:num w:numId="13" w16cid:durableId="1504129339">
+    <w:abstractNumId w:val="11"/>
   </w:num>
 </w:numbering>
 </file>
@@ -5911,15 +5847,15 @@
   <w:docDefaults>
     <w:rPrDefault>
       <w:rPr>
-        <w:rFonts w:ascii="Times New Roman" w:eastAsia="Times New Roman" w:hAnsi="Times New Roman" w:cs="Times New Roman"/>
-        <w:sz w:val="24"/>
-        <w:szCs w:val="24"/>
-        <w:lang w:val="nl" w:eastAsia="pl-PL" w:bidi="ar-SA"/>
+        <w:rFonts w:asciiTheme="minorHAnsi" w:eastAsiaTheme="minorHAnsi" w:hAnsiTheme="minorHAnsi" w:cstheme="minorBidi"/>
+        <w:sz w:val="22"/>
+        <w:szCs w:val="22"/>
+        <w:lang w:val="pl-PL" w:eastAsia="en-US" w:bidi="ar-SA"/>
       </w:rPr>
     </w:rPrDefault>
     <w:pPrDefault>
       <w:pPr>
-        <w:spacing w:line="276" w:lineRule="auto"/>
+        <w:spacing w:after="200" w:line="276" w:lineRule="auto"/>
       </w:pPr>
     </w:pPrDefault>
   </w:docDefaults>
@@ -6078,7 +6014,7 @@
     <w:lsdException w:name="Table Web 2" w:semiHidden="1" w:unhideWhenUsed="1"/>
     <w:lsdException w:name="Table Web 3" w:semiHidden="1" w:unhideWhenUsed="1"/>
     <w:lsdException w:name="Balloon Text" w:semiHidden="1" w:unhideWhenUsed="1"/>
-    <w:lsdException w:name="Table Grid" w:uiPriority="39"/>
+    <w:lsdException w:name="Table Grid" w:uiPriority="59"/>
     <w:lsdException w:name="Table Theme" w:semiHidden="1" w:unhideWhenUsed="1"/>
     <w:lsdException w:name="Placeholder Text" w:semiHidden="1"/>
     <w:lsdException w:name="No Spacing" w:uiPriority="1" w:qFormat="1"/>
@@ -6304,22 +6240,35 @@
   <w:style w:type="paragraph" w:default="1" w:styleId="Normalny">
     <w:name w:val="Normal"/>
     <w:qFormat/>
+    <w:rsid w:val="007D1ED2"/>
+    <w:pPr>
+      <w:spacing w:after="0"/>
+    </w:pPr>
+    <w:rPr>
+      <w:rFonts w:eastAsia="Times New Roman" w:cs="Times New Roman"/>
+      <w:sz w:val="24"/>
+      <w:szCs w:val="24"/>
+      <w:lang w:val="nl" w:eastAsia="pl-PL"/>
+    </w:rPr>
   </w:style>
   <w:style w:type="paragraph" w:styleId="Nagwek1">
     <w:name w:val="heading 1"/>
     <w:basedOn w:val="Normalny"/>
     <w:next w:val="Normalny"/>
+    <w:link w:val="Nagwek1Znak"/>
     <w:uiPriority w:val="9"/>
     <w:qFormat/>
+    <w:rsid w:val="00915B47"/>
     <w:pPr>
       <w:keepNext/>
       <w:keepLines/>
-      <w:spacing w:before="400" w:after="120"/>
+      <w:spacing w:before="240"/>
       <w:outlineLvl w:val="0"/>
     </w:pPr>
     <w:rPr>
+      <w:rFonts w:asciiTheme="majorHAnsi" w:eastAsiaTheme="majorEastAsia" w:hAnsiTheme="majorHAnsi" w:cstheme="majorBidi"/>
       <w:sz w:val="40"/>
-      <w:szCs w:val="40"/>
+      <w:szCs w:val="32"/>
     </w:rPr>
   </w:style>
   <w:style w:type="paragraph" w:styleId="Nagwek2">
@@ -6330,99 +6279,43 @@
     <w:uiPriority w:val="9"/>
     <w:unhideWhenUsed/>
     <w:qFormat/>
+    <w:rsid w:val="00DD71A6"/>
     <w:pPr>
       <w:keepNext/>
       <w:keepLines/>
-      <w:spacing w:before="360" w:after="120"/>
+      <w:spacing w:before="40"/>
       <w:outlineLvl w:val="1"/>
     </w:pPr>
     <w:rPr>
+      <w:rFonts w:asciiTheme="majorHAnsi" w:eastAsiaTheme="majorEastAsia" w:hAnsiTheme="majorHAnsi" w:cstheme="majorBidi"/>
       <w:sz w:val="32"/>
-      <w:szCs w:val="32"/>
+      <w:szCs w:val="26"/>
     </w:rPr>
   </w:style>
   <w:style w:type="paragraph" w:styleId="Nagwek3">
     <w:name w:val="heading 3"/>
     <w:basedOn w:val="Normalny"/>
     <w:next w:val="Normalny"/>
+    <w:link w:val="Nagwek3Znak"/>
     <w:uiPriority w:val="9"/>
     <w:semiHidden/>
     <w:unhideWhenUsed/>
     <w:qFormat/>
+    <w:rsid w:val="00915B47"/>
     <w:pPr>
       <w:keepNext/>
       <w:keepLines/>
-      <w:spacing w:before="320" w:after="80"/>
+      <w:spacing w:before="40"/>
       <w:outlineLvl w:val="2"/>
     </w:pPr>
     <w:rPr>
-      <w:color w:val="434343"/>
-      <w:sz w:val="28"/>
-      <w:szCs w:val="28"/>
-    </w:rPr>
-  </w:style>
-  <w:style w:type="paragraph" w:styleId="Nagwek4">
-    <w:name w:val="heading 4"/>
-    <w:basedOn w:val="Normalny"/>
-    <w:next w:val="Normalny"/>
-    <w:uiPriority w:val="9"/>
-    <w:semiHidden/>
-    <w:unhideWhenUsed/>
-    <w:qFormat/>
-    <w:pPr>
-      <w:keepNext/>
-      <w:keepLines/>
-      <w:spacing w:before="280" w:after="80"/>
-      <w:outlineLvl w:val="3"/>
-    </w:pPr>
-    <w:rPr>
-      <w:color w:val="666666"/>
-    </w:rPr>
-  </w:style>
-  <w:style w:type="paragraph" w:styleId="Nagwek5">
-    <w:name w:val="heading 5"/>
-    <w:basedOn w:val="Normalny"/>
-    <w:next w:val="Normalny"/>
-    <w:uiPriority w:val="9"/>
-    <w:semiHidden/>
-    <w:unhideWhenUsed/>
-    <w:qFormat/>
-    <w:pPr>
-      <w:keepNext/>
-      <w:keepLines/>
-      <w:spacing w:before="240" w:after="80"/>
-      <w:outlineLvl w:val="4"/>
-    </w:pPr>
-    <w:rPr>
-      <w:color w:val="666666"/>
-      <w:sz w:val="22"/>
-      <w:szCs w:val="22"/>
-    </w:rPr>
-  </w:style>
-  <w:style w:type="paragraph" w:styleId="Nagwek6">
-    <w:name w:val="heading 6"/>
-    <w:basedOn w:val="Normalny"/>
-    <w:next w:val="Normalny"/>
-    <w:uiPriority w:val="9"/>
-    <w:semiHidden/>
-    <w:unhideWhenUsed/>
-    <w:qFormat/>
-    <w:pPr>
-      <w:keepNext/>
-      <w:keepLines/>
-      <w:spacing w:before="240" w:after="80"/>
-      <w:outlineLvl w:val="5"/>
-    </w:pPr>
-    <w:rPr>
-      <w:i/>
-      <w:color w:val="666666"/>
-      <w:sz w:val="22"/>
-      <w:szCs w:val="22"/>
+      <w:rFonts w:asciiTheme="majorHAnsi" w:eastAsiaTheme="majorEastAsia" w:hAnsiTheme="majorHAnsi" w:cstheme="majorBidi"/>
     </w:rPr>
   </w:style>
   <w:style w:type="character" w:default="1" w:styleId="Domylnaczcionkaakapitu">
     <w:name w:val="Default Paragraph Font"/>
     <w:uiPriority w:val="1"/>
+    <w:semiHidden/>
     <w:unhideWhenUsed/>
   </w:style>
   <w:style w:type="table" w:default="1" w:styleId="Standardowy">
@@ -6446,125 +6339,86 @@
     <w:semiHidden/>
     <w:unhideWhenUsed/>
   </w:style>
-  <w:style w:type="table" w:customStyle="1" w:styleId="TableNormal">
-    <w:name w:val="Table Normal"/>
-    <w:tblPr>
-      <w:tblCellMar>
-        <w:top w:w="0" w:type="dxa"/>
-        <w:left w:w="0" w:type="dxa"/>
-        <w:bottom w:w="0" w:type="dxa"/>
-        <w:right w:w="0" w:type="dxa"/>
-      </w:tblCellMar>
-    </w:tblPr>
-  </w:style>
   <w:style w:type="paragraph" w:styleId="Tytu">
     <w:name w:val="Title"/>
     <w:basedOn w:val="Normalny"/>
     <w:next w:val="Normalny"/>
+    <w:link w:val="TytuZnak"/>
     <w:uiPriority w:val="10"/>
     <w:qFormat/>
+    <w:rsid w:val="00915B47"/>
     <w:pPr>
-      <w:keepNext/>
-      <w:keepLines/>
-      <w:spacing w:after="60"/>
+      <w:spacing w:line="240" w:lineRule="auto"/>
+      <w:contextualSpacing/>
     </w:pPr>
     <w:rPr>
-      <w:sz w:val="52"/>
-      <w:szCs w:val="52"/>
+      <w:rFonts w:asciiTheme="majorHAnsi" w:eastAsiaTheme="majorEastAsia" w:hAnsiTheme="majorHAnsi" w:cstheme="majorBidi"/>
+      <w:spacing w:val="-10"/>
+      <w:kern w:val="28"/>
+      <w:sz w:val="56"/>
+      <w:szCs w:val="56"/>
+    </w:rPr>
+  </w:style>
+  <w:style w:type="character" w:customStyle="1" w:styleId="TytuZnak">
+    <w:name w:val="Tytuł Znak"/>
+    <w:basedOn w:val="Domylnaczcionkaakapitu"/>
+    <w:link w:val="Tytu"/>
+    <w:uiPriority w:val="10"/>
+    <w:rsid w:val="00915B47"/>
+    <w:rPr>
+      <w:rFonts w:asciiTheme="majorHAnsi" w:eastAsiaTheme="majorEastAsia" w:hAnsiTheme="majorHAnsi" w:cstheme="majorBidi"/>
+      <w:spacing w:val="-10"/>
+      <w:kern w:val="28"/>
+      <w:sz w:val="56"/>
+      <w:szCs w:val="56"/>
     </w:rPr>
   </w:style>
   <w:style w:type="paragraph" w:styleId="Podtytu">
     <w:name w:val="Subtitle"/>
     <w:basedOn w:val="Normalny"/>
     <w:next w:val="Normalny"/>
+    <w:link w:val="PodtytuZnak"/>
     <w:uiPriority w:val="11"/>
     <w:qFormat/>
+    <w:rsid w:val="00915B47"/>
     <w:pPr>
-      <w:keepNext/>
-      <w:keepLines/>
-      <w:spacing w:after="320"/>
+      <w:numPr>
+        <w:ilvl w:val="1"/>
+      </w:numPr>
+      <w:spacing w:after="160"/>
     </w:pPr>
     <w:rPr>
-      <w:rFonts w:ascii="Arial" w:eastAsia="Arial" w:hAnsi="Arial" w:cs="Arial"/>
-      <w:color w:val="666666"/>
-      <w:sz w:val="30"/>
-      <w:szCs w:val="30"/>
+      <w:rFonts w:eastAsiaTheme="minorEastAsia"/>
+      <w:color w:val="5A5A5A" w:themeColor="text1" w:themeTint="A5"/>
+      <w:spacing w:val="15"/>
     </w:rPr>
   </w:style>
-  <w:style w:type="table" w:customStyle="1" w:styleId="a">
-    <w:basedOn w:val="TableNormal"/>
-    <w:tblPr>
-      <w:tblStyleRowBandSize w:val="1"/>
-      <w:tblStyleColBandSize w:val="1"/>
-      <w:tblCellMar>
-        <w:top w:w="100" w:type="dxa"/>
-        <w:left w:w="100" w:type="dxa"/>
-        <w:bottom w:w="100" w:type="dxa"/>
-        <w:right w:w="100" w:type="dxa"/>
-      </w:tblCellMar>
-    </w:tblPr>
-  </w:style>
-  <w:style w:type="table" w:customStyle="1" w:styleId="a0">
-    <w:basedOn w:val="TableNormal"/>
-    <w:tblPr>
-      <w:tblStyleRowBandSize w:val="1"/>
-      <w:tblStyleColBandSize w:val="1"/>
-      <w:tblCellMar>
-        <w:top w:w="100" w:type="dxa"/>
-        <w:left w:w="100" w:type="dxa"/>
-        <w:bottom w:w="100" w:type="dxa"/>
-        <w:right w:w="100" w:type="dxa"/>
-      </w:tblCellMar>
-    </w:tblPr>
-  </w:style>
-  <w:style w:type="table" w:customStyle="1" w:styleId="a1">
-    <w:basedOn w:val="TableNormal"/>
-    <w:tblPr>
-      <w:tblStyleRowBandSize w:val="1"/>
-      <w:tblStyleColBandSize w:val="1"/>
-      <w:tblCellMar>
-        <w:top w:w="100" w:type="dxa"/>
-        <w:left w:w="100" w:type="dxa"/>
-        <w:bottom w:w="100" w:type="dxa"/>
-        <w:right w:w="100" w:type="dxa"/>
-      </w:tblCellMar>
-    </w:tblPr>
-  </w:style>
-  <w:style w:type="paragraph" w:styleId="Tekstkomentarza">
-    <w:name w:val="annotation text"/>
-    <w:basedOn w:val="Normalny"/>
-    <w:link w:val="TekstkomentarzaZnak"/>
-    <w:uiPriority w:val="99"/>
-    <w:semiHidden/>
-    <w:unhideWhenUsed/>
-    <w:pPr>
-      <w:spacing w:line="240" w:lineRule="auto"/>
-    </w:pPr>
+  <w:style w:type="character" w:customStyle="1" w:styleId="PodtytuZnak">
+    <w:name w:val="Podtytuł Znak"/>
+    <w:basedOn w:val="Domylnaczcionkaakapitu"/>
+    <w:link w:val="Podtytu"/>
+    <w:uiPriority w:val="11"/>
+    <w:rsid w:val="00915B47"/>
     <w:rPr>
-      <w:sz w:val="20"/>
-      <w:szCs w:val="20"/>
+      <w:rFonts w:eastAsiaTheme="minorEastAsia" w:cs="Times New Roman"/>
+      <w:color w:val="5A5A5A" w:themeColor="text1" w:themeTint="A5"/>
+      <w:spacing w:val="15"/>
+      <w:sz w:val="24"/>
+      <w:szCs w:val="24"/>
+      <w:lang w:val="nl" w:eastAsia="pl-PL"/>
     </w:rPr>
   </w:style>
-  <w:style w:type="character" w:customStyle="1" w:styleId="TekstkomentarzaZnak">
-    <w:name w:val="Tekst komentarza Znak"/>
+  <w:style w:type="character" w:customStyle="1" w:styleId="Nagwek1Znak">
+    <w:name w:val="Nagłówek 1 Znak"/>
     <w:basedOn w:val="Domylnaczcionkaakapitu"/>
-    <w:link w:val="Tekstkomentarza"/>
-    <w:uiPriority w:val="99"/>
-    <w:semiHidden/>
+    <w:link w:val="Nagwek1"/>
+    <w:uiPriority w:val="9"/>
+    <w:rsid w:val="00915B47"/>
     <w:rPr>
-      <w:sz w:val="20"/>
-      <w:szCs w:val="20"/>
-    </w:rPr>
-  </w:style>
-  <w:style w:type="character" w:styleId="Odwoaniedokomentarza">
-    <w:name w:val="annotation reference"/>
-    <w:basedOn w:val="Domylnaczcionkaakapitu"/>
-    <w:uiPriority w:val="99"/>
-    <w:semiHidden/>
-    <w:unhideWhenUsed/>
-    <w:rPr>
-      <w:sz w:val="16"/>
-      <w:szCs w:val="16"/>
+      <w:rFonts w:asciiTheme="majorHAnsi" w:eastAsiaTheme="majorEastAsia" w:hAnsiTheme="majorHAnsi" w:cstheme="majorBidi"/>
+      <w:sz w:val="40"/>
+      <w:szCs w:val="32"/>
+      <w:lang w:val="nl" w:eastAsia="pl-PL"/>
     </w:rPr>
   </w:style>
   <w:style w:type="character" w:customStyle="1" w:styleId="Nagwek2Znak">
@@ -6572,10 +6426,12 @@
     <w:basedOn w:val="Domylnaczcionkaakapitu"/>
     <w:link w:val="Nagwek2"/>
     <w:uiPriority w:val="9"/>
-    <w:rsid w:val="000F4F00"/>
+    <w:rsid w:val="00DD71A6"/>
     <w:rPr>
+      <w:rFonts w:asciiTheme="majorHAnsi" w:eastAsiaTheme="majorEastAsia" w:hAnsiTheme="majorHAnsi" w:cstheme="majorBidi"/>
       <w:sz w:val="32"/>
-      <w:szCs w:val="32"/>
+      <w:szCs w:val="26"/>
+      <w:lang w:val="nl" w:eastAsia="pl-PL"/>
     </w:rPr>
   </w:style>
   <w:style w:type="paragraph" w:styleId="Akapitzlist">
@@ -6583,7 +6439,7 @@
     <w:basedOn w:val="Normalny"/>
     <w:uiPriority w:val="34"/>
     <w:qFormat/>
-    <w:rsid w:val="003A2D1C"/>
+    <w:rsid w:val="00915B47"/>
     <w:pPr>
       <w:ind w:left="720"/>
       <w:contextualSpacing/>
@@ -6596,7 +6452,7 @@
     <w:autoRedefine/>
     <w:uiPriority w:val="39"/>
     <w:unhideWhenUsed/>
-    <w:rsid w:val="00ED01D2"/>
+    <w:rsid w:val="00915B47"/>
     <w:pPr>
       <w:spacing w:after="100"/>
     </w:pPr>
@@ -6611,7 +6467,7 @@
     <w:autoRedefine/>
     <w:uiPriority w:val="39"/>
     <w:unhideWhenUsed/>
-    <w:rsid w:val="00ED01D2"/>
+    <w:rsid w:val="00915B47"/>
     <w:pPr>
       <w:spacing w:after="100"/>
       <w:ind w:left="240"/>
@@ -6625,50 +6481,11 @@
     <w:basedOn w:val="Domylnaczcionkaakapitu"/>
     <w:uiPriority w:val="99"/>
     <w:unhideWhenUsed/>
-    <w:rsid w:val="002052AD"/>
+    <w:rsid w:val="00915B47"/>
     <w:rPr>
       <w:color w:val="0000FF" w:themeColor="hyperlink"/>
       <w:u w:val="single"/>
     </w:rPr>
-  </w:style>
-  <w:style w:type="paragraph" w:styleId="Nagwek">
-    <w:name w:val="header"/>
-    <w:basedOn w:val="Normalny"/>
-    <w:link w:val="NagwekZnak"/>
-    <w:uiPriority w:val="99"/>
-    <w:unhideWhenUsed/>
-    <w:rsid w:val="00320F84"/>
-    <w:pPr>
-      <w:tabs>
-        <w:tab w:val="center" w:pos="4536"/>
-        <w:tab w:val="right" w:pos="9072"/>
-      </w:tabs>
-      <w:spacing w:line="240" w:lineRule="auto"/>
-    </w:pPr>
-  </w:style>
-  <w:style w:type="paragraph" w:styleId="Spistreci3">
-    <w:name w:val="toc 3"/>
-    <w:basedOn w:val="Normalny"/>
-    <w:next w:val="Normalny"/>
-    <w:autoRedefine/>
-    <w:uiPriority w:val="39"/>
-    <w:semiHidden/>
-    <w:unhideWhenUsed/>
-    <w:rsid w:val="00ED01D2"/>
-    <w:pPr>
-      <w:spacing w:after="100"/>
-      <w:ind w:left="480"/>
-    </w:pPr>
-    <w:rPr>
-      <w:rFonts w:ascii="Calibri" w:hAnsi="Calibri"/>
-    </w:rPr>
-  </w:style>
-  <w:style w:type="character" w:customStyle="1" w:styleId="NagwekZnak">
-    <w:name w:val="Nagłówek Znak"/>
-    <w:basedOn w:val="Domylnaczcionkaakapitu"/>
-    <w:link w:val="Nagwek"/>
-    <w:uiPriority w:val="99"/>
-    <w:rsid w:val="00320F84"/>
   </w:style>
   <w:style w:type="paragraph" w:styleId="Stopka">
     <w:name w:val="footer"/>
@@ -6676,7 +6493,7 @@
     <w:link w:val="StopkaZnak"/>
     <w:uiPriority w:val="99"/>
     <w:unhideWhenUsed/>
-    <w:rsid w:val="00320F84"/>
+    <w:rsid w:val="00915B47"/>
     <w:pPr>
       <w:tabs>
         <w:tab w:val="center" w:pos="4536"/>
@@ -6690,15 +6507,35 @@
     <w:basedOn w:val="Domylnaczcionkaakapitu"/>
     <w:link w:val="Stopka"/>
     <w:uiPriority w:val="99"/>
-    <w:rsid w:val="00320F84"/>
+    <w:rsid w:val="00915B47"/>
+    <w:rPr>
+      <w:rFonts w:ascii="Times New Roman" w:eastAsia="Times New Roman" w:hAnsi="Times New Roman" w:cs="Times New Roman"/>
+      <w:sz w:val="24"/>
+      <w:szCs w:val="24"/>
+      <w:lang w:val="nl" w:eastAsia="pl-PL"/>
+    </w:rPr>
+  </w:style>
+  <w:style w:type="character" w:customStyle="1" w:styleId="Nagwek3Znak">
+    <w:name w:val="Nagłówek 3 Znak"/>
+    <w:basedOn w:val="Domylnaczcionkaakapitu"/>
+    <w:link w:val="Nagwek3"/>
+    <w:uiPriority w:val="9"/>
+    <w:semiHidden/>
+    <w:rsid w:val="00915B47"/>
+    <w:rPr>
+      <w:rFonts w:asciiTheme="majorHAnsi" w:eastAsiaTheme="majorEastAsia" w:hAnsiTheme="majorHAnsi" w:cstheme="majorBidi"/>
+      <w:sz w:val="24"/>
+      <w:szCs w:val="24"/>
+      <w:lang w:val="nl" w:eastAsia="pl-PL"/>
+    </w:rPr>
   </w:style>
 </w:styles>
 </file>
 
 <file path=word/theme/theme1.xml><?xml version="1.0" encoding="utf-8"?>
-<a:theme xmlns:a="http://schemas.openxmlformats.org/drawingml/2006/main" name="Office Theme">
+<a:theme xmlns:a="http://schemas.openxmlformats.org/drawingml/2006/main" name="Motyw pakietu Office">
   <a:themeElements>
-    <a:clrScheme name="Office">
+    <a:clrScheme name="Pakiet Office">
       <a:dk1>
         <a:sysClr val="windowText" lastClr="000000"/>
       </a:dk1>
@@ -6736,9 +6573,9 @@
         <a:srgbClr val="800080"/>
       </a:folHlink>
     </a:clrScheme>
-    <a:fontScheme name="Office">
+    <a:fontScheme name="Pakiet Office">
       <a:majorFont>
-        <a:latin typeface="Calibri"/>
+        <a:latin typeface="Cambria"/>
         <a:ea typeface=""/>
         <a:cs typeface=""/>
         <a:font script="Jpan" typeface="ＭＳ ゴシック"/>
@@ -6773,7 +6610,7 @@
         <a:font script="Geor" typeface="Sylfaen"/>
       </a:majorFont>
       <a:minorFont>
-        <a:latin typeface="Cambria"/>
+        <a:latin typeface="Calibri"/>
         <a:ea typeface=""/>
         <a:cs typeface=""/>
         <a:font script="Jpan" typeface="ＭＳ 明朝"/>
@@ -6808,7 +6645,7 @@
         <a:font script="Geor" typeface="Sylfaen"/>
       </a:minorFont>
     </a:fontScheme>
-    <a:fmtScheme name="Office">
+    <a:fmtScheme name="Pakiet Office">
       <a:fillStyleLst>
         <a:solidFill>
           <a:schemeClr val="phClr"/>
@@ -6840,16 +6677,20 @@
           <a:gsLst>
             <a:gs pos="0">
               <a:schemeClr val="phClr">
-                <a:tint val="100000"/>
-                <a:shade val="100000"/>
+                <a:shade val="51000"/>
+                <a:satMod val="130000"/>
+              </a:schemeClr>
+            </a:gs>
+            <a:gs pos="80000">
+              <a:schemeClr val="phClr">
+                <a:shade val="93000"/>
                 <a:satMod val="130000"/>
               </a:schemeClr>
             </a:gs>
             <a:gs pos="100000">
               <a:schemeClr val="phClr">
-                <a:tint val="50000"/>
-                <a:shade val="100000"/>
-                <a:satMod val="350000"/>
+                <a:shade val="94000"/>
+                <a:satMod val="135000"/>
               </a:schemeClr>
             </a:gs>
           </a:gsLst>
@@ -6971,58 +6812,7 @@
       </a:bgFillStyleLst>
     </a:fmtScheme>
   </a:themeElements>
-  <a:objectDefaults>
-    <a:spDef>
-      <a:spPr/>
-      <a:bodyPr/>
-      <a:lstStyle/>
-      <a:style>
-        <a:lnRef idx="1">
-          <a:schemeClr val="accent1"/>
-        </a:lnRef>
-        <a:fillRef idx="3">
-          <a:schemeClr val="accent1"/>
-        </a:fillRef>
-        <a:effectRef idx="2">
-          <a:schemeClr val="accent1"/>
-        </a:effectRef>
-        <a:fontRef idx="minor">
-          <a:schemeClr val="lt1"/>
-        </a:fontRef>
-      </a:style>
-    </a:spDef>
-    <a:lnDef>
-      <a:spPr/>
-      <a:bodyPr/>
-      <a:lstStyle/>
-      <a:style>
-        <a:lnRef idx="2">
-          <a:schemeClr val="accent1"/>
-        </a:lnRef>
-        <a:fillRef idx="0">
-          <a:schemeClr val="accent1"/>
-        </a:fillRef>
-        <a:effectRef idx="1">
-          <a:schemeClr val="accent1"/>
-        </a:effectRef>
-        <a:fontRef idx="minor">
-          <a:schemeClr val="tx1"/>
-        </a:fontRef>
-      </a:style>
-    </a:lnDef>
-  </a:objectDefaults>
+  <a:objectDefaults/>
   <a:extraClrSchemeLst/>
 </a:theme>
-</file>
-
-<file path=customXml/item1.xml><?xml version="1.0" encoding="utf-8"?>
-<b:Sources xmlns:b="http://schemas.openxmlformats.org/officeDocument/2006/bibliography" xmlns="http://schemas.openxmlformats.org/officeDocument/2006/bibliography" SelectedStyle="\APASixthEditionOfficeOnline.xsl" StyleName="APA" Version="6"/>
-</file>
-
-<file path=customXml/itemProps1.xml><?xml version="1.0" encoding="utf-8"?>
-<ds:datastoreItem xmlns:ds="http://schemas.openxmlformats.org/officeDocument/2006/customXml" ds:itemID="{72D93595-C85C-4D4A-A4BB-CF663CB26594}">
-  <ds:schemaRefs>
-    <ds:schemaRef ds:uri="http://schemas.openxmlformats.org/officeDocument/2006/bibliography"/>
-  </ds:schemaRefs>
-</ds:datastoreItem>
 </file>
</xml_diff>